<commit_message>
just made a minor change to test if git works
</commit_message>
<xml_diff>
--- a/Current Resume_3:15:25.docx
+++ b/Current Resume_3:15:25.docx
@@ -22,6 +22,16 @@
           <w:szCs w:val="40"/>
         </w:rPr>
         <w:t>Srijan Gupta</w:t>
+      </w:r>
+      <w:r>
+        <w:rPr>
+          <w:rFonts w:ascii="Calibri" w:hAnsi="Calibri" w:cs="Calibri"/>
+          <w:b/>
+          <w:bCs/>
+          <w:sz w:val="40"/>
+          <w:szCs w:val="40"/>
+        </w:rPr>
+        <w:t xml:space="preserve"> 312</w:t>
       </w:r>
     </w:p>
     <w:p>
@@ -4387,4 +4397,24 @@
     </a:ext>
   </a:extLst>
 </a:theme>
+</file>
+
+<file path=word/webextensions/taskpanes.xml><?xml version="1.0" encoding="utf-8"?>
+<wetp:taskpanes xmlns:wetp="http://schemas.microsoft.com/office/webextensions/taskpanes/2010/11">
+  <wetp:taskpane dockstate="right" visibility="0" width="350" row="0">
+    <wetp:webextensionref xmlns:r="http://schemas.openxmlformats.org/officeDocument/2006/relationships" r:id="rId1"/>
+  </wetp:taskpane>
+</wetp:taskpanes>
+</file>
+
+<file path=word/webextensions/webextension1.xml><?xml version="1.0" encoding="utf-8"?>
+<we:webextension xmlns:we="http://schemas.microsoft.com/office/webextensions/webextension/2010/11" id="{97648B0C-5228-FA46-93F1-0DAED39B14C2}">
+  <we:reference id="wa200004780" version="1.0.0.5" store="en-US" storeType="OMEX"/>
+  <we:alternateReferences>
+    <we:reference id="WA200004780" version="1.0.0.5" store="" storeType="OMEX"/>
+  </we:alternateReferences>
+  <we:properties/>
+  <we:bindings/>
+  <we:snapshot xmlns:r="http://schemas.openxmlformats.org/officeDocument/2006/relationships"/>
+</we:webextension>
 </file>
</xml_diff>

<commit_message>
got rid of the Amazon research lab thing from my resume and updated the top thing to mention the course i am currently taking rather than being part of the research lab.
</commit_message>
<xml_diff>
--- a/Current Resume_3:15:25.docx
+++ b/Current Resume_3:15:25.docx
@@ -22,16 +22,6 @@
           <w:szCs w:val="40"/>
         </w:rPr>
         <w:t>Srijan Gupta</w:t>
-      </w:r>
-      <w:r>
-        <w:rPr>
-          <w:rFonts w:ascii="Calibri" w:hAnsi="Calibri" w:cs="Calibri"/>
-          <w:b/>
-          <w:bCs/>
-          <w:sz w:val="40"/>
-          <w:szCs w:val="40"/>
-        </w:rPr>
-        <w:t xml:space="preserve"> fixed</w:t>
       </w:r>
     </w:p>
     <w:p>
@@ -106,7 +96,7 @@
           <w:sz w:val="22"/>
           <w:szCs w:val="22"/>
         </w:rPr>
-        <w:t>Aspiring candidate seeking internship opportunities, currently involved in AI research with Amazon building custom electric delivery vehicles</w:t>
+        <w:t xml:space="preserve">Aspiring candidate seeking internship opportunities, currently </w:t>
       </w:r>
       <w:r>
         <w:rPr>
@@ -114,7 +104,7 @@
           <w:sz w:val="22"/>
           <w:szCs w:val="22"/>
         </w:rPr>
-        <w:t>.</w:t>
+        <w:t>taking advanced Data structures and Algorithms, Client-side development, and Database and Data Modeling courses at UW.</w:t>
       </w:r>
     </w:p>
     <w:p>
@@ -741,47 +731,57 @@
       <w:tr>
         <w:tc>
           <w:tcPr>
-            <w:tcW w:w="7377" w:type="dxa"/>
+            <w:tcW w:w="7382" w:type="dxa"/>
           </w:tcPr>
           <w:p>
             <w:pPr>
               <w:rPr>
                 <w:rFonts w:ascii="Calibri" w:hAnsi="Calibri" w:cs="Calibri"/>
+                <w:b/>
+                <w:bCs/>
+                <w:sz w:val="22"/>
+                <w:szCs w:val="22"/>
+              </w:rPr>
+            </w:pPr>
+            <w:r>
+              <w:rPr>
+                <w:rFonts w:ascii="Calibri" w:hAnsi="Calibri" w:cs="Calibri"/>
+                <w:b/>
+                <w:bCs/>
+                <w:sz w:val="22"/>
+                <w:szCs w:val="22"/>
+              </w:rPr>
+              <w:t xml:space="preserve">Automation Agency </w:t>
+            </w:r>
+            <w:r>
+              <w:rPr>
+                <w:rFonts w:ascii="Calibri" w:hAnsi="Calibri" w:cs="Calibri"/>
+                <w:b/>
+                <w:bCs/>
+                <w:sz w:val="22"/>
+                <w:szCs w:val="22"/>
+              </w:rPr>
+              <w:t xml:space="preserve">(Co-founder) </w:t>
+            </w:r>
+            <w:r>
+              <w:rPr>
+                <w:rFonts w:ascii="Calibri" w:hAnsi="Calibri" w:cs="Calibri"/>
+                <w:b/>
+                <w:bCs/>
+                <w:sz w:val="22"/>
+                <w:szCs w:val="22"/>
+              </w:rPr>
+              <w:t xml:space="preserve">- </w:t>
+            </w:r>
+            <w:r>
+              <w:rPr>
+                <w:rFonts w:ascii="Calibri" w:hAnsi="Calibri" w:cs="Calibri"/>
                 <w:i/>
                 <w:iCs/>
                 <w:sz w:val="22"/>
                 <w:szCs w:val="22"/>
               </w:rPr>
-            </w:pPr>
-            <w:r>
-              <w:rPr>
-                <w:rFonts w:ascii="Calibri" w:hAnsi="Calibri" w:cs="Calibri"/>
-                <w:b/>
-                <w:bCs/>
-                <w:sz w:val="22"/>
-                <w:szCs w:val="22"/>
-              </w:rPr>
-              <w:t xml:space="preserve">AI Research </w:t>
-            </w:r>
-            <w:r>
-              <w:rPr>
-                <w:rFonts w:ascii="Calibri" w:hAnsi="Calibri" w:cs="Calibri"/>
-                <w:b/>
-                <w:bCs/>
-                <w:sz w:val="22"/>
-                <w:szCs w:val="22"/>
-              </w:rPr>
-              <w:t>–</w:t>
-            </w:r>
-            <w:r>
-              <w:rPr>
-                <w:rFonts w:ascii="Calibri" w:hAnsi="Calibri" w:cs="Calibri"/>
-                <w:b/>
-                <w:bCs/>
-                <w:sz w:val="22"/>
-                <w:szCs w:val="22"/>
-              </w:rPr>
-              <w:t xml:space="preserve"> </w:t>
+              <w:t>Autovate</w:t>
             </w:r>
             <w:r>
               <w:rPr>
@@ -791,7 +791,15 @@
                 <w:sz w:val="22"/>
                 <w:szCs w:val="22"/>
               </w:rPr>
-              <w:t>Amazo</w:t>
+              <w:t xml:space="preserve"> </w:t>
+            </w:r>
+            <w:r>
+              <w:rPr>
+                <w:rFonts w:ascii="Calibri" w:hAnsi="Calibri" w:cs="Calibri"/>
+                <w:sz w:val="22"/>
+                <w:szCs w:val="22"/>
+              </w:rPr>
+              <w:t xml:space="preserve">| </w:t>
             </w:r>
             <w:r>
               <w:rPr>
@@ -801,7 +809,7 @@
                 <w:sz w:val="22"/>
                 <w:szCs w:val="22"/>
               </w:rPr>
-              <w:t xml:space="preserve">n &amp; </w:t>
+              <w:t>Make, N8N</w:t>
             </w:r>
             <w:r>
               <w:rPr>
@@ -811,7 +819,7 @@
                 <w:sz w:val="22"/>
                 <w:szCs w:val="22"/>
               </w:rPr>
-              <w:t>UW Sun lab</w:t>
+              <w:t>.</w:t>
             </w:r>
             <w:r>
               <w:rPr>
@@ -821,7 +829,7 @@
                 <w:sz w:val="22"/>
                 <w:szCs w:val="22"/>
               </w:rPr>
-              <w:t>.</w:t>
+              <w:t xml:space="preserve"> </w:t>
             </w:r>
           </w:p>
         </w:tc>
@@ -844,7 +852,7 @@
                 <w:sz w:val="22"/>
                 <w:szCs w:val="22"/>
               </w:rPr>
-              <w:t>Incoming Spring 2025</w:t>
+              <w:t>January 2025 – Present</w:t>
             </w:r>
           </w:p>
         </w:tc>
@@ -852,344 +860,7 @@
       <w:tr>
         <w:tc>
           <w:tcPr>
-            <w:tcW w:w="10795" w:type="dxa"/>
-            <w:gridSpan w:val="2"/>
-          </w:tcPr>
-          <w:p>
-            <w:pPr>
-              <w:pStyle w:val="ListParagraph"/>
-              <w:numPr>
-                <w:ilvl w:val="0"/>
-                <w:numId w:val="4"/>
-              </w:numPr>
-              <w:rPr>
-                <w:rFonts w:ascii="Calibri" w:hAnsi="Calibri" w:cs="Calibri"/>
-                <w:sz w:val="22"/>
-                <w:szCs w:val="22"/>
-              </w:rPr>
-            </w:pPr>
-            <w:r>
-              <w:rPr>
-                <w:rFonts w:ascii="Calibri" w:hAnsi="Calibri" w:cs="Calibri"/>
-                <w:sz w:val="22"/>
-                <w:szCs w:val="22"/>
-              </w:rPr>
-              <w:t xml:space="preserve">Enhance Lithium-ion battery performance using </w:t>
-            </w:r>
-            <w:r>
-              <w:rPr>
-                <w:rFonts w:ascii="Calibri" w:hAnsi="Calibri" w:cs="Calibri"/>
-                <w:b/>
-                <w:bCs/>
-                <w:sz w:val="22"/>
-                <w:szCs w:val="22"/>
-              </w:rPr>
-              <w:t>Machine Learning</w:t>
-            </w:r>
-            <w:r>
-              <w:rPr>
-                <w:rFonts w:ascii="Calibri" w:hAnsi="Calibri" w:cs="Calibri"/>
-                <w:sz w:val="22"/>
-                <w:szCs w:val="22"/>
-              </w:rPr>
-              <w:t xml:space="preserve"> and </w:t>
-            </w:r>
-            <w:r>
-              <w:rPr>
-                <w:rFonts w:ascii="Calibri" w:hAnsi="Calibri" w:cs="Calibri"/>
-                <w:b/>
-                <w:bCs/>
-                <w:sz w:val="22"/>
-                <w:szCs w:val="22"/>
-              </w:rPr>
-              <w:t>Deep Learning</w:t>
-            </w:r>
-            <w:r>
-              <w:rPr>
-                <w:rFonts w:ascii="Calibri" w:hAnsi="Calibri" w:cs="Calibri"/>
-                <w:sz w:val="22"/>
-                <w:szCs w:val="22"/>
-              </w:rPr>
-              <w:t xml:space="preserve"> frameworks.</w:t>
-            </w:r>
-          </w:p>
-          <w:p>
-            <w:pPr>
-              <w:pStyle w:val="ListParagraph"/>
-              <w:numPr>
-                <w:ilvl w:val="0"/>
-                <w:numId w:val="4"/>
-              </w:numPr>
-              <w:rPr>
-                <w:rFonts w:ascii="Calibri" w:hAnsi="Calibri" w:cs="Calibri"/>
-                <w:sz w:val="22"/>
-                <w:szCs w:val="22"/>
-              </w:rPr>
-            </w:pPr>
-            <w:r>
-              <w:rPr>
-                <w:rFonts w:ascii="Calibri" w:hAnsi="Calibri" w:cs="Calibri"/>
-                <w:sz w:val="22"/>
-                <w:szCs w:val="22"/>
-              </w:rPr>
-              <w:t>Generat</w:t>
-            </w:r>
-            <w:r>
-              <w:rPr>
-                <w:rFonts w:ascii="Calibri" w:hAnsi="Calibri" w:cs="Calibri"/>
-                <w:sz w:val="22"/>
-                <w:szCs w:val="22"/>
-              </w:rPr>
-              <w:t>e</w:t>
-            </w:r>
-            <w:r>
-              <w:rPr>
-                <w:rFonts w:ascii="Calibri" w:hAnsi="Calibri" w:cs="Calibri"/>
-                <w:sz w:val="22"/>
-                <w:szCs w:val="22"/>
-              </w:rPr>
-              <w:t xml:space="preserve"> </w:t>
-            </w:r>
-            <w:r>
-              <w:rPr>
-                <w:rFonts w:ascii="Calibri" w:hAnsi="Calibri" w:cs="Calibri"/>
-                <w:b/>
-                <w:bCs/>
-                <w:sz w:val="22"/>
-                <w:szCs w:val="22"/>
-              </w:rPr>
-              <w:t>synthetic data</w:t>
-            </w:r>
-            <w:r>
-              <w:rPr>
-                <w:rFonts w:ascii="Calibri" w:hAnsi="Calibri" w:cs="Calibri"/>
-                <w:sz w:val="22"/>
-                <w:szCs w:val="22"/>
-              </w:rPr>
-              <w:t xml:space="preserve"> to predict battery decay, saving months of time otherwise spent collecting real data.</w:t>
-            </w:r>
-          </w:p>
-          <w:p>
-            <w:pPr>
-              <w:pStyle w:val="ListParagraph"/>
-              <w:numPr>
-                <w:ilvl w:val="0"/>
-                <w:numId w:val="4"/>
-              </w:numPr>
-              <w:rPr>
-                <w:rFonts w:ascii="Calibri" w:hAnsi="Calibri" w:cs="Calibri"/>
-                <w:sz w:val="22"/>
-                <w:szCs w:val="22"/>
-              </w:rPr>
-            </w:pPr>
-            <w:r>
-              <w:rPr>
-                <w:rFonts w:ascii="Calibri" w:hAnsi="Calibri" w:cs="Calibri"/>
-                <w:sz w:val="22"/>
-                <w:szCs w:val="22"/>
-              </w:rPr>
-              <w:t>Buil</w:t>
-            </w:r>
-            <w:r>
-              <w:rPr>
-                <w:rFonts w:ascii="Calibri" w:hAnsi="Calibri" w:cs="Calibri"/>
-                <w:sz w:val="22"/>
-                <w:szCs w:val="22"/>
-              </w:rPr>
-              <w:t>d</w:t>
-            </w:r>
-            <w:r>
-              <w:rPr>
-                <w:rFonts w:ascii="Calibri" w:hAnsi="Calibri" w:cs="Calibri"/>
-                <w:sz w:val="22"/>
-                <w:szCs w:val="22"/>
-              </w:rPr>
-              <w:t xml:space="preserve"> a scalable data pipeline using </w:t>
-            </w:r>
-            <w:r>
-              <w:rPr>
-                <w:rFonts w:ascii="Calibri" w:hAnsi="Calibri" w:cs="Calibri"/>
-                <w:b/>
-                <w:bCs/>
-                <w:sz w:val="22"/>
-                <w:szCs w:val="22"/>
-              </w:rPr>
-              <w:t>PyTorch/TensorFlow</w:t>
-            </w:r>
-            <w:r>
-              <w:rPr>
-                <w:rFonts w:ascii="Calibri" w:hAnsi="Calibri" w:cs="Calibri"/>
-                <w:sz w:val="22"/>
-                <w:szCs w:val="22"/>
-              </w:rPr>
-              <w:t xml:space="preserve"> for data generation.</w:t>
-            </w:r>
-          </w:p>
-          <w:p>
-            <w:pPr>
-              <w:pStyle w:val="ListParagraph"/>
-              <w:numPr>
-                <w:ilvl w:val="0"/>
-                <w:numId w:val="4"/>
-              </w:numPr>
-              <w:rPr>
-                <w:rFonts w:ascii="Calibri" w:hAnsi="Calibri" w:cs="Calibri"/>
-                <w:sz w:val="22"/>
-                <w:szCs w:val="22"/>
-              </w:rPr>
-            </w:pPr>
-            <w:r>
-              <w:rPr>
-                <w:rFonts w:ascii="Calibri" w:hAnsi="Calibri" w:cs="Calibri"/>
-                <w:sz w:val="22"/>
-                <w:szCs w:val="22"/>
-              </w:rPr>
-              <w:t>Collaborating with Amazon, helping them transition to custom electric delivery vehicles and improve their range</w:t>
-            </w:r>
-            <w:r>
-              <w:rPr>
-                <w:rFonts w:ascii="Calibri" w:hAnsi="Calibri" w:cs="Calibri"/>
-                <w:sz w:val="22"/>
-                <w:szCs w:val="22"/>
-              </w:rPr>
-              <w:t xml:space="preserve"> and performance.</w:t>
-            </w:r>
-          </w:p>
-        </w:tc>
-      </w:tr>
-      <w:tr>
-        <w:tc>
-          <w:tcPr>
-            <w:tcW w:w="7377" w:type="dxa"/>
-          </w:tcPr>
-          <w:p>
-            <w:pPr>
-              <w:rPr>
-                <w:rFonts w:ascii="Calibri" w:hAnsi="Calibri" w:cs="Calibri"/>
-                <w:b/>
-                <w:bCs/>
-                <w:sz w:val="22"/>
-                <w:szCs w:val="22"/>
-              </w:rPr>
-            </w:pPr>
-            <w:r>
-              <w:rPr>
-                <w:rFonts w:ascii="Calibri" w:hAnsi="Calibri" w:cs="Calibri"/>
-                <w:b/>
-                <w:bCs/>
-                <w:sz w:val="22"/>
-                <w:szCs w:val="22"/>
-              </w:rPr>
-              <w:t xml:space="preserve">Automation Agency </w:t>
-            </w:r>
-            <w:r>
-              <w:rPr>
-                <w:rFonts w:ascii="Calibri" w:hAnsi="Calibri" w:cs="Calibri"/>
-                <w:b/>
-                <w:bCs/>
-                <w:sz w:val="22"/>
-                <w:szCs w:val="22"/>
-              </w:rPr>
-              <w:t xml:space="preserve">(Co-founder) </w:t>
-            </w:r>
-            <w:r>
-              <w:rPr>
-                <w:rFonts w:ascii="Calibri" w:hAnsi="Calibri" w:cs="Calibri"/>
-                <w:b/>
-                <w:bCs/>
-                <w:sz w:val="22"/>
-                <w:szCs w:val="22"/>
-              </w:rPr>
-              <w:t xml:space="preserve">- </w:t>
-            </w:r>
-            <w:r>
-              <w:rPr>
-                <w:rFonts w:ascii="Calibri" w:hAnsi="Calibri" w:cs="Calibri"/>
-                <w:i/>
-                <w:iCs/>
-                <w:sz w:val="22"/>
-                <w:szCs w:val="22"/>
-              </w:rPr>
-              <w:t>Autovate</w:t>
-            </w:r>
-            <w:r>
-              <w:rPr>
-                <w:rFonts w:ascii="Calibri" w:hAnsi="Calibri" w:cs="Calibri"/>
-                <w:i/>
-                <w:iCs/>
-                <w:sz w:val="22"/>
-                <w:szCs w:val="22"/>
-              </w:rPr>
-              <w:t xml:space="preserve"> </w:t>
-            </w:r>
-            <w:r>
-              <w:rPr>
-                <w:rFonts w:ascii="Calibri" w:hAnsi="Calibri" w:cs="Calibri"/>
-                <w:sz w:val="22"/>
-                <w:szCs w:val="22"/>
-              </w:rPr>
-              <w:t xml:space="preserve">| </w:t>
-            </w:r>
-            <w:r>
-              <w:rPr>
-                <w:rFonts w:ascii="Calibri" w:hAnsi="Calibri" w:cs="Calibri"/>
-                <w:i/>
-                <w:iCs/>
-                <w:sz w:val="22"/>
-                <w:szCs w:val="22"/>
-              </w:rPr>
-              <w:t>Make, N8N</w:t>
-            </w:r>
-            <w:r>
-              <w:rPr>
-                <w:rFonts w:ascii="Calibri" w:hAnsi="Calibri" w:cs="Calibri"/>
-                <w:i/>
-                <w:iCs/>
-                <w:sz w:val="22"/>
-                <w:szCs w:val="22"/>
-              </w:rPr>
-              <w:t>.</w:t>
-            </w:r>
-            <w:r>
-              <w:rPr>
-                <w:rFonts w:ascii="Calibri" w:hAnsi="Calibri" w:cs="Calibri"/>
-                <w:i/>
-                <w:iCs/>
-                <w:sz w:val="22"/>
-                <w:szCs w:val="22"/>
-              </w:rPr>
-              <w:t xml:space="preserve"> </w:t>
-            </w:r>
-          </w:p>
-        </w:tc>
-        <w:tc>
-          <w:tcPr>
-            <w:tcW w:w="3418" w:type="dxa"/>
-          </w:tcPr>
-          <w:p>
-            <w:pPr>
-              <w:jc w:val="right"/>
-              <w:rPr>
-                <w:rFonts w:ascii="Calibri" w:hAnsi="Calibri" w:cs="Calibri"/>
-                <w:sz w:val="22"/>
-                <w:szCs w:val="22"/>
-              </w:rPr>
-            </w:pPr>
-            <w:r>
-              <w:rPr>
-                <w:rFonts w:ascii="Calibri" w:hAnsi="Calibri" w:cs="Calibri"/>
-                <w:sz w:val="22"/>
-                <w:szCs w:val="22"/>
-              </w:rPr>
-              <w:t>January 2025 – Present</w:t>
-            </w:r>
-          </w:p>
-        </w:tc>
-      </w:tr>
-      <w:tr>
-        <w:tc>
-          <w:tcPr>
-            <w:tcW w:w="10795" w:type="dxa"/>
+            <w:tcW w:w="10800" w:type="dxa"/>
             <w:gridSpan w:val="2"/>
           </w:tcPr>
           <w:p>

</xml_diff>

<commit_message>
got rid of co-founder
</commit_message>
<xml_diff>
--- a/Current Resume_3:15:25.docx
+++ b/Current Resume_3:15:25.docx
@@ -751,43 +751,13 @@
                 <w:sz w:val="22"/>
                 <w:szCs w:val="22"/>
               </w:rPr>
-              <w:t xml:space="preserve">Automation Agency </w:t>
+              <w:t>Automation Agency</w:t>
             </w:r>
             <w:r>
               <w:rPr>
                 <w:rFonts w:ascii="Calibri" w:hAnsi="Calibri" w:cs="Calibri"/>
                 <w:b/>
                 <w:bCs/>
-                <w:sz w:val="22"/>
-                <w:szCs w:val="22"/>
-              </w:rPr>
-              <w:t xml:space="preserve">(Co-founder) </w:t>
-            </w:r>
-            <w:r>
-              <w:rPr>
-                <w:rFonts w:ascii="Calibri" w:hAnsi="Calibri" w:cs="Calibri"/>
-                <w:b/>
-                <w:bCs/>
-                <w:sz w:val="22"/>
-                <w:szCs w:val="22"/>
-              </w:rPr>
-              <w:t xml:space="preserve">- </w:t>
-            </w:r>
-            <w:r>
-              <w:rPr>
-                <w:rFonts w:ascii="Calibri" w:hAnsi="Calibri" w:cs="Calibri"/>
-                <w:i/>
-                <w:iCs/>
-                <w:sz w:val="22"/>
-                <w:szCs w:val="22"/>
-              </w:rPr>
-              <w:t>Autovate</w:t>
-            </w:r>
-            <w:r>
-              <w:rPr>
-                <w:rFonts w:ascii="Calibri" w:hAnsi="Calibri" w:cs="Calibri"/>
-                <w:i/>
-                <w:iCs/>
                 <w:sz w:val="22"/>
                 <w:szCs w:val="22"/>
               </w:rPr>

</xml_diff>

<commit_message>
Added the github link, changes that dad told me, tech mahindra internship, info340 project app
</commit_message>
<xml_diff>
--- a/Current Resume_3:15:25.docx
+++ b/Current Resume_3:15:25.docx
@@ -9,8 +9,8 @@
           <w:rFonts w:ascii="Calibri" w:hAnsi="Calibri" w:cs="Calibri"/>
           <w:b/>
           <w:bCs/>
-          <w:sz w:val="40"/>
-          <w:szCs w:val="40"/>
+          <w:sz w:val="36"/>
+          <w:szCs w:val="36"/>
         </w:rPr>
       </w:pPr>
       <w:r>
@@ -18,8 +18,8 @@
           <w:rFonts w:ascii="Calibri" w:hAnsi="Calibri" w:cs="Calibri"/>
           <w:b/>
           <w:bCs/>
-          <w:sz w:val="40"/>
-          <w:szCs w:val="40"/>
+          <w:sz w:val="36"/>
+          <w:szCs w:val="36"/>
         </w:rPr>
         <w:t>Srijan Gupta</w:t>
       </w:r>
@@ -32,16 +32,16 @@
         <w:jc w:val="center"/>
         <w:rPr>
           <w:rFonts w:ascii="Segoe UI" w:hAnsi="Segoe UI" w:cs="Segoe UI"/>
-          <w:sz w:val="21"/>
-          <w:szCs w:val="21"/>
+          <w:sz w:val="20"/>
+          <w:szCs w:val="20"/>
           <w:shd w:val="clear" w:color="auto" w:fill="FFFFFF"/>
         </w:rPr>
       </w:pPr>
       <w:r>
         <w:rPr>
           <w:rFonts w:ascii="Calibri" w:hAnsi="Calibri" w:cs="Calibri"/>
-          <w:sz w:val="22"/>
-          <w:szCs w:val="22"/>
+          <w:sz w:val="21"/>
+          <w:szCs w:val="21"/>
         </w:rPr>
         <w:t xml:space="preserve">Bellevue, WA | </w:t>
       </w:r>
@@ -49,8 +49,8 @@
         <w:r>
           <w:rPr>
             <w:rFonts w:ascii="Calibri" w:hAnsi="Calibri" w:cs="Calibri"/>
-            <w:sz w:val="22"/>
-            <w:szCs w:val="22"/>
+            <w:sz w:val="21"/>
+            <w:szCs w:val="21"/>
           </w:rPr>
           <w:t>sguptasr65@gmail.com</w:t>
         </w:r>
@@ -58,27 +58,54 @@
       <w:r>
         <w:rPr>
           <w:rFonts w:ascii="Calibri" w:hAnsi="Calibri" w:cs="Calibri"/>
-          <w:sz w:val="22"/>
-          <w:szCs w:val="22"/>
+          <w:sz w:val="21"/>
+          <w:szCs w:val="21"/>
         </w:rPr>
         <w:t xml:space="preserve"> | 425-326-2407 | </w:t>
       </w:r>
       <w:r>
         <w:rPr>
           <w:rFonts w:ascii="Segoe UI" w:hAnsi="Segoe UI" w:cs="Segoe UI"/>
-          <w:sz w:val="21"/>
-          <w:szCs w:val="21"/>
+          <w:sz w:val="20"/>
+          <w:szCs w:val="20"/>
           <w:shd w:val="clear" w:color="auto" w:fill="FFFFFF"/>
         </w:rPr>
         <w:t>linkedin.com/in/srijangupta65</w:t>
       </w:r>
+      <w:r>
+        <w:rPr>
+          <w:rFonts w:ascii="Segoe UI" w:hAnsi="Segoe UI" w:cs="Segoe UI"/>
+          <w:sz w:val="20"/>
+          <w:szCs w:val="20"/>
+          <w:shd w:val="clear" w:color="auto" w:fill="FFFFFF"/>
+        </w:rPr>
+        <w:t xml:space="preserve"> </w:t>
+      </w:r>
+      <w:r>
+        <w:rPr>
+          <w:rFonts w:ascii="Segoe UI" w:hAnsi="Segoe UI" w:cs="Segoe UI"/>
+          <w:sz w:val="20"/>
+          <w:szCs w:val="20"/>
+          <w:shd w:val="clear" w:color="auto" w:fill="FFFFFF"/>
+        </w:rPr>
+        <w:t xml:space="preserve">| </w:t>
+      </w:r>
+      <w:r>
+        <w:rPr>
+          <w:rFonts w:ascii="Segoe UI" w:hAnsi="Segoe UI" w:cs="Segoe UI"/>
+          <w:sz w:val="20"/>
+          <w:szCs w:val="20"/>
+          <w:shd w:val="clear" w:color="auto" w:fill="FFFFFF"/>
+        </w:rPr>
+        <w:t>https://github.com/SrijanGupta65/Personal-Projects</w:t>
+      </w:r>
     </w:p>
     <w:p>
       <w:pPr>
         <w:rPr>
           <w:rFonts w:ascii="Calibri" w:hAnsi="Calibri" w:cs="Calibri"/>
-          <w:sz w:val="22"/>
-          <w:szCs w:val="22"/>
+          <w:sz w:val="21"/>
+          <w:szCs w:val="21"/>
         </w:rPr>
       </w:pPr>
     </w:p>
@@ -86,23 +113,23 @@
       <w:pPr>
         <w:rPr>
           <w:rFonts w:ascii="Calibri" w:hAnsi="Calibri" w:cs="Calibri"/>
-          <w:sz w:val="22"/>
-          <w:szCs w:val="22"/>
+          <w:sz w:val="21"/>
+          <w:szCs w:val="21"/>
         </w:rPr>
       </w:pPr>
       <w:r>
         <w:rPr>
           <w:rFonts w:ascii="Calibri" w:hAnsi="Calibri" w:cs="Calibri"/>
-          <w:sz w:val="22"/>
-          <w:szCs w:val="22"/>
+          <w:sz w:val="21"/>
+          <w:szCs w:val="21"/>
         </w:rPr>
         <w:t xml:space="preserve">Aspiring candidate seeking internship opportunities, currently </w:t>
       </w:r>
       <w:r>
         <w:rPr>
           <w:rFonts w:ascii="Calibri" w:hAnsi="Calibri" w:cs="Calibri"/>
-          <w:sz w:val="22"/>
-          <w:szCs w:val="22"/>
+          <w:sz w:val="21"/>
+          <w:szCs w:val="21"/>
         </w:rPr>
         <w:t>taking advanced Data structures and Algorithms, Client-side development, and Database and Data Modeling courses at UW.</w:t>
       </w:r>
@@ -111,8 +138,8 @@
       <w:pPr>
         <w:rPr>
           <w:rFonts w:ascii="Calibri" w:hAnsi="Calibri" w:cs="Calibri"/>
-          <w:sz w:val="22"/>
-          <w:szCs w:val="22"/>
+          <w:sz w:val="21"/>
+          <w:szCs w:val="21"/>
         </w:rPr>
       </w:pPr>
     </w:p>
@@ -120,15 +147,973 @@
       <w:pPr>
         <w:rPr>
           <w:rFonts w:ascii="Calibri" w:hAnsi="Calibri" w:cs="Calibri"/>
-          <w:sz w:val="28"/>
-          <w:szCs w:val="28"/>
         </w:rPr>
       </w:pPr>
       <w:r>
         <w:rPr>
           <w:rFonts w:ascii="Calibri" w:hAnsi="Calibri" w:cs="Calibri"/>
-          <w:sz w:val="28"/>
-          <w:szCs w:val="28"/>
+        </w:rPr>
+        <w:t>EDUCATION</w:t>
+      </w:r>
+    </w:p>
+    <w:tbl>
+      <w:tblPr>
+        <w:tblStyle w:val="TableGrid"/>
+        <w:tblW w:w="0" w:type="auto"/>
+        <w:tblBorders>
+          <w:left w:val="none" w:sz="0" w:space="0" w:color="auto"/>
+          <w:bottom w:val="none" w:sz="0" w:space="0" w:color="auto"/>
+          <w:right w:val="none" w:sz="0" w:space="0" w:color="auto"/>
+          <w:insideH w:val="none" w:sz="0" w:space="0" w:color="auto"/>
+          <w:insideV w:val="none" w:sz="0" w:space="0" w:color="auto"/>
+        </w:tblBorders>
+        <w:tblLook w:val="04A0" w:firstRow="1" w:lastRow="0" w:firstColumn="1" w:lastColumn="0" w:noHBand="0" w:noVBand="1"/>
+      </w:tblPr>
+      <w:tblGrid>
+        <w:gridCol w:w="6480"/>
+        <w:gridCol w:w="4047"/>
+      </w:tblGrid>
+      <w:tr>
+        <w:tc>
+          <w:tcPr>
+            <w:tcW w:w="6480" w:type="dxa"/>
+          </w:tcPr>
+          <w:p>
+            <w:pPr>
+              <w:rPr>
+                <w:rFonts w:ascii="Calibri" w:hAnsi="Calibri" w:cs="Calibri"/>
+                <w:b/>
+                <w:bCs/>
+                <w:sz w:val="21"/>
+                <w:szCs w:val="21"/>
+              </w:rPr>
+            </w:pPr>
+            <w:r>
+              <w:rPr>
+                <w:rFonts w:ascii="Calibri" w:hAnsi="Calibri" w:cs="Calibri"/>
+                <w:b/>
+                <w:bCs/>
+                <w:sz w:val="21"/>
+                <w:szCs w:val="21"/>
+              </w:rPr>
+              <w:t>University of Washington, Seattle</w:t>
+            </w:r>
+          </w:p>
+        </w:tc>
+        <w:tc>
+          <w:tcPr>
+            <w:tcW w:w="4047" w:type="dxa"/>
+          </w:tcPr>
+          <w:p>
+            <w:pPr>
+              <w:jc w:val="right"/>
+              <w:rPr>
+                <w:rFonts w:ascii="Calibri" w:hAnsi="Calibri" w:cs="Calibri"/>
+                <w:sz w:val="21"/>
+                <w:szCs w:val="21"/>
+              </w:rPr>
+            </w:pPr>
+            <w:r>
+              <w:rPr>
+                <w:rFonts w:ascii="Calibri" w:hAnsi="Calibri" w:cs="Calibri"/>
+                <w:sz w:val="21"/>
+                <w:szCs w:val="21"/>
+              </w:rPr>
+              <w:t>June 2026c</w:t>
+            </w:r>
+          </w:p>
+        </w:tc>
+      </w:tr>
+      <w:tr>
+        <w:tc>
+          <w:tcPr>
+            <w:tcW w:w="6480" w:type="dxa"/>
+          </w:tcPr>
+          <w:p>
+            <w:pPr>
+              <w:rPr>
+                <w:rFonts w:ascii="Calibri" w:hAnsi="Calibri" w:cs="Calibri"/>
+                <w:sz w:val="21"/>
+                <w:szCs w:val="21"/>
+              </w:rPr>
+            </w:pPr>
+            <w:r>
+              <w:rPr>
+                <w:rFonts w:ascii="Calibri" w:hAnsi="Calibri" w:cs="Calibri"/>
+                <w:sz w:val="21"/>
+                <w:szCs w:val="21"/>
+              </w:rPr>
+              <w:t>Pursuing B.S. Informatics (AI/ML focused) &amp; Computer Science.</w:t>
+            </w:r>
+          </w:p>
+        </w:tc>
+        <w:tc>
+          <w:tcPr>
+            <w:tcW w:w="4047" w:type="dxa"/>
+          </w:tcPr>
+          <w:p>
+            <w:pPr>
+              <w:jc w:val="right"/>
+              <w:rPr>
+                <w:rFonts w:ascii="Calibri" w:hAnsi="Calibri" w:cs="Calibri"/>
+                <w:sz w:val="21"/>
+                <w:szCs w:val="21"/>
+              </w:rPr>
+            </w:pPr>
+          </w:p>
+        </w:tc>
+      </w:tr>
+      <w:tr>
+        <w:tc>
+          <w:tcPr>
+            <w:tcW w:w="10527" w:type="dxa"/>
+            <w:gridSpan w:val="2"/>
+          </w:tcPr>
+          <w:p>
+            <w:pPr>
+              <w:rPr>
+                <w:rFonts w:ascii="Calibri" w:hAnsi="Calibri" w:cs="Calibri"/>
+                <w:kern w:val="0"/>
+                <w:sz w:val="21"/>
+                <w:szCs w:val="21"/>
+              </w:rPr>
+            </w:pPr>
+            <w:r>
+              <w:rPr>
+                <w:rFonts w:ascii="Calibri" w:hAnsi="Calibri" w:cs="Calibri"/>
+                <w:b/>
+                <w:bCs/>
+                <w:sz w:val="21"/>
+                <w:szCs w:val="21"/>
+              </w:rPr>
+              <w:t xml:space="preserve">Relevant coursework at UW: </w:t>
+            </w:r>
+            <w:r>
+              <w:rPr>
+                <w:rFonts w:ascii="Calibri" w:hAnsi="Calibri" w:cs="Calibri"/>
+                <w:i/>
+                <w:iCs/>
+                <w:sz w:val="21"/>
+                <w:szCs w:val="21"/>
+              </w:rPr>
+              <w:t>Machine Learning</w:t>
+            </w:r>
+            <w:r>
+              <w:rPr>
+                <w:rFonts w:ascii="Calibri" w:hAnsi="Calibri" w:cs="Calibri"/>
+                <w:sz w:val="21"/>
+                <w:szCs w:val="21"/>
+              </w:rPr>
+              <w:t>, Client-side Development, Data Structures &amp; Algorithms, Discrete Math, Software Engineering, Linear Algebra &amp; Matrix applications.</w:t>
+            </w:r>
+          </w:p>
+        </w:tc>
+      </w:tr>
+      <w:tr>
+        <w:tc>
+          <w:tcPr>
+            <w:tcW w:w="10527" w:type="dxa"/>
+            <w:gridSpan w:val="2"/>
+          </w:tcPr>
+          <w:p>
+            <w:pPr>
+              <w:rPr>
+                <w:rFonts w:ascii="Calibri" w:hAnsi="Calibri" w:cs="Calibri"/>
+                <w:sz w:val="21"/>
+                <w:szCs w:val="21"/>
+              </w:rPr>
+            </w:pPr>
+            <w:r>
+              <w:rPr>
+                <w:rFonts w:ascii="Calibri" w:hAnsi="Calibri" w:cs="Calibri"/>
+                <w:b/>
+                <w:bCs/>
+                <w:sz w:val="21"/>
+                <w:szCs w:val="21"/>
+              </w:rPr>
+              <w:t xml:space="preserve">Certifications: </w:t>
+            </w:r>
+            <w:r>
+              <w:rPr>
+                <w:rFonts w:ascii="Calibri" w:hAnsi="Calibri" w:cs="Calibri"/>
+                <w:sz w:val="21"/>
+                <w:szCs w:val="21"/>
+              </w:rPr>
+              <w:t>Amazon</w:t>
+            </w:r>
+            <w:r>
+              <w:rPr>
+                <w:rFonts w:ascii="Calibri" w:hAnsi="Calibri" w:cs="Calibri"/>
+                <w:spacing w:val="-7"/>
+                <w:sz w:val="21"/>
+                <w:szCs w:val="21"/>
+              </w:rPr>
+              <w:t xml:space="preserve"> </w:t>
+            </w:r>
+            <w:r>
+              <w:rPr>
+                <w:rFonts w:ascii="Calibri" w:hAnsi="Calibri" w:cs="Calibri"/>
+                <w:sz w:val="21"/>
+                <w:szCs w:val="21"/>
+              </w:rPr>
+              <w:t>Web</w:t>
+            </w:r>
+            <w:r>
+              <w:rPr>
+                <w:rFonts w:ascii="Calibri" w:hAnsi="Calibri" w:cs="Calibri"/>
+                <w:spacing w:val="-7"/>
+                <w:sz w:val="21"/>
+                <w:szCs w:val="21"/>
+              </w:rPr>
+              <w:t xml:space="preserve"> </w:t>
+            </w:r>
+            <w:r>
+              <w:rPr>
+                <w:rFonts w:ascii="Calibri" w:hAnsi="Calibri" w:cs="Calibri"/>
+                <w:sz w:val="21"/>
+                <w:szCs w:val="21"/>
+              </w:rPr>
+              <w:t>Services</w:t>
+            </w:r>
+            <w:r>
+              <w:rPr>
+                <w:rFonts w:ascii="Calibri" w:hAnsi="Calibri" w:cs="Calibri"/>
+                <w:spacing w:val="-5"/>
+                <w:sz w:val="21"/>
+                <w:szCs w:val="21"/>
+              </w:rPr>
+              <w:t xml:space="preserve"> </w:t>
+            </w:r>
+            <w:r>
+              <w:rPr>
+                <w:rFonts w:ascii="Calibri" w:hAnsi="Calibri" w:cs="Calibri"/>
+                <w:sz w:val="21"/>
+                <w:szCs w:val="21"/>
+              </w:rPr>
+              <w:t>(AWS)</w:t>
+            </w:r>
+            <w:r>
+              <w:rPr>
+                <w:rFonts w:ascii="Calibri" w:hAnsi="Calibri" w:cs="Calibri"/>
+                <w:spacing w:val="-5"/>
+                <w:sz w:val="21"/>
+                <w:szCs w:val="21"/>
+              </w:rPr>
+              <w:t xml:space="preserve"> </w:t>
+            </w:r>
+            <w:r>
+              <w:rPr>
+                <w:rFonts w:ascii="Calibri" w:hAnsi="Calibri" w:cs="Calibri"/>
+                <w:sz w:val="21"/>
+                <w:szCs w:val="21"/>
+              </w:rPr>
+              <w:t>Cloud</w:t>
+            </w:r>
+            <w:r>
+              <w:rPr>
+                <w:rFonts w:ascii="Calibri" w:hAnsi="Calibri" w:cs="Calibri"/>
+                <w:spacing w:val="-7"/>
+                <w:sz w:val="21"/>
+                <w:szCs w:val="21"/>
+              </w:rPr>
+              <w:t xml:space="preserve"> </w:t>
+            </w:r>
+            <w:r>
+              <w:rPr>
+                <w:rFonts w:ascii="Calibri" w:hAnsi="Calibri" w:cs="Calibri"/>
+                <w:sz w:val="21"/>
+                <w:szCs w:val="21"/>
+              </w:rPr>
+              <w:t>Practitioner</w:t>
+            </w:r>
+            <w:r>
+              <w:rPr>
+                <w:rFonts w:ascii="Calibri" w:hAnsi="Calibri" w:cs="Calibri"/>
+                <w:sz w:val="21"/>
+                <w:szCs w:val="21"/>
+              </w:rPr>
+              <w:t xml:space="preserve"> &amp; </w:t>
+            </w:r>
+            <w:r>
+              <w:rPr>
+                <w:rFonts w:ascii="Calibri" w:hAnsi="Calibri" w:cs="Calibri"/>
+                <w:sz w:val="21"/>
+                <w:szCs w:val="21"/>
+              </w:rPr>
+              <w:t>AI Cloud Practitioner,</w:t>
+            </w:r>
+            <w:r>
+              <w:rPr>
+                <w:rFonts w:ascii="Calibri" w:hAnsi="Calibri" w:cs="Calibri"/>
+                <w:b/>
+                <w:spacing w:val="-10"/>
+                <w:sz w:val="21"/>
+                <w:szCs w:val="21"/>
+              </w:rPr>
+              <w:t xml:space="preserve"> </w:t>
+            </w:r>
+            <w:r>
+              <w:rPr>
+                <w:rFonts w:ascii="Calibri" w:hAnsi="Calibri" w:cs="Calibri"/>
+                <w:bCs/>
+                <w:spacing w:val="-10"/>
+                <w:sz w:val="21"/>
+                <w:szCs w:val="21"/>
+              </w:rPr>
+              <w:t>Generative AI: working with LLMs</w:t>
+            </w:r>
+            <w:r>
+              <w:rPr>
+                <w:rFonts w:ascii="Calibri" w:hAnsi="Calibri" w:cs="Calibri"/>
+                <w:bCs/>
+                <w:spacing w:val="-10"/>
+                <w:sz w:val="21"/>
+                <w:szCs w:val="21"/>
+              </w:rPr>
+              <w:t xml:space="preserve"> (LinkedIn Learning)</w:t>
+            </w:r>
+          </w:p>
+        </w:tc>
+      </w:tr>
+    </w:tbl>
+    <w:p>
+      <w:pPr>
+        <w:rPr>
+          <w:rFonts w:ascii="Calibri" w:hAnsi="Calibri" w:cs="Calibri"/>
+          <w:sz w:val="21"/>
+          <w:szCs w:val="21"/>
+        </w:rPr>
+      </w:pPr>
+    </w:p>
+    <w:p>
+      <w:pPr>
+        <w:rPr>
+          <w:rFonts w:ascii="Calibri" w:hAnsi="Calibri" w:cs="Calibri"/>
+        </w:rPr>
+      </w:pPr>
+      <w:r>
+        <w:rPr>
+          <w:rFonts w:ascii="Calibri" w:hAnsi="Calibri" w:cs="Calibri"/>
+        </w:rPr>
+        <w:t>EXPERIENCE</w:t>
+      </w:r>
+    </w:p>
+    <w:tbl>
+      <w:tblPr>
+        <w:tblStyle w:val="TableGrid"/>
+        <w:tblW w:w="10800" w:type="dxa"/>
+        <w:tblInd w:w="-5" w:type="dxa"/>
+        <w:tblBorders>
+          <w:left w:val="none" w:sz="0" w:space="0" w:color="auto"/>
+          <w:bottom w:val="none" w:sz="0" w:space="0" w:color="auto"/>
+          <w:right w:val="none" w:sz="0" w:space="0" w:color="auto"/>
+          <w:insideH w:val="none" w:sz="0" w:space="0" w:color="auto"/>
+          <w:insideV w:val="none" w:sz="0" w:space="0" w:color="auto"/>
+        </w:tblBorders>
+        <w:tblLook w:val="04A0" w:firstRow="1" w:lastRow="0" w:firstColumn="1" w:lastColumn="0" w:noHBand="0" w:noVBand="1"/>
+      </w:tblPr>
+      <w:tblGrid>
+        <w:gridCol w:w="7382"/>
+        <w:gridCol w:w="3418"/>
+      </w:tblGrid>
+      <w:tr>
+        <w:tc>
+          <w:tcPr>
+            <w:tcW w:w="7382" w:type="dxa"/>
+          </w:tcPr>
+          <w:p>
+            <w:pPr>
+              <w:rPr>
+                <w:rFonts w:ascii="Calibri" w:hAnsi="Calibri" w:cs="Calibri"/>
+                <w:b/>
+                <w:bCs/>
+                <w:sz w:val="21"/>
+                <w:szCs w:val="21"/>
+              </w:rPr>
+            </w:pPr>
+            <w:r>
+              <w:rPr>
+                <w:rFonts w:ascii="Calibri" w:hAnsi="Calibri" w:cs="Calibri"/>
+                <w:b/>
+                <w:bCs/>
+                <w:sz w:val="21"/>
+                <w:szCs w:val="21"/>
+              </w:rPr>
+              <w:t xml:space="preserve">AI/ML Engineer Intern </w:t>
+            </w:r>
+            <w:r>
+              <w:rPr>
+                <w:rFonts w:ascii="Calibri" w:hAnsi="Calibri" w:cs="Calibri"/>
+                <w:sz w:val="21"/>
+                <w:szCs w:val="21"/>
+              </w:rPr>
+              <w:t>|</w:t>
+            </w:r>
+            <w:r>
+              <w:rPr>
+                <w:rFonts w:ascii="Calibri" w:hAnsi="Calibri" w:cs="Calibri"/>
+                <w:b/>
+                <w:bCs/>
+                <w:sz w:val="21"/>
+                <w:szCs w:val="21"/>
+              </w:rPr>
+              <w:t xml:space="preserve"> </w:t>
+            </w:r>
+            <w:r>
+              <w:rPr>
+                <w:rFonts w:ascii="Calibri" w:hAnsi="Calibri" w:cs="Calibri"/>
+                <w:i/>
+                <w:iCs/>
+                <w:sz w:val="21"/>
+                <w:szCs w:val="21"/>
+              </w:rPr>
+              <w:t>Tech Mahindra</w:t>
+            </w:r>
+          </w:p>
+        </w:tc>
+        <w:tc>
+          <w:tcPr>
+            <w:tcW w:w="3418" w:type="dxa"/>
+          </w:tcPr>
+          <w:p>
+            <w:pPr>
+              <w:jc w:val="right"/>
+              <w:rPr>
+                <w:rFonts w:ascii="Calibri" w:hAnsi="Calibri" w:cs="Calibri"/>
+                <w:sz w:val="21"/>
+                <w:szCs w:val="21"/>
+              </w:rPr>
+            </w:pPr>
+            <w:r>
+              <w:rPr>
+                <w:rFonts w:ascii="Calibri" w:hAnsi="Calibri" w:cs="Calibri"/>
+                <w:sz w:val="21"/>
+                <w:szCs w:val="21"/>
+              </w:rPr>
+              <w:t>Incoming Summer 2025</w:t>
+            </w:r>
+          </w:p>
+        </w:tc>
+      </w:tr>
+      <w:tr>
+        <w:tc>
+          <w:tcPr>
+            <w:tcW w:w="10800" w:type="dxa"/>
+            <w:gridSpan w:val="2"/>
+          </w:tcPr>
+          <w:p>
+            <w:pPr>
+              <w:pStyle w:val="ListParagraph"/>
+              <w:numPr>
+                <w:ilvl w:val="0"/>
+                <w:numId w:val="4"/>
+              </w:numPr>
+              <w:rPr>
+                <w:rFonts w:ascii="Calibri" w:hAnsi="Calibri" w:cs="Calibri"/>
+                <w:sz w:val="21"/>
+                <w:szCs w:val="21"/>
+              </w:rPr>
+            </w:pPr>
+            <w:r>
+              <w:rPr>
+                <w:rFonts w:ascii="Calibri" w:hAnsi="Calibri" w:cs="Calibri"/>
+                <w:sz w:val="21"/>
+                <w:szCs w:val="21"/>
+              </w:rPr>
+              <w:t xml:space="preserve">Develop and deploy </w:t>
+            </w:r>
+            <w:r>
+              <w:rPr>
+                <w:rFonts w:ascii="Calibri" w:hAnsi="Calibri" w:cs="Calibri"/>
+                <w:sz w:val="21"/>
+                <w:szCs w:val="21"/>
+              </w:rPr>
+              <w:t>AI</w:t>
+            </w:r>
+            <w:r>
+              <w:rPr>
+                <w:rFonts w:ascii="Calibri" w:hAnsi="Calibri" w:cs="Calibri"/>
+                <w:sz w:val="21"/>
+                <w:szCs w:val="21"/>
+              </w:rPr>
+              <w:t xml:space="preserve"> agents </w:t>
+            </w:r>
+            <w:r>
+              <w:rPr>
+                <w:rFonts w:ascii="Calibri" w:hAnsi="Calibri" w:cs="Calibri"/>
+                <w:sz w:val="21"/>
+                <w:szCs w:val="21"/>
+              </w:rPr>
+              <w:t>to make strategic</w:t>
+            </w:r>
+            <w:r>
+              <w:rPr>
+                <w:rFonts w:ascii="Calibri" w:hAnsi="Calibri" w:cs="Calibri"/>
+                <w:sz w:val="21"/>
+                <w:szCs w:val="21"/>
+              </w:rPr>
+              <w:t xml:space="preserve"> decisions on company’s behalf.</w:t>
+            </w:r>
+          </w:p>
+          <w:p>
+            <w:pPr>
+              <w:pStyle w:val="ListParagraph"/>
+              <w:numPr>
+                <w:ilvl w:val="0"/>
+                <w:numId w:val="4"/>
+              </w:numPr>
+              <w:rPr>
+                <w:rFonts w:ascii="Calibri" w:hAnsi="Calibri" w:cs="Calibri"/>
+                <w:sz w:val="21"/>
+                <w:szCs w:val="21"/>
+              </w:rPr>
+            </w:pPr>
+            <w:r>
+              <w:rPr>
+                <w:rFonts w:ascii="Calibri" w:hAnsi="Calibri" w:cs="Calibri"/>
+                <w:sz w:val="21"/>
+                <w:szCs w:val="21"/>
+              </w:rPr>
+              <w:t xml:space="preserve">Design AI-powered </w:t>
+            </w:r>
+            <w:r>
+              <w:rPr>
+                <w:rFonts w:ascii="Calibri" w:hAnsi="Calibri" w:cs="Calibri"/>
+                <w:b/>
+                <w:bCs/>
+                <w:sz w:val="21"/>
+                <w:szCs w:val="21"/>
+              </w:rPr>
+              <w:t>observability</w:t>
+            </w:r>
+            <w:r>
+              <w:rPr>
+                <w:rFonts w:ascii="Calibri" w:hAnsi="Calibri" w:cs="Calibri"/>
+                <w:sz w:val="21"/>
+                <w:szCs w:val="21"/>
+              </w:rPr>
+              <w:t xml:space="preserve"> framework to using </w:t>
+            </w:r>
+            <w:r>
+              <w:rPr>
+                <w:rFonts w:ascii="Calibri" w:hAnsi="Calibri" w:cs="Calibri"/>
+                <w:sz w:val="21"/>
+                <w:szCs w:val="21"/>
+              </w:rPr>
+              <w:t xml:space="preserve">AWS services like </w:t>
+            </w:r>
+            <w:r>
+              <w:rPr>
+                <w:rFonts w:ascii="Calibri" w:hAnsi="Calibri" w:cs="Calibri"/>
+                <w:b/>
+                <w:bCs/>
+                <w:sz w:val="21"/>
+                <w:szCs w:val="21"/>
+              </w:rPr>
+              <w:t>CloudWatch</w:t>
+            </w:r>
+            <w:r>
+              <w:rPr>
+                <w:rFonts w:ascii="Calibri" w:hAnsi="Calibri" w:cs="Calibri"/>
+                <w:sz w:val="21"/>
+                <w:szCs w:val="21"/>
+              </w:rPr>
+              <w:t xml:space="preserve">, </w:t>
+            </w:r>
+            <w:r>
+              <w:rPr>
+                <w:rFonts w:ascii="Calibri" w:hAnsi="Calibri" w:cs="Calibri"/>
+                <w:b/>
+                <w:bCs/>
+                <w:sz w:val="21"/>
+                <w:szCs w:val="21"/>
+              </w:rPr>
+              <w:t>X-Ray</w:t>
+            </w:r>
+            <w:r>
+              <w:rPr>
+                <w:rFonts w:ascii="Calibri" w:hAnsi="Calibri" w:cs="Calibri"/>
+                <w:sz w:val="21"/>
+                <w:szCs w:val="21"/>
+              </w:rPr>
+              <w:t xml:space="preserve"> and </w:t>
+            </w:r>
+            <w:r>
+              <w:rPr>
+                <w:rFonts w:ascii="Calibri" w:hAnsi="Calibri" w:cs="Calibri"/>
+                <w:b/>
+                <w:bCs/>
+                <w:sz w:val="21"/>
+                <w:szCs w:val="21"/>
+              </w:rPr>
+              <w:t xml:space="preserve">Bedrock </w:t>
+            </w:r>
+            <w:r>
+              <w:rPr>
+                <w:rFonts w:ascii="Calibri" w:hAnsi="Calibri" w:cs="Calibri"/>
+                <w:sz w:val="21"/>
+                <w:szCs w:val="21"/>
+              </w:rPr>
+              <w:t>custom ML models</w:t>
+            </w:r>
+            <w:r>
+              <w:rPr>
+                <w:rFonts w:ascii="Calibri" w:hAnsi="Calibri" w:cs="Calibri"/>
+                <w:sz w:val="21"/>
+                <w:szCs w:val="21"/>
+              </w:rPr>
+              <w:t xml:space="preserve"> (RAG)</w:t>
+            </w:r>
+            <w:r>
+              <w:rPr>
+                <w:rFonts w:ascii="Calibri" w:hAnsi="Calibri" w:cs="Calibri"/>
+                <w:sz w:val="21"/>
+                <w:szCs w:val="21"/>
+              </w:rPr>
+              <w:t xml:space="preserve"> to detect anomalies, surface errors, and perform automated root-cause analysis.</w:t>
+            </w:r>
+          </w:p>
+          <w:p>
+            <w:pPr>
+              <w:pStyle w:val="ListParagraph"/>
+              <w:numPr>
+                <w:ilvl w:val="0"/>
+                <w:numId w:val="4"/>
+              </w:numPr>
+              <w:rPr>
+                <w:rFonts w:ascii="Calibri" w:hAnsi="Calibri" w:cs="Calibri"/>
+                <w:sz w:val="21"/>
+                <w:szCs w:val="21"/>
+              </w:rPr>
+            </w:pPr>
+            <w:r>
+              <w:rPr>
+                <w:rFonts w:ascii="Calibri" w:hAnsi="Calibri" w:cs="Calibri"/>
+                <w:sz w:val="21"/>
+                <w:szCs w:val="21"/>
+              </w:rPr>
+              <w:t>Collaborated with cross-functional teams to integrate AI capabilities into existing systems, accelerating decision-making and improving operational efficiency.</w:t>
+            </w:r>
+          </w:p>
+        </w:tc>
+      </w:tr>
+      <w:tr>
+        <w:tc>
+          <w:tcPr>
+            <w:tcW w:w="7382" w:type="dxa"/>
+          </w:tcPr>
+          <w:p>
+            <w:pPr>
+              <w:rPr>
+                <w:rFonts w:ascii="Calibri" w:hAnsi="Calibri" w:cs="Calibri"/>
+                <w:b/>
+                <w:bCs/>
+                <w:sz w:val="21"/>
+                <w:szCs w:val="21"/>
+              </w:rPr>
+            </w:pPr>
+            <w:r>
+              <w:rPr>
+                <w:rFonts w:ascii="Calibri" w:hAnsi="Calibri" w:cs="Calibri"/>
+                <w:b/>
+                <w:bCs/>
+                <w:sz w:val="21"/>
+                <w:szCs w:val="21"/>
+              </w:rPr>
+              <w:t xml:space="preserve">Automation Agency </w:t>
+            </w:r>
+            <w:r>
+              <w:rPr>
+                <w:rFonts w:ascii="Calibri" w:hAnsi="Calibri" w:cs="Calibri"/>
+                <w:sz w:val="21"/>
+                <w:szCs w:val="21"/>
+              </w:rPr>
+              <w:t xml:space="preserve">| </w:t>
+            </w:r>
+            <w:r>
+              <w:rPr>
+                <w:rFonts w:ascii="Calibri" w:hAnsi="Calibri" w:cs="Calibri"/>
+                <w:i/>
+                <w:iCs/>
+                <w:sz w:val="21"/>
+                <w:szCs w:val="21"/>
+              </w:rPr>
+              <w:t>Self-employed</w:t>
+            </w:r>
+          </w:p>
+        </w:tc>
+        <w:tc>
+          <w:tcPr>
+            <w:tcW w:w="3418" w:type="dxa"/>
+          </w:tcPr>
+          <w:p>
+            <w:pPr>
+              <w:jc w:val="right"/>
+              <w:rPr>
+                <w:rFonts w:ascii="Calibri" w:hAnsi="Calibri" w:cs="Calibri"/>
+                <w:sz w:val="21"/>
+                <w:szCs w:val="21"/>
+              </w:rPr>
+            </w:pPr>
+            <w:r>
+              <w:rPr>
+                <w:rFonts w:ascii="Calibri" w:hAnsi="Calibri" w:cs="Calibri"/>
+                <w:sz w:val="21"/>
+                <w:szCs w:val="21"/>
+              </w:rPr>
+              <w:t>January 2025 – March 2025</w:t>
+            </w:r>
+          </w:p>
+        </w:tc>
+      </w:tr>
+      <w:tr>
+        <w:tc>
+          <w:tcPr>
+            <w:tcW w:w="10800" w:type="dxa"/>
+            <w:gridSpan w:val="2"/>
+          </w:tcPr>
+          <w:p>
+            <w:pPr>
+              <w:pStyle w:val="NormalWeb"/>
+              <w:numPr>
+                <w:ilvl w:val="0"/>
+                <w:numId w:val="4"/>
+              </w:numPr>
+              <w:rPr>
+                <w:rFonts w:ascii="Calibri" w:eastAsiaTheme="minorHAnsi" w:hAnsi="Calibri" w:cs="Calibri"/>
+                <w:kern w:val="2"/>
+                <w:sz w:val="21"/>
+                <w:szCs w:val="21"/>
+                <w14:ligatures w14:val="standardContextual"/>
+              </w:rPr>
+            </w:pPr>
+            <w:r>
+              <w:rPr>
+                <w:rFonts w:ascii="Calibri" w:eastAsiaTheme="minorHAnsi" w:hAnsi="Calibri" w:cs="Calibri"/>
+                <w:kern w:val="2"/>
+                <w:sz w:val="21"/>
+                <w:szCs w:val="21"/>
+                <w14:ligatures w14:val="standardContextual"/>
+              </w:rPr>
+              <w:t>Automated marketing for Maintain Home Services, a startup in Seattle.</w:t>
+            </w:r>
+          </w:p>
+          <w:p>
+            <w:pPr>
+              <w:pStyle w:val="NormalWeb"/>
+              <w:numPr>
+                <w:ilvl w:val="0"/>
+                <w:numId w:val="4"/>
+              </w:numPr>
+              <w:rPr>
+                <w:rFonts w:ascii="Calibri" w:eastAsiaTheme="minorHAnsi" w:hAnsi="Calibri" w:cs="Calibri"/>
+                <w:kern w:val="2"/>
+                <w:sz w:val="21"/>
+                <w:szCs w:val="21"/>
+                <w14:ligatures w14:val="standardContextual"/>
+              </w:rPr>
+            </w:pPr>
+            <w:r>
+              <w:rPr>
+                <w:rFonts w:ascii="Calibri" w:eastAsiaTheme="minorHAnsi" w:hAnsi="Calibri" w:cs="Calibri"/>
+                <w:kern w:val="2"/>
+                <w:sz w:val="21"/>
+                <w:szCs w:val="21"/>
+                <w14:ligatures w14:val="standardContextual"/>
+              </w:rPr>
+              <w:t>Saved them $600/month by eliminating the need for a marketing team.</w:t>
+            </w:r>
+          </w:p>
+          <w:p>
+            <w:pPr>
+              <w:pStyle w:val="ListParagraph"/>
+              <w:numPr>
+                <w:ilvl w:val="0"/>
+                <w:numId w:val="4"/>
+              </w:numPr>
+              <w:rPr>
+                <w:rFonts w:ascii="Calibri" w:hAnsi="Calibri" w:cs="Calibri"/>
+                <w:sz w:val="21"/>
+                <w:szCs w:val="21"/>
+              </w:rPr>
+            </w:pPr>
+            <w:r>
+              <w:rPr>
+                <w:rFonts w:ascii="Calibri" w:hAnsi="Calibri" w:cs="Calibri"/>
+                <w:sz w:val="21"/>
+                <w:szCs w:val="21"/>
+              </w:rPr>
+              <w:t xml:space="preserve">Utilized </w:t>
+            </w:r>
+            <w:r>
+              <w:rPr>
+                <w:rFonts w:ascii="Calibri" w:hAnsi="Calibri" w:cs="Calibri"/>
+                <w:i/>
+                <w:iCs/>
+                <w:sz w:val="21"/>
+                <w:szCs w:val="21"/>
+              </w:rPr>
+              <w:t xml:space="preserve">make &amp; N8N </w:t>
+            </w:r>
+            <w:r>
+              <w:rPr>
+                <w:rFonts w:ascii="Calibri" w:hAnsi="Calibri" w:cs="Calibri"/>
+                <w:sz w:val="21"/>
+                <w:szCs w:val="21"/>
+              </w:rPr>
+              <w:t>software</w:t>
+            </w:r>
+            <w:r>
+              <w:rPr>
+                <w:rFonts w:ascii="Calibri" w:hAnsi="Calibri" w:cs="Calibri"/>
+                <w:i/>
+                <w:iCs/>
+                <w:sz w:val="21"/>
+                <w:szCs w:val="21"/>
+              </w:rPr>
+              <w:t xml:space="preserve"> </w:t>
+            </w:r>
+            <w:r>
+              <w:rPr>
+                <w:rFonts w:ascii="Calibri" w:hAnsi="Calibri" w:cs="Calibri"/>
+                <w:sz w:val="21"/>
+                <w:szCs w:val="21"/>
+              </w:rPr>
+              <w:t>to auto-generate content and publish it across multiple social media platforms using a single input from the owner.</w:t>
+            </w:r>
+          </w:p>
+        </w:tc>
+      </w:tr>
+      <w:tr>
+        <w:tc>
+          <w:tcPr>
+            <w:tcW w:w="7382" w:type="dxa"/>
+          </w:tcPr>
+          <w:p>
+            <w:pPr>
+              <w:rPr>
+                <w:rFonts w:ascii="Calibri" w:hAnsi="Calibri" w:cs="Calibri"/>
+                <w:i/>
+                <w:iCs/>
+                <w:sz w:val="21"/>
+                <w:szCs w:val="21"/>
+              </w:rPr>
+            </w:pPr>
+            <w:r>
+              <w:rPr>
+                <w:rFonts w:ascii="Calibri" w:hAnsi="Calibri" w:cs="Calibri"/>
+                <w:b/>
+                <w:bCs/>
+                <w:sz w:val="21"/>
+                <w:szCs w:val="21"/>
+              </w:rPr>
+              <w:t xml:space="preserve">Coding Club Teaching Assistant - </w:t>
+            </w:r>
+            <w:r>
+              <w:rPr>
+                <w:rFonts w:ascii="Calibri" w:hAnsi="Calibri" w:cs="Calibri"/>
+                <w:i/>
+                <w:iCs/>
+                <w:sz w:val="21"/>
+                <w:szCs w:val="21"/>
+              </w:rPr>
+              <w:t>House of Wisdom</w:t>
+            </w:r>
+          </w:p>
+        </w:tc>
+        <w:tc>
+          <w:tcPr>
+            <w:tcW w:w="3418" w:type="dxa"/>
+          </w:tcPr>
+          <w:p>
+            <w:pPr>
+              <w:jc w:val="right"/>
+              <w:rPr>
+                <w:rFonts w:ascii="Calibri" w:hAnsi="Calibri" w:cs="Calibri"/>
+                <w:sz w:val="21"/>
+                <w:szCs w:val="21"/>
+              </w:rPr>
+            </w:pPr>
+            <w:r>
+              <w:rPr>
+                <w:rFonts w:ascii="Calibri" w:hAnsi="Calibri" w:cs="Calibri"/>
+                <w:sz w:val="21"/>
+                <w:szCs w:val="21"/>
+              </w:rPr>
+              <w:t>March 2024 – June 2024</w:t>
+            </w:r>
+          </w:p>
+        </w:tc>
+      </w:tr>
+      <w:tr>
+        <w:tc>
+          <w:tcPr>
+            <w:tcW w:w="10800" w:type="dxa"/>
+            <w:gridSpan w:val="2"/>
+          </w:tcPr>
+          <w:p>
+            <w:pPr>
+              <w:pStyle w:val="ListParagraph"/>
+              <w:numPr>
+                <w:ilvl w:val="0"/>
+                <w:numId w:val="4"/>
+              </w:numPr>
+              <w:rPr>
+                <w:rFonts w:ascii="Calibri" w:hAnsi="Calibri" w:cs="Calibri"/>
+                <w:sz w:val="21"/>
+                <w:szCs w:val="21"/>
+              </w:rPr>
+            </w:pPr>
+            <w:r>
+              <w:rPr>
+                <w:rFonts w:ascii="Calibri" w:hAnsi="Calibri" w:cs="Calibri"/>
+                <w:sz w:val="21"/>
+                <w:szCs w:val="21"/>
+              </w:rPr>
+              <w:t>Taught programming and mentored school aged students to navigate new skills in coding.</w:t>
+            </w:r>
+          </w:p>
+          <w:p>
+            <w:pPr>
+              <w:pStyle w:val="ListParagraph"/>
+              <w:numPr>
+                <w:ilvl w:val="0"/>
+                <w:numId w:val="4"/>
+              </w:numPr>
+              <w:rPr>
+                <w:rFonts w:ascii="Calibri" w:hAnsi="Calibri" w:cs="Calibri"/>
+                <w:sz w:val="21"/>
+                <w:szCs w:val="21"/>
+              </w:rPr>
+            </w:pPr>
+            <w:r>
+              <w:rPr>
+                <w:rFonts w:ascii="Calibri" w:hAnsi="Calibri" w:cs="Calibri"/>
+                <w:sz w:val="21"/>
+                <w:szCs w:val="21"/>
+              </w:rPr>
+              <w:t>Collaborated with peers to design lesson plans and received constructive feedback from instructor.</w:t>
+            </w:r>
+          </w:p>
+        </w:tc>
+      </w:tr>
+    </w:tbl>
+    <w:p>
+      <w:pPr>
+        <w:rPr>
+          <w:rFonts w:ascii="Calibri" w:hAnsi="Calibri" w:cs="Calibri"/>
+        </w:rPr>
+      </w:pPr>
+    </w:p>
+    <w:p>
+      <w:pPr>
+        <w:rPr>
+          <w:rFonts w:ascii="Calibri" w:hAnsi="Calibri" w:cs="Calibri"/>
+        </w:rPr>
+      </w:pPr>
+      <w:r>
+        <w:rPr>
+          <w:rFonts w:ascii="Calibri" w:hAnsi="Calibri" w:cs="Calibri"/>
         </w:rPr>
         <w:t>PROJECTS</w:t>
       </w:r>
@@ -160,8 +1145,8 @@
             <w:pPr>
               <w:rPr>
                 <w:rFonts w:ascii="Calibri" w:hAnsi="Calibri" w:cs="Calibri"/>
-                <w:sz w:val="22"/>
-                <w:szCs w:val="22"/>
+                <w:sz w:val="21"/>
+                <w:szCs w:val="21"/>
               </w:rPr>
             </w:pPr>
             <w:r>
@@ -169,58 +1154,48 @@
                 <w:rFonts w:ascii="Calibri" w:hAnsi="Calibri" w:cs="Calibri"/>
                 <w:b/>
                 <w:bCs/>
-                <w:sz w:val="22"/>
-                <w:szCs w:val="22"/>
-              </w:rPr>
-              <w:t xml:space="preserve">AI powered </w:t>
+                <w:sz w:val="21"/>
+                <w:szCs w:val="21"/>
+              </w:rPr>
+              <w:t>Plant Parenthood</w:t>
             </w:r>
             <w:r>
               <w:rPr>
                 <w:rFonts w:ascii="Calibri" w:hAnsi="Calibri" w:cs="Calibri"/>
                 <w:b/>
                 <w:bCs/>
-                <w:sz w:val="22"/>
-                <w:szCs w:val="22"/>
-              </w:rPr>
-              <w:t xml:space="preserve">Application for Professors </w:t>
-            </w:r>
-            <w:r>
-              <w:rPr>
-                <w:rFonts w:ascii="Calibri" w:hAnsi="Calibri" w:cs="Calibri"/>
-                <w:sz w:val="22"/>
-                <w:szCs w:val="22"/>
-              </w:rPr>
-              <w:t xml:space="preserve">| </w:t>
-            </w:r>
-            <w:r>
-              <w:rPr>
-                <w:rFonts w:ascii="Calibri" w:hAnsi="Calibri" w:cs="Calibri"/>
-                <w:i/>
-                <w:iCs/>
-                <w:sz w:val="22"/>
-                <w:szCs w:val="22"/>
-              </w:rPr>
-              <w:t>Python,</w:t>
-            </w:r>
-            <w:r>
-              <w:rPr>
-                <w:rFonts w:ascii="Calibri" w:hAnsi="Calibri" w:cs="Calibri"/>
-                <w:i/>
-                <w:iCs/>
-                <w:sz w:val="22"/>
-                <w:szCs w:val="22"/>
-              </w:rPr>
-              <w:t xml:space="preserve"> Gemini, Flask</w:t>
-            </w:r>
-            <w:r>
-              <w:rPr>
-                <w:rFonts w:ascii="Calibri" w:hAnsi="Calibri" w:cs="Calibri"/>
-                <w:i/>
-                <w:iCs/>
-                <w:sz w:val="22"/>
-                <w:szCs w:val="22"/>
-              </w:rPr>
-              <w:t>.</w:t>
+                <w:sz w:val="21"/>
+                <w:szCs w:val="21"/>
+              </w:rPr>
+              <w:t xml:space="preserve"> </w:t>
+            </w:r>
+            <w:r>
+              <w:rPr>
+                <w:rFonts w:ascii="Calibri" w:hAnsi="Calibri" w:cs="Calibri"/>
+                <w:b/>
+                <w:bCs/>
+                <w:sz w:val="21"/>
+                <w:szCs w:val="21"/>
+              </w:rPr>
+              <w:t xml:space="preserve">Web </w:t>
+            </w:r>
+            <w:r>
+              <w:rPr>
+                <w:rFonts w:ascii="Calibri" w:hAnsi="Calibri" w:cs="Calibri"/>
+                <w:b/>
+                <w:bCs/>
+                <w:sz w:val="21"/>
+                <w:szCs w:val="21"/>
+              </w:rPr>
+              <w:t xml:space="preserve">App </w:t>
+            </w:r>
+            <w:r>
+              <w:rPr>
+                <w:rFonts w:ascii="Calibri" w:hAnsi="Calibri" w:cs="Calibri"/>
+                <w:sz w:val="21"/>
+                <w:szCs w:val="21"/>
+              </w:rPr>
+              <w:t>| https://plant-parenthood-3a5c5.web.app/login</w:t>
             </w:r>
           </w:p>
         </w:tc>
@@ -233,41 +1208,49 @@
               <w:jc w:val="right"/>
               <w:rPr>
                 <w:rFonts w:ascii="Calibri" w:hAnsi="Calibri" w:cs="Calibri"/>
-                <w:sz w:val="22"/>
-                <w:szCs w:val="22"/>
+                <w:sz w:val="21"/>
+                <w:szCs w:val="21"/>
               </w:rPr>
             </w:pPr>
             <w:r>
               <w:rPr>
                 <w:rFonts w:ascii="Calibri" w:hAnsi="Calibri" w:cs="Calibri"/>
-                <w:sz w:val="22"/>
-                <w:szCs w:val="22"/>
-              </w:rPr>
-              <w:t>May</w:t>
-            </w:r>
-            <w:r>
-              <w:rPr>
-                <w:rFonts w:ascii="Calibri" w:hAnsi="Calibri" w:cs="Calibri"/>
-                <w:sz w:val="22"/>
-                <w:szCs w:val="22"/>
-              </w:rPr>
-              <w:t xml:space="preserve"> 2023 – </w:t>
-            </w:r>
-            <w:r>
-              <w:rPr>
-                <w:rFonts w:ascii="Calibri" w:hAnsi="Calibri" w:cs="Calibri"/>
-                <w:sz w:val="22"/>
-                <w:szCs w:val="22"/>
-              </w:rPr>
-              <w:t>October</w:t>
-            </w:r>
-            <w:r>
-              <w:rPr>
-                <w:rFonts w:ascii="Calibri" w:hAnsi="Calibri" w:cs="Calibri"/>
-                <w:sz w:val="22"/>
-                <w:szCs w:val="22"/>
-              </w:rPr>
-              <w:t xml:space="preserve"> 2023</w:t>
+                <w:sz w:val="21"/>
+                <w:szCs w:val="21"/>
+              </w:rPr>
+              <w:t>February</w:t>
+            </w:r>
+            <w:r>
+              <w:rPr>
+                <w:rFonts w:ascii="Calibri" w:hAnsi="Calibri" w:cs="Calibri"/>
+                <w:sz w:val="21"/>
+                <w:szCs w:val="21"/>
+              </w:rPr>
+              <w:t xml:space="preserve"> 2025 </w:t>
+            </w:r>
+            <w:r>
+              <w:rPr>
+                <w:rFonts w:ascii="Calibri" w:hAnsi="Calibri" w:cs="Calibri"/>
+                <w:sz w:val="21"/>
+                <w:szCs w:val="21"/>
+              </w:rPr>
+              <w:t>–</w:t>
+            </w:r>
+            <w:r>
+              <w:rPr>
+                <w:rFonts w:ascii="Calibri" w:hAnsi="Calibri" w:cs="Calibri"/>
+                <w:sz w:val="21"/>
+                <w:szCs w:val="21"/>
+              </w:rPr>
+              <w:t xml:space="preserve"> </w:t>
+            </w:r>
+            <w:r>
+              <w:rPr>
+                <w:rFonts w:ascii="Calibri" w:hAnsi="Calibri" w:cs="Calibri"/>
+                <w:sz w:val="21"/>
+                <w:szCs w:val="21"/>
+              </w:rPr>
+              <w:t>June 2025</w:t>
             </w:r>
           </w:p>
         </w:tc>
@@ -286,32 +1269,26 @@
                 <w:numId w:val="4"/>
               </w:numPr>
               <w:rPr>
-                <w:sz w:val="22"/>
-                <w:szCs w:val="22"/>
+                <w:rFonts w:ascii="Calibri" w:hAnsi="Calibri" w:cs="Calibri"/>
+                <w:sz w:val="21"/>
+                <w:szCs w:val="21"/>
               </w:rPr>
             </w:pPr>
             <w:r>
               <w:rPr>
                 <w:rFonts w:ascii="Calibri" w:hAnsi="Calibri" w:cs="Calibri"/>
-                <w:sz w:val="22"/>
-                <w:szCs w:val="22"/>
-              </w:rPr>
-              <w:t xml:space="preserve">Reduced email volume by 40% </w:t>
-            </w:r>
-            <w:r>
-              <w:rPr>
-                <w:rFonts w:ascii="Calibri" w:hAnsi="Calibri" w:cs="Calibri"/>
-                <w:sz w:val="22"/>
-                <w:szCs w:val="22"/>
-              </w:rPr>
-              <w:t>for college professors, answering repetitive student questions</w:t>
-            </w:r>
-            <w:r>
-              <w:rPr>
-                <w:sz w:val="22"/>
-                <w:szCs w:val="22"/>
-              </w:rPr>
-              <w:t>.</w:t>
+                <w:sz w:val="21"/>
+                <w:szCs w:val="21"/>
+              </w:rPr>
+              <w:t>React and Firebase application</w:t>
+            </w:r>
+            <w:r>
+              <w:rPr>
+                <w:rFonts w:ascii="Calibri" w:hAnsi="Calibri" w:cs="Calibri"/>
+                <w:sz w:val="21"/>
+                <w:szCs w:val="21"/>
+              </w:rPr>
+              <w:t xml:space="preserve"> empowering plant enthusiasts to track care routines, discover new species, and engage with a vibrant community.</w:t>
             </w:r>
           </w:p>
           <w:p>
@@ -323,107 +1300,17 @@
               </w:numPr>
               <w:rPr>
                 <w:rFonts w:ascii="Calibri" w:hAnsi="Calibri" w:cs="Calibri"/>
-                <w:sz w:val="22"/>
-                <w:szCs w:val="22"/>
+                <w:sz w:val="21"/>
+                <w:szCs w:val="21"/>
               </w:rPr>
             </w:pPr>
             <w:r>
               <w:rPr>
                 <w:rFonts w:ascii="Calibri" w:hAnsi="Calibri" w:cs="Calibri"/>
-                <w:sz w:val="22"/>
-                <w:szCs w:val="22"/>
-              </w:rPr>
-              <w:t xml:space="preserve">Utilized </w:t>
-            </w:r>
-            <w:r>
-              <w:rPr>
-                <w:rFonts w:ascii="Calibri" w:hAnsi="Calibri" w:cs="Calibri"/>
-                <w:i/>
-                <w:iCs/>
-                <w:sz w:val="22"/>
-                <w:szCs w:val="22"/>
-              </w:rPr>
-              <w:t>Gemini 2.0 Flash model</w:t>
-            </w:r>
-            <w:r>
-              <w:rPr>
-                <w:rFonts w:ascii="Calibri" w:hAnsi="Calibri" w:cs="Calibri"/>
-                <w:sz w:val="22"/>
-                <w:szCs w:val="22"/>
-              </w:rPr>
-              <w:t xml:space="preserve"> for</w:t>
-            </w:r>
-            <w:r>
-              <w:rPr>
-                <w:rFonts w:ascii="Calibri" w:hAnsi="Calibri" w:cs="Calibri"/>
-                <w:sz w:val="22"/>
-                <w:szCs w:val="22"/>
-              </w:rPr>
-              <w:t xml:space="preserve"> </w:t>
-            </w:r>
-            <w:r>
-              <w:rPr>
-                <w:rFonts w:ascii="Calibri" w:hAnsi="Calibri" w:cs="Calibri"/>
-                <w:b/>
-                <w:bCs/>
-                <w:sz w:val="22"/>
-                <w:szCs w:val="22"/>
-              </w:rPr>
-              <w:t>Natural Language Processing</w:t>
-            </w:r>
-            <w:r>
-              <w:rPr>
-                <w:rFonts w:ascii="Calibri" w:hAnsi="Calibri" w:cs="Calibri"/>
-                <w:b/>
-                <w:bCs/>
-                <w:sz w:val="22"/>
-                <w:szCs w:val="22"/>
-              </w:rPr>
-              <w:t xml:space="preserve">, </w:t>
-            </w:r>
-            <w:r>
-              <w:rPr>
-                <w:rFonts w:ascii="Calibri" w:hAnsi="Calibri" w:cs="Calibri"/>
-                <w:sz w:val="22"/>
-                <w:szCs w:val="22"/>
-              </w:rPr>
-              <w:t xml:space="preserve">and </w:t>
-            </w:r>
-            <w:r>
-              <w:rPr>
-                <w:rFonts w:ascii="Calibri" w:hAnsi="Calibri" w:cs="Calibri"/>
-                <w:i/>
-                <w:iCs/>
-                <w:sz w:val="22"/>
-                <w:szCs w:val="22"/>
-              </w:rPr>
-              <w:t>Flask</w:t>
-            </w:r>
-            <w:r>
-              <w:rPr>
-                <w:rFonts w:ascii="Calibri" w:hAnsi="Calibri" w:cs="Calibri"/>
-                <w:sz w:val="22"/>
-                <w:szCs w:val="22"/>
-              </w:rPr>
-              <w:t xml:space="preserve"> for </w:t>
-            </w:r>
-            <w:r>
-              <w:rPr>
-                <w:rFonts w:ascii="Calibri" w:hAnsi="Calibri" w:cs="Calibri"/>
-                <w:b/>
-                <w:bCs/>
-                <w:sz w:val="22"/>
-                <w:szCs w:val="22"/>
-              </w:rPr>
-              <w:t>web development</w:t>
-            </w:r>
-            <w:r>
-              <w:rPr>
-                <w:rFonts w:ascii="Calibri" w:hAnsi="Calibri" w:cs="Calibri"/>
-                <w:sz w:val="22"/>
-                <w:szCs w:val="22"/>
-              </w:rPr>
-              <w:t>.</w:t>
+                <w:sz w:val="21"/>
+                <w:szCs w:val="21"/>
+              </w:rPr>
+              <w:t>Implemented full CRUD community forum with posts, comments, likes, and tag filters.</w:t>
             </w:r>
           </w:p>
           <w:p>
@@ -435,33 +1322,39 @@
               </w:numPr>
               <w:rPr>
                 <w:rFonts w:ascii="Calibri" w:hAnsi="Calibri" w:cs="Calibri"/>
-                <w:sz w:val="22"/>
-                <w:szCs w:val="22"/>
+                <w:sz w:val="21"/>
+                <w:szCs w:val="21"/>
               </w:rPr>
             </w:pPr>
             <w:r>
               <w:rPr>
                 <w:rFonts w:ascii="Calibri" w:hAnsi="Calibri" w:cs="Calibri"/>
-                <w:sz w:val="22"/>
-                <w:szCs w:val="22"/>
-              </w:rPr>
-              <w:t xml:space="preserve">Produced </w:t>
-            </w:r>
-            <w:r>
-              <w:rPr>
-                <w:rFonts w:ascii="Calibri" w:hAnsi="Calibri" w:cs="Calibri"/>
-                <w:sz w:val="22"/>
-                <w:szCs w:val="22"/>
-              </w:rPr>
-              <w:t>context-aware responses</w:t>
-            </w:r>
-            <w:r>
-              <w:rPr>
-                <w:rFonts w:ascii="Calibri" w:hAnsi="Calibri" w:cs="Calibri"/>
-                <w:sz w:val="22"/>
-                <w:szCs w:val="22"/>
-              </w:rPr>
-              <w:t xml:space="preserve"> to student inquiries.</w:t>
+                <w:sz w:val="21"/>
+                <w:szCs w:val="21"/>
+              </w:rPr>
+              <w:t>Engineered plant recommendation engine with difficulty, season, and care filters.</w:t>
+            </w:r>
+          </w:p>
+          <w:p>
+            <w:pPr>
+              <w:pStyle w:val="ListParagraph"/>
+              <w:numPr>
+                <w:ilvl w:val="0"/>
+                <w:numId w:val="4"/>
+              </w:numPr>
+              <w:rPr>
+                <w:rFonts w:ascii="Calibri" w:hAnsi="Calibri" w:cs="Calibri"/>
+                <w:sz w:val="21"/>
+                <w:szCs w:val="21"/>
+              </w:rPr>
+            </w:pPr>
+            <w:r>
+              <w:rPr>
+                <w:rFonts w:ascii="Calibri" w:hAnsi="Calibri" w:cs="Calibri"/>
+                <w:sz w:val="21"/>
+                <w:szCs w:val="21"/>
+              </w:rPr>
+              <w:t>Built care logging to track watering, fertilizing, moisture, and sunlight.</w:t>
             </w:r>
           </w:p>
         </w:tc>
@@ -475,8 +1368,8 @@
             <w:pPr>
               <w:rPr>
                 <w:rFonts w:ascii="Calibri" w:hAnsi="Calibri" w:cs="Calibri"/>
-                <w:sz w:val="22"/>
-                <w:szCs w:val="22"/>
+                <w:sz w:val="21"/>
+                <w:szCs w:val="21"/>
               </w:rPr>
             </w:pPr>
             <w:r>
@@ -484,28 +1377,10 @@
                 <w:rFonts w:ascii="Calibri" w:hAnsi="Calibri" w:cs="Calibri"/>
                 <w:b/>
                 <w:bCs/>
-                <w:sz w:val="22"/>
-                <w:szCs w:val="22"/>
-              </w:rPr>
-              <w:t xml:space="preserve">Financial Budgeting App </w:t>
-            </w:r>
-            <w:r>
-              <w:rPr>
-                <w:rFonts w:ascii="Calibri" w:hAnsi="Calibri" w:cs="Calibri"/>
-                <w:sz w:val="22"/>
-                <w:szCs w:val="22"/>
-              </w:rPr>
-              <w:t xml:space="preserve">| </w:t>
-            </w:r>
-            <w:r>
-              <w:rPr>
-                <w:rFonts w:ascii="Calibri" w:hAnsi="Calibri" w:cs="Calibri"/>
-                <w:i/>
-                <w:iCs/>
-                <w:sz w:val="22"/>
-                <w:szCs w:val="22"/>
-              </w:rPr>
-              <w:t>Python, Gemini, Figma</w:t>
+                <w:sz w:val="21"/>
+                <w:szCs w:val="21"/>
+              </w:rPr>
+              <w:t xml:space="preserve">AI powered Application for Professors </w:t>
             </w:r>
           </w:p>
         </w:tc>
@@ -518,25 +1393,17 @@
               <w:jc w:val="right"/>
               <w:rPr>
                 <w:rFonts w:ascii="Calibri" w:hAnsi="Calibri" w:cs="Calibri"/>
-                <w:sz w:val="22"/>
-                <w:szCs w:val="22"/>
+                <w:sz w:val="21"/>
+                <w:szCs w:val="21"/>
               </w:rPr>
             </w:pPr>
             <w:r>
               <w:rPr>
                 <w:rFonts w:ascii="Calibri" w:hAnsi="Calibri" w:cs="Calibri"/>
-                <w:sz w:val="22"/>
-                <w:szCs w:val="22"/>
-              </w:rPr>
-              <w:t>February</w:t>
-            </w:r>
-            <w:r>
-              <w:rPr>
-                <w:rFonts w:ascii="Calibri" w:hAnsi="Calibri" w:cs="Calibri"/>
-                <w:sz w:val="22"/>
-                <w:szCs w:val="22"/>
-              </w:rPr>
-              <w:t xml:space="preserve"> 2025 - Present</w:t>
+                <w:sz w:val="21"/>
+                <w:szCs w:val="21"/>
+              </w:rPr>
+              <w:t>May 2023 – October 2023</w:t>
             </w:r>
           </w:p>
         </w:tc>
@@ -555,34 +1422,24 @@
                 <w:numId w:val="4"/>
               </w:numPr>
               <w:rPr>
-                <w:rFonts w:ascii="Calibri" w:hAnsi="Calibri" w:cs="Calibri"/>
-                <w:sz w:val="22"/>
-                <w:szCs w:val="22"/>
+                <w:sz w:val="21"/>
+                <w:szCs w:val="21"/>
               </w:rPr>
             </w:pPr>
             <w:r>
               <w:rPr>
                 <w:rFonts w:ascii="Calibri" w:hAnsi="Calibri" w:cs="Calibri"/>
-                <w:sz w:val="22"/>
-                <w:szCs w:val="22"/>
-              </w:rPr>
-              <w:t xml:space="preserve">Developed an </w:t>
-            </w:r>
-            <w:r>
-              <w:rPr>
-                <w:rFonts w:ascii="Calibri" w:hAnsi="Calibri" w:cs="Calibri"/>
-                <w:sz w:val="22"/>
-                <w:szCs w:val="22"/>
-              </w:rPr>
-              <w:t>AI-driven budgeting app</w:t>
-            </w:r>
-            <w:r>
-              <w:rPr>
-                <w:rFonts w:ascii="Calibri" w:hAnsi="Calibri" w:cs="Calibri"/>
-                <w:sz w:val="22"/>
-                <w:szCs w:val="22"/>
-              </w:rPr>
-              <w:t xml:space="preserve"> for college students, addressing financial literacy challenges and streamlining expense management.</w:t>
+                <w:sz w:val="21"/>
+                <w:szCs w:val="21"/>
+              </w:rPr>
+              <w:t>Reduced email volume by 40% for college professors, answering repetitive student questions</w:t>
+            </w:r>
+            <w:r>
+              <w:rPr>
+                <w:sz w:val="21"/>
+                <w:szCs w:val="21"/>
+              </w:rPr>
+              <w:t>.</w:t>
             </w:r>
           </w:p>
           <w:p>
@@ -594,45 +1451,89 @@
               </w:numPr>
               <w:rPr>
                 <w:rFonts w:ascii="Calibri" w:hAnsi="Calibri" w:cs="Calibri"/>
-                <w:sz w:val="22"/>
-                <w:szCs w:val="22"/>
+                <w:sz w:val="21"/>
+                <w:szCs w:val="21"/>
               </w:rPr>
             </w:pPr>
             <w:r>
               <w:rPr>
                 <w:rFonts w:ascii="Calibri" w:hAnsi="Calibri" w:cs="Calibri"/>
-                <w:sz w:val="22"/>
-                <w:szCs w:val="22"/>
-              </w:rPr>
-              <w:t xml:space="preserve">Utilized the </w:t>
+                <w:sz w:val="21"/>
+                <w:szCs w:val="21"/>
+              </w:rPr>
+              <w:t xml:space="preserve">Utilized </w:t>
+            </w:r>
+            <w:r>
+              <w:rPr>
+                <w:rFonts w:ascii="Calibri" w:hAnsi="Calibri" w:cs="Calibri"/>
+                <w:i/>
+                <w:iCs/>
+                <w:sz w:val="21"/>
+                <w:szCs w:val="21"/>
+              </w:rPr>
+              <w:t>Gemini 2.0 Flash model</w:t>
+            </w:r>
+            <w:r>
+              <w:rPr>
+                <w:rFonts w:ascii="Calibri" w:hAnsi="Calibri" w:cs="Calibri"/>
+                <w:sz w:val="21"/>
+                <w:szCs w:val="21"/>
+              </w:rPr>
+              <w:t xml:space="preserve"> for </w:t>
             </w:r>
             <w:r>
               <w:rPr>
                 <w:rFonts w:ascii="Calibri" w:hAnsi="Calibri" w:cs="Calibri"/>
                 <w:b/>
                 <w:bCs/>
+                <w:sz w:val="21"/>
+                <w:szCs w:val="21"/>
+              </w:rPr>
+              <w:t xml:space="preserve">Natural Language Processing, </w:t>
+            </w:r>
+            <w:r>
+              <w:rPr>
+                <w:rFonts w:ascii="Calibri" w:hAnsi="Calibri" w:cs="Calibri"/>
+                <w:sz w:val="21"/>
+                <w:szCs w:val="21"/>
+              </w:rPr>
+              <w:t xml:space="preserve">and </w:t>
+            </w:r>
+            <w:r>
+              <w:rPr>
+                <w:rFonts w:ascii="Calibri" w:hAnsi="Calibri" w:cs="Calibri"/>
                 <w:i/>
                 <w:iCs/>
-                <w:sz w:val="22"/>
-                <w:szCs w:val="22"/>
-              </w:rPr>
-              <w:t>Gemini 2.0 Flash model</w:t>
-            </w:r>
-            <w:r>
-              <w:rPr>
-                <w:rFonts w:ascii="Calibri" w:hAnsi="Calibri" w:cs="Calibri"/>
-                <w:sz w:val="22"/>
-                <w:szCs w:val="22"/>
-              </w:rPr>
-              <w:t xml:space="preserve"> to deliver </w:t>
-            </w:r>
-            <w:r>
-              <w:rPr>
-                <w:rFonts w:ascii="Calibri" w:hAnsi="Calibri" w:cs="Calibri"/>
-                <w:sz w:val="22"/>
-                <w:szCs w:val="22"/>
-              </w:rPr>
-              <w:t>personalized, context-aware financial guidance.</w:t>
+                <w:sz w:val="21"/>
+                <w:szCs w:val="21"/>
+              </w:rPr>
+              <w:t>Flask</w:t>
+            </w:r>
+            <w:r>
+              <w:rPr>
+                <w:rFonts w:ascii="Calibri" w:hAnsi="Calibri" w:cs="Calibri"/>
+                <w:sz w:val="21"/>
+                <w:szCs w:val="21"/>
+              </w:rPr>
+              <w:t xml:space="preserve"> for </w:t>
+            </w:r>
+            <w:r>
+              <w:rPr>
+                <w:rFonts w:ascii="Calibri" w:hAnsi="Calibri" w:cs="Calibri"/>
+                <w:b/>
+                <w:bCs/>
+                <w:sz w:val="21"/>
+                <w:szCs w:val="21"/>
+              </w:rPr>
+              <w:t>web development</w:t>
+            </w:r>
+            <w:r>
+              <w:rPr>
+                <w:rFonts w:ascii="Calibri" w:hAnsi="Calibri" w:cs="Calibri"/>
+                <w:sz w:val="21"/>
+                <w:szCs w:val="21"/>
+              </w:rPr>
+              <w:t>.</w:t>
             </w:r>
           </w:p>
           <w:p>
@@ -644,39 +1545,17 @@
               </w:numPr>
               <w:rPr>
                 <w:rFonts w:ascii="Calibri" w:hAnsi="Calibri" w:cs="Calibri"/>
-                <w:sz w:val="22"/>
-                <w:szCs w:val="22"/>
+                <w:sz w:val="21"/>
+                <w:szCs w:val="21"/>
               </w:rPr>
             </w:pPr>
             <w:r>
               <w:rPr>
                 <w:rFonts w:ascii="Calibri" w:hAnsi="Calibri" w:cs="Calibri"/>
-                <w:sz w:val="22"/>
-                <w:szCs w:val="22"/>
-              </w:rPr>
-              <w:t>Empowered users to adopt efficient saving habits and make informed, long-term financial decisions.</w:t>
-            </w:r>
-          </w:p>
-          <w:p>
-            <w:pPr>
-              <w:pStyle w:val="ListParagraph"/>
-              <w:numPr>
-                <w:ilvl w:val="0"/>
-                <w:numId w:val="4"/>
-              </w:numPr>
-              <w:rPr>
-                <w:rFonts w:ascii="Calibri" w:hAnsi="Calibri" w:cs="Calibri"/>
-                <w:sz w:val="22"/>
-                <w:szCs w:val="22"/>
-              </w:rPr>
-            </w:pPr>
-            <w:r>
-              <w:rPr>
-                <w:rFonts w:ascii="Calibri" w:hAnsi="Calibri" w:cs="Calibri"/>
-                <w:sz w:val="22"/>
-                <w:szCs w:val="22"/>
-              </w:rPr>
-              <w:t>Final phase, ready for deployment in May 2025.</w:t>
+                <w:sz w:val="21"/>
+                <w:szCs w:val="21"/>
+              </w:rPr>
+              <w:t>Produced context-aware responses to student inquiries.</w:t>
             </w:r>
           </w:p>
         </w:tc>
@@ -686,10 +1565,6 @@
       <w:pPr>
         <w:rPr>
           <w:rFonts w:ascii="Calibri" w:hAnsi="Calibri" w:cs="Calibri"/>
-          <w:b/>
-          <w:bCs/>
-          <w:sz w:val="22"/>
-          <w:szCs w:val="22"/>
         </w:rPr>
       </w:pPr>
     </w:p>
@@ -697,834 +1572,11 @@
       <w:pPr>
         <w:rPr>
           <w:rFonts w:ascii="Calibri" w:hAnsi="Calibri" w:cs="Calibri"/>
-          <w:sz w:val="28"/>
-          <w:szCs w:val="28"/>
         </w:rPr>
       </w:pPr>
       <w:r>
         <w:rPr>
           <w:rFonts w:ascii="Calibri" w:hAnsi="Calibri" w:cs="Calibri"/>
-          <w:sz w:val="28"/>
-          <w:szCs w:val="28"/>
-        </w:rPr>
-        <w:t>EXPERIENCE</w:t>
-      </w:r>
-    </w:p>
-    <w:tbl>
-      <w:tblPr>
-        <w:tblStyle w:val="TableGrid"/>
-        <w:tblW w:w="10800" w:type="dxa"/>
-        <w:tblInd w:w="-5" w:type="dxa"/>
-        <w:tblBorders>
-          <w:left w:val="none" w:sz="0" w:space="0" w:color="auto"/>
-          <w:bottom w:val="none" w:sz="0" w:space="0" w:color="auto"/>
-          <w:right w:val="none" w:sz="0" w:space="0" w:color="auto"/>
-          <w:insideH w:val="none" w:sz="0" w:space="0" w:color="auto"/>
-          <w:insideV w:val="none" w:sz="0" w:space="0" w:color="auto"/>
-        </w:tblBorders>
-        <w:tblLook w:val="04A0" w:firstRow="1" w:lastRow="0" w:firstColumn="1" w:lastColumn="0" w:noHBand="0" w:noVBand="1"/>
-      </w:tblPr>
-      <w:tblGrid>
-        <w:gridCol w:w="7382"/>
-        <w:gridCol w:w="3418"/>
-      </w:tblGrid>
-      <w:tr>
-        <w:tc>
-          <w:tcPr>
-            <w:tcW w:w="7382" w:type="dxa"/>
-          </w:tcPr>
-          <w:p>
-            <w:pPr>
-              <w:rPr>
-                <w:rFonts w:ascii="Calibri" w:hAnsi="Calibri" w:cs="Calibri"/>
-                <w:b/>
-                <w:bCs/>
-                <w:sz w:val="22"/>
-                <w:szCs w:val="22"/>
-              </w:rPr>
-            </w:pPr>
-            <w:r>
-              <w:rPr>
-                <w:rFonts w:ascii="Calibri" w:hAnsi="Calibri" w:cs="Calibri"/>
-                <w:b/>
-                <w:bCs/>
-                <w:sz w:val="22"/>
-                <w:szCs w:val="22"/>
-              </w:rPr>
-              <w:t>Automation Agency</w:t>
-            </w:r>
-            <w:r>
-              <w:rPr>
-                <w:rFonts w:ascii="Calibri" w:hAnsi="Calibri" w:cs="Calibri"/>
-                <w:b/>
-                <w:bCs/>
-                <w:sz w:val="22"/>
-                <w:szCs w:val="22"/>
-              </w:rPr>
-              <w:t xml:space="preserve"> </w:t>
-            </w:r>
-            <w:r>
-              <w:rPr>
-                <w:rFonts w:ascii="Calibri" w:hAnsi="Calibri" w:cs="Calibri"/>
-                <w:sz w:val="22"/>
-                <w:szCs w:val="22"/>
-              </w:rPr>
-              <w:t xml:space="preserve">| </w:t>
-            </w:r>
-            <w:r>
-              <w:rPr>
-                <w:rFonts w:ascii="Calibri" w:hAnsi="Calibri" w:cs="Calibri"/>
-                <w:i/>
-                <w:iCs/>
-                <w:sz w:val="22"/>
-                <w:szCs w:val="22"/>
-              </w:rPr>
-              <w:t>Make, N8N</w:t>
-            </w:r>
-            <w:r>
-              <w:rPr>
-                <w:rFonts w:ascii="Calibri" w:hAnsi="Calibri" w:cs="Calibri"/>
-                <w:i/>
-                <w:iCs/>
-                <w:sz w:val="22"/>
-                <w:szCs w:val="22"/>
-              </w:rPr>
-              <w:t>.</w:t>
-            </w:r>
-            <w:r>
-              <w:rPr>
-                <w:rFonts w:ascii="Calibri" w:hAnsi="Calibri" w:cs="Calibri"/>
-                <w:i/>
-                <w:iCs/>
-                <w:sz w:val="22"/>
-                <w:szCs w:val="22"/>
-              </w:rPr>
-              <w:t xml:space="preserve"> </w:t>
-            </w:r>
-          </w:p>
-        </w:tc>
-        <w:tc>
-          <w:tcPr>
-            <w:tcW w:w="3418" w:type="dxa"/>
-          </w:tcPr>
-          <w:p>
-            <w:pPr>
-              <w:jc w:val="right"/>
-              <w:rPr>
-                <w:rFonts w:ascii="Calibri" w:hAnsi="Calibri" w:cs="Calibri"/>
-                <w:sz w:val="22"/>
-                <w:szCs w:val="22"/>
-              </w:rPr>
-            </w:pPr>
-            <w:r>
-              <w:rPr>
-                <w:rFonts w:ascii="Calibri" w:hAnsi="Calibri" w:cs="Calibri"/>
-                <w:sz w:val="22"/>
-                <w:szCs w:val="22"/>
-              </w:rPr>
-              <w:t>January 2025 – Present</w:t>
-            </w:r>
-          </w:p>
-        </w:tc>
-      </w:tr>
-      <w:tr>
-        <w:tc>
-          <w:tcPr>
-            <w:tcW w:w="10800" w:type="dxa"/>
-            <w:gridSpan w:val="2"/>
-          </w:tcPr>
-          <w:p>
-            <w:pPr>
-              <w:pStyle w:val="NormalWeb"/>
-              <w:numPr>
-                <w:ilvl w:val="0"/>
-                <w:numId w:val="4"/>
-              </w:numPr>
-              <w:rPr>
-                <w:rFonts w:ascii="Calibri" w:eastAsiaTheme="minorHAnsi" w:hAnsi="Calibri" w:cs="Calibri"/>
-                <w:kern w:val="2"/>
-                <w:sz w:val="22"/>
-                <w:szCs w:val="22"/>
-                <w14:ligatures w14:val="standardContextual"/>
-              </w:rPr>
-            </w:pPr>
-            <w:r>
-              <w:rPr>
-                <w:rFonts w:ascii="Calibri" w:eastAsiaTheme="minorHAnsi" w:hAnsi="Calibri" w:cs="Calibri"/>
-                <w:kern w:val="2"/>
-                <w:sz w:val="22"/>
-                <w:szCs w:val="22"/>
-                <w14:ligatures w14:val="standardContextual"/>
-              </w:rPr>
-              <w:t>Automated</w:t>
-            </w:r>
-            <w:r>
-              <w:rPr>
-                <w:rFonts w:ascii="Calibri" w:eastAsiaTheme="minorHAnsi" w:hAnsi="Calibri" w:cs="Calibri"/>
-                <w:kern w:val="2"/>
-                <w:sz w:val="22"/>
-                <w:szCs w:val="22"/>
-                <w14:ligatures w14:val="standardContextual"/>
-              </w:rPr>
-              <w:t xml:space="preserve"> </w:t>
-            </w:r>
-            <w:r>
-              <w:rPr>
-                <w:rFonts w:ascii="Calibri" w:eastAsiaTheme="minorHAnsi" w:hAnsi="Calibri" w:cs="Calibri"/>
-                <w:kern w:val="2"/>
-                <w:sz w:val="22"/>
-                <w:szCs w:val="22"/>
-                <w14:ligatures w14:val="standardContextual"/>
-              </w:rPr>
-              <w:t>marketing for Maintain Home Services, a startup in Seattle.</w:t>
-            </w:r>
-          </w:p>
-          <w:p>
-            <w:pPr>
-              <w:pStyle w:val="NormalWeb"/>
-              <w:numPr>
-                <w:ilvl w:val="0"/>
-                <w:numId w:val="4"/>
-              </w:numPr>
-              <w:rPr>
-                <w:rFonts w:ascii="Calibri" w:eastAsiaTheme="minorHAnsi" w:hAnsi="Calibri" w:cs="Calibri"/>
-                <w:kern w:val="2"/>
-                <w:sz w:val="22"/>
-                <w:szCs w:val="22"/>
-                <w14:ligatures w14:val="standardContextual"/>
-              </w:rPr>
-            </w:pPr>
-            <w:r>
-              <w:rPr>
-                <w:rFonts w:ascii="Calibri" w:eastAsiaTheme="minorHAnsi" w:hAnsi="Calibri" w:cs="Calibri"/>
-                <w:kern w:val="2"/>
-                <w:sz w:val="22"/>
-                <w:szCs w:val="22"/>
-                <w14:ligatures w14:val="standardContextual"/>
-              </w:rPr>
-              <w:t>Saved them $600/month by eliminating the need for a marketing team.</w:t>
-            </w:r>
-          </w:p>
-          <w:p>
-            <w:pPr>
-              <w:pStyle w:val="ListParagraph"/>
-              <w:numPr>
-                <w:ilvl w:val="0"/>
-                <w:numId w:val="4"/>
-              </w:numPr>
-              <w:rPr>
-                <w:rFonts w:ascii="Calibri" w:hAnsi="Calibri" w:cs="Calibri"/>
-                <w:sz w:val="22"/>
-                <w:szCs w:val="22"/>
-              </w:rPr>
-            </w:pPr>
-            <w:r>
-              <w:rPr>
-                <w:rFonts w:ascii="Calibri" w:hAnsi="Calibri" w:cs="Calibri"/>
-                <w:sz w:val="22"/>
-                <w:szCs w:val="22"/>
-              </w:rPr>
-              <w:t xml:space="preserve">Utilized </w:t>
-            </w:r>
-            <w:r>
-              <w:rPr>
-                <w:rFonts w:ascii="Calibri" w:hAnsi="Calibri" w:cs="Calibri"/>
-                <w:i/>
-                <w:iCs/>
-                <w:sz w:val="22"/>
-                <w:szCs w:val="22"/>
-              </w:rPr>
-              <w:t xml:space="preserve">make &amp; N8N </w:t>
-            </w:r>
-            <w:r>
-              <w:rPr>
-                <w:rFonts w:ascii="Calibri" w:hAnsi="Calibri" w:cs="Calibri"/>
-                <w:sz w:val="22"/>
-                <w:szCs w:val="22"/>
-              </w:rPr>
-              <w:t>software</w:t>
-            </w:r>
-            <w:r>
-              <w:rPr>
-                <w:rFonts w:ascii="Calibri" w:hAnsi="Calibri" w:cs="Calibri"/>
-                <w:i/>
-                <w:iCs/>
-                <w:sz w:val="22"/>
-                <w:szCs w:val="22"/>
-              </w:rPr>
-              <w:t xml:space="preserve"> </w:t>
-            </w:r>
-            <w:r>
-              <w:rPr>
-                <w:rFonts w:ascii="Calibri" w:hAnsi="Calibri" w:cs="Calibri"/>
-                <w:sz w:val="22"/>
-                <w:szCs w:val="22"/>
-              </w:rPr>
-              <w:t>to</w:t>
-            </w:r>
-            <w:r>
-              <w:rPr>
-                <w:rFonts w:ascii="Calibri" w:hAnsi="Calibri" w:cs="Calibri"/>
-                <w:sz w:val="22"/>
-                <w:szCs w:val="22"/>
-              </w:rPr>
-              <w:t xml:space="preserve"> auto-generate content and publish it across </w:t>
-            </w:r>
-            <w:r>
-              <w:rPr>
-                <w:rFonts w:ascii="Calibri" w:hAnsi="Calibri" w:cs="Calibri"/>
-                <w:sz w:val="22"/>
-                <w:szCs w:val="22"/>
-              </w:rPr>
-              <w:t>multiple</w:t>
-            </w:r>
-            <w:r>
-              <w:rPr>
-                <w:rFonts w:ascii="Calibri" w:hAnsi="Calibri" w:cs="Calibri"/>
-                <w:sz w:val="22"/>
-                <w:szCs w:val="22"/>
-              </w:rPr>
-              <w:t xml:space="preserve"> social media platforms using a </w:t>
-            </w:r>
-            <w:r>
-              <w:rPr>
-                <w:rFonts w:ascii="Calibri" w:hAnsi="Calibri" w:cs="Calibri"/>
-                <w:sz w:val="22"/>
-                <w:szCs w:val="22"/>
-              </w:rPr>
-              <w:t>single input from the owner.</w:t>
-            </w:r>
-          </w:p>
-        </w:tc>
-      </w:tr>
-      <w:tr>
-        <w:tc>
-          <w:tcPr>
-            <w:tcW w:w="7382" w:type="dxa"/>
-          </w:tcPr>
-          <w:p>
-            <w:pPr>
-              <w:rPr>
-                <w:rFonts w:ascii="Calibri" w:hAnsi="Calibri" w:cs="Calibri"/>
-                <w:i/>
-                <w:iCs/>
-                <w:sz w:val="22"/>
-                <w:szCs w:val="22"/>
-              </w:rPr>
-            </w:pPr>
-            <w:r>
-              <w:rPr>
-                <w:rFonts w:ascii="Calibri" w:hAnsi="Calibri" w:cs="Calibri"/>
-                <w:b/>
-                <w:bCs/>
-                <w:sz w:val="22"/>
-                <w:szCs w:val="22"/>
-              </w:rPr>
-              <w:t xml:space="preserve">Coding Club Teaching Assistant - </w:t>
-            </w:r>
-            <w:r>
-              <w:rPr>
-                <w:rFonts w:ascii="Calibri" w:hAnsi="Calibri" w:cs="Calibri"/>
-                <w:i/>
-                <w:iCs/>
-                <w:sz w:val="22"/>
-                <w:szCs w:val="22"/>
-              </w:rPr>
-              <w:t>House of Wisdom</w:t>
-            </w:r>
-          </w:p>
-        </w:tc>
-        <w:tc>
-          <w:tcPr>
-            <w:tcW w:w="3418" w:type="dxa"/>
-          </w:tcPr>
-          <w:p>
-            <w:pPr>
-              <w:jc w:val="right"/>
-              <w:rPr>
-                <w:rFonts w:ascii="Calibri" w:hAnsi="Calibri" w:cs="Calibri"/>
-                <w:sz w:val="22"/>
-                <w:szCs w:val="22"/>
-              </w:rPr>
-            </w:pPr>
-            <w:r>
-              <w:rPr>
-                <w:rFonts w:ascii="Calibri" w:hAnsi="Calibri" w:cs="Calibri"/>
-                <w:sz w:val="22"/>
-                <w:szCs w:val="22"/>
-              </w:rPr>
-              <w:t>March 2024 – June 2024</w:t>
-            </w:r>
-          </w:p>
-        </w:tc>
-      </w:tr>
-      <w:tr>
-        <w:tc>
-          <w:tcPr>
-            <w:tcW w:w="10800" w:type="dxa"/>
-            <w:gridSpan w:val="2"/>
-          </w:tcPr>
-          <w:p>
-            <w:pPr>
-              <w:pStyle w:val="ListParagraph"/>
-              <w:numPr>
-                <w:ilvl w:val="0"/>
-                <w:numId w:val="4"/>
-              </w:numPr>
-              <w:rPr>
-                <w:rFonts w:ascii="Calibri" w:hAnsi="Calibri" w:cs="Calibri"/>
-                <w:sz w:val="22"/>
-                <w:szCs w:val="22"/>
-              </w:rPr>
-            </w:pPr>
-            <w:r>
-              <w:rPr>
-                <w:rFonts w:ascii="Calibri" w:hAnsi="Calibri" w:cs="Calibri"/>
-                <w:sz w:val="22"/>
-                <w:szCs w:val="22"/>
-              </w:rPr>
-              <w:t>Taught programming and mentored school aged students to navigate new skills in coding.</w:t>
-            </w:r>
-          </w:p>
-          <w:p>
-            <w:pPr>
-              <w:pStyle w:val="ListParagraph"/>
-              <w:numPr>
-                <w:ilvl w:val="0"/>
-                <w:numId w:val="4"/>
-              </w:numPr>
-              <w:rPr>
-                <w:rFonts w:ascii="Calibri" w:hAnsi="Calibri" w:cs="Calibri"/>
-                <w:sz w:val="22"/>
-                <w:szCs w:val="22"/>
-              </w:rPr>
-            </w:pPr>
-            <w:r>
-              <w:rPr>
-                <w:rFonts w:ascii="Calibri" w:hAnsi="Calibri" w:cs="Calibri"/>
-                <w:sz w:val="22"/>
-                <w:szCs w:val="22"/>
-              </w:rPr>
-              <w:t>Collaborated with peers to design lesson plans and received constructive feedback from instructor.</w:t>
-            </w:r>
-          </w:p>
-        </w:tc>
-      </w:tr>
-    </w:tbl>
-    <w:p>
-      <w:pPr>
-        <w:rPr>
-          <w:rFonts w:ascii="Calibri" w:hAnsi="Calibri" w:cs="Calibri"/>
-          <w:sz w:val="28"/>
-          <w:szCs w:val="28"/>
-        </w:rPr>
-      </w:pPr>
-    </w:p>
-    <w:p>
-      <w:pPr>
-        <w:rPr>
-          <w:rFonts w:ascii="Calibri" w:hAnsi="Calibri" w:cs="Calibri"/>
-          <w:sz w:val="28"/>
-          <w:szCs w:val="28"/>
-        </w:rPr>
-      </w:pPr>
-      <w:r>
-        <w:rPr>
-          <w:rFonts w:ascii="Calibri" w:hAnsi="Calibri" w:cs="Calibri"/>
-          <w:sz w:val="28"/>
-          <w:szCs w:val="28"/>
-        </w:rPr>
-        <w:t>EDUCATION</w:t>
-      </w:r>
-    </w:p>
-    <w:tbl>
-      <w:tblPr>
-        <w:tblStyle w:val="TableGrid"/>
-        <w:tblW w:w="0" w:type="auto"/>
-        <w:tblBorders>
-          <w:left w:val="none" w:sz="0" w:space="0" w:color="auto"/>
-          <w:bottom w:val="none" w:sz="0" w:space="0" w:color="auto"/>
-          <w:right w:val="none" w:sz="0" w:space="0" w:color="auto"/>
-          <w:insideH w:val="none" w:sz="0" w:space="0" w:color="auto"/>
-          <w:insideV w:val="none" w:sz="0" w:space="0" w:color="auto"/>
-        </w:tblBorders>
-        <w:tblLook w:val="04A0" w:firstRow="1" w:lastRow="0" w:firstColumn="1" w:lastColumn="0" w:noHBand="0" w:noVBand="1"/>
-      </w:tblPr>
-      <w:tblGrid>
-        <w:gridCol w:w="6480"/>
-        <w:gridCol w:w="4047"/>
-      </w:tblGrid>
-      <w:tr>
-        <w:tc>
-          <w:tcPr>
-            <w:tcW w:w="6480" w:type="dxa"/>
-          </w:tcPr>
-          <w:p>
-            <w:pPr>
-              <w:rPr>
-                <w:rFonts w:ascii="Calibri" w:hAnsi="Calibri" w:cs="Calibri"/>
-                <w:b/>
-                <w:bCs/>
-                <w:sz w:val="22"/>
-                <w:szCs w:val="22"/>
-              </w:rPr>
-            </w:pPr>
-            <w:r>
-              <w:rPr>
-                <w:rFonts w:ascii="Calibri" w:hAnsi="Calibri" w:cs="Calibri"/>
-                <w:b/>
-                <w:bCs/>
-                <w:sz w:val="22"/>
-                <w:szCs w:val="22"/>
-              </w:rPr>
-              <w:t>University of Washington, Seattle</w:t>
-            </w:r>
-          </w:p>
-        </w:tc>
-        <w:tc>
-          <w:tcPr>
-            <w:tcW w:w="4047" w:type="dxa"/>
-          </w:tcPr>
-          <w:p>
-            <w:pPr>
-              <w:jc w:val="right"/>
-              <w:rPr>
-                <w:rFonts w:ascii="Calibri" w:hAnsi="Calibri" w:cs="Calibri"/>
-                <w:sz w:val="22"/>
-                <w:szCs w:val="22"/>
-              </w:rPr>
-            </w:pPr>
-            <w:r>
-              <w:rPr>
-                <w:rFonts w:ascii="Calibri" w:hAnsi="Calibri" w:cs="Calibri"/>
-                <w:sz w:val="22"/>
-                <w:szCs w:val="22"/>
-              </w:rPr>
-              <w:t>June</w:t>
-            </w:r>
-            <w:r>
-              <w:rPr>
-                <w:rFonts w:ascii="Calibri" w:hAnsi="Calibri" w:cs="Calibri"/>
-                <w:sz w:val="22"/>
-                <w:szCs w:val="22"/>
-              </w:rPr>
-              <w:t xml:space="preserve"> </w:t>
-            </w:r>
-            <w:r>
-              <w:rPr>
-                <w:rFonts w:ascii="Calibri" w:hAnsi="Calibri" w:cs="Calibri"/>
-                <w:sz w:val="22"/>
-                <w:szCs w:val="22"/>
-              </w:rPr>
-              <w:t>2026c</w:t>
-            </w:r>
-          </w:p>
-        </w:tc>
-      </w:tr>
-      <w:tr>
-        <w:tc>
-          <w:tcPr>
-            <w:tcW w:w="6480" w:type="dxa"/>
-          </w:tcPr>
-          <w:p>
-            <w:pPr>
-              <w:rPr>
-                <w:rFonts w:ascii="Calibri" w:hAnsi="Calibri" w:cs="Calibri"/>
-                <w:sz w:val="22"/>
-                <w:szCs w:val="22"/>
-              </w:rPr>
-            </w:pPr>
-            <w:r>
-              <w:rPr>
-                <w:rFonts w:ascii="Calibri" w:hAnsi="Calibri" w:cs="Calibri"/>
-                <w:sz w:val="22"/>
-                <w:szCs w:val="22"/>
-              </w:rPr>
-              <w:t>Pursuing B.S. Informatics (AI/ML focused) &amp; Computer Science.</w:t>
-            </w:r>
-          </w:p>
-        </w:tc>
-        <w:tc>
-          <w:tcPr>
-            <w:tcW w:w="4047" w:type="dxa"/>
-          </w:tcPr>
-          <w:p>
-            <w:pPr>
-              <w:jc w:val="right"/>
-              <w:rPr>
-                <w:rFonts w:ascii="Calibri" w:hAnsi="Calibri" w:cs="Calibri"/>
-                <w:sz w:val="22"/>
-                <w:szCs w:val="22"/>
-              </w:rPr>
-            </w:pPr>
-          </w:p>
-        </w:tc>
-      </w:tr>
-      <w:tr>
-        <w:tc>
-          <w:tcPr>
-            <w:tcW w:w="10527" w:type="dxa"/>
-            <w:gridSpan w:val="2"/>
-          </w:tcPr>
-          <w:p>
-            <w:pPr>
-              <w:rPr>
-                <w:rFonts w:ascii="Calibri" w:hAnsi="Calibri" w:cs="Calibri"/>
-                <w:kern w:val="0"/>
-                <w:sz w:val="22"/>
-                <w:szCs w:val="22"/>
-              </w:rPr>
-            </w:pPr>
-            <w:r>
-              <w:rPr>
-                <w:rFonts w:ascii="Calibri" w:hAnsi="Calibri" w:cs="Calibri"/>
-                <w:b/>
-                <w:bCs/>
-                <w:sz w:val="22"/>
-                <w:szCs w:val="22"/>
-              </w:rPr>
-              <w:t>Relevant coursework</w:t>
-            </w:r>
-            <w:r>
-              <w:rPr>
-                <w:rFonts w:ascii="Calibri" w:hAnsi="Calibri" w:cs="Calibri"/>
-                <w:b/>
-                <w:bCs/>
-                <w:sz w:val="22"/>
-                <w:szCs w:val="22"/>
-              </w:rPr>
-              <w:t xml:space="preserve"> at UW</w:t>
-            </w:r>
-            <w:r>
-              <w:rPr>
-                <w:rFonts w:ascii="Calibri" w:hAnsi="Calibri" w:cs="Calibri"/>
-                <w:b/>
-                <w:bCs/>
-                <w:sz w:val="22"/>
-                <w:szCs w:val="22"/>
-              </w:rPr>
-              <w:t xml:space="preserve">: </w:t>
-            </w:r>
-            <w:r>
-              <w:rPr>
-                <w:rFonts w:ascii="Calibri" w:hAnsi="Calibri" w:cs="Calibri"/>
-                <w:i/>
-                <w:iCs/>
-                <w:sz w:val="22"/>
-                <w:szCs w:val="22"/>
-              </w:rPr>
-              <w:t>Machine Learning</w:t>
-            </w:r>
-            <w:r>
-              <w:rPr>
-                <w:rFonts w:ascii="Calibri" w:hAnsi="Calibri" w:cs="Calibri"/>
-                <w:sz w:val="22"/>
-                <w:szCs w:val="22"/>
-              </w:rPr>
-              <w:t>, Client-side Development, Data Structures</w:t>
-            </w:r>
-            <w:r>
-              <w:rPr>
-                <w:rFonts w:ascii="Calibri" w:hAnsi="Calibri" w:cs="Calibri"/>
-                <w:sz w:val="22"/>
-                <w:szCs w:val="22"/>
-              </w:rPr>
-              <w:t xml:space="preserve"> &amp; Algorithms</w:t>
-            </w:r>
-            <w:r>
-              <w:rPr>
-                <w:rFonts w:ascii="Calibri" w:hAnsi="Calibri" w:cs="Calibri"/>
-                <w:sz w:val="22"/>
-                <w:szCs w:val="22"/>
-              </w:rPr>
-              <w:t>, Discrete Math, Software Engineering, Linear Algebra</w:t>
-            </w:r>
-            <w:r>
-              <w:rPr>
-                <w:rFonts w:ascii="Calibri" w:hAnsi="Calibri" w:cs="Calibri"/>
-                <w:sz w:val="22"/>
-                <w:szCs w:val="22"/>
-              </w:rPr>
-              <w:t xml:space="preserve"> &amp; Matrix applications.</w:t>
-            </w:r>
-          </w:p>
-        </w:tc>
-      </w:tr>
-      <w:tr>
-        <w:tc>
-          <w:tcPr>
-            <w:tcW w:w="10527" w:type="dxa"/>
-            <w:gridSpan w:val="2"/>
-          </w:tcPr>
-          <w:p>
-            <w:pPr>
-              <w:rPr>
-                <w:rFonts w:ascii="Calibri" w:hAnsi="Calibri" w:cs="Calibri"/>
-                <w:sz w:val="22"/>
-                <w:szCs w:val="22"/>
-              </w:rPr>
-            </w:pPr>
-            <w:r>
-              <w:rPr>
-                <w:rFonts w:ascii="Calibri" w:hAnsi="Calibri" w:cs="Calibri"/>
-                <w:b/>
-                <w:bCs/>
-                <w:sz w:val="22"/>
-                <w:szCs w:val="22"/>
-              </w:rPr>
-              <w:t xml:space="preserve">Certifications: </w:t>
-            </w:r>
-            <w:r>
-              <w:rPr>
-                <w:rFonts w:ascii="Calibri" w:hAnsi="Calibri" w:cs="Calibri"/>
-                <w:sz w:val="22"/>
-                <w:szCs w:val="22"/>
-              </w:rPr>
-              <w:t>Amazon</w:t>
-            </w:r>
-            <w:r>
-              <w:rPr>
-                <w:rFonts w:ascii="Calibri" w:hAnsi="Calibri" w:cs="Calibri"/>
-                <w:spacing w:val="-7"/>
-                <w:sz w:val="22"/>
-                <w:szCs w:val="22"/>
-              </w:rPr>
-              <w:t xml:space="preserve"> </w:t>
-            </w:r>
-            <w:r>
-              <w:rPr>
-                <w:rFonts w:ascii="Calibri" w:hAnsi="Calibri" w:cs="Calibri"/>
-                <w:sz w:val="22"/>
-                <w:szCs w:val="22"/>
-              </w:rPr>
-              <w:t>Web</w:t>
-            </w:r>
-            <w:r>
-              <w:rPr>
-                <w:rFonts w:ascii="Calibri" w:hAnsi="Calibri" w:cs="Calibri"/>
-                <w:spacing w:val="-7"/>
-                <w:sz w:val="22"/>
-                <w:szCs w:val="22"/>
-              </w:rPr>
-              <w:t xml:space="preserve"> </w:t>
-            </w:r>
-            <w:r>
-              <w:rPr>
-                <w:rFonts w:ascii="Calibri" w:hAnsi="Calibri" w:cs="Calibri"/>
-                <w:sz w:val="22"/>
-                <w:szCs w:val="22"/>
-              </w:rPr>
-              <w:t>Services</w:t>
-            </w:r>
-            <w:r>
-              <w:rPr>
-                <w:rFonts w:ascii="Calibri" w:hAnsi="Calibri" w:cs="Calibri"/>
-                <w:spacing w:val="-5"/>
-                <w:sz w:val="22"/>
-                <w:szCs w:val="22"/>
-              </w:rPr>
-              <w:t xml:space="preserve"> </w:t>
-            </w:r>
-            <w:r>
-              <w:rPr>
-                <w:rFonts w:ascii="Calibri" w:hAnsi="Calibri" w:cs="Calibri"/>
-                <w:sz w:val="22"/>
-                <w:szCs w:val="22"/>
-              </w:rPr>
-              <w:t>(AWS)</w:t>
-            </w:r>
-            <w:r>
-              <w:rPr>
-                <w:rFonts w:ascii="Calibri" w:hAnsi="Calibri" w:cs="Calibri"/>
-                <w:spacing w:val="-5"/>
-                <w:sz w:val="22"/>
-                <w:szCs w:val="22"/>
-              </w:rPr>
-              <w:t xml:space="preserve"> </w:t>
-            </w:r>
-            <w:r>
-              <w:rPr>
-                <w:rFonts w:ascii="Calibri" w:hAnsi="Calibri" w:cs="Calibri"/>
-                <w:sz w:val="22"/>
-                <w:szCs w:val="22"/>
-              </w:rPr>
-              <w:t>Cloud</w:t>
-            </w:r>
-            <w:r>
-              <w:rPr>
-                <w:rFonts w:ascii="Calibri" w:hAnsi="Calibri" w:cs="Calibri"/>
-                <w:spacing w:val="-7"/>
-                <w:sz w:val="22"/>
-                <w:szCs w:val="22"/>
-              </w:rPr>
-              <w:t xml:space="preserve"> </w:t>
-            </w:r>
-            <w:r>
-              <w:rPr>
-                <w:rFonts w:ascii="Calibri" w:hAnsi="Calibri" w:cs="Calibri"/>
-                <w:sz w:val="22"/>
-                <w:szCs w:val="22"/>
-              </w:rPr>
-              <w:t>Practitioner,</w:t>
-            </w:r>
-            <w:r>
-              <w:rPr>
-                <w:rFonts w:ascii="Calibri" w:hAnsi="Calibri" w:cs="Calibri"/>
-                <w:b/>
-                <w:spacing w:val="-10"/>
-                <w:sz w:val="22"/>
-                <w:szCs w:val="22"/>
-              </w:rPr>
-              <w:t xml:space="preserve"> </w:t>
-            </w:r>
-            <w:r>
-              <w:rPr>
-                <w:rFonts w:ascii="Calibri" w:hAnsi="Calibri" w:cs="Calibri"/>
-                <w:bCs/>
-                <w:i/>
-                <w:iCs/>
-                <w:spacing w:val="-10"/>
-                <w:sz w:val="22"/>
-                <w:szCs w:val="22"/>
-              </w:rPr>
-              <w:t>Generative AI: working with LLMs.</w:t>
-            </w:r>
-            <w:r>
-              <w:rPr>
-                <w:rFonts w:ascii="Calibri" w:hAnsi="Calibri" w:cs="Calibri"/>
-                <w:b/>
-                <w:spacing w:val="-10"/>
-                <w:sz w:val="22"/>
-                <w:szCs w:val="22"/>
-              </w:rPr>
-              <w:t xml:space="preserve"> </w:t>
-            </w:r>
-          </w:p>
-        </w:tc>
-      </w:tr>
-    </w:tbl>
-    <w:p>
-      <w:pPr>
-        <w:rPr>
-          <w:rFonts w:ascii="Calibri" w:hAnsi="Calibri" w:cs="Calibri"/>
-          <w:sz w:val="28"/>
-          <w:szCs w:val="28"/>
-        </w:rPr>
-      </w:pPr>
-    </w:p>
-    <w:p>
-      <w:pPr>
-        <w:rPr>
-          <w:rFonts w:ascii="Calibri" w:hAnsi="Calibri" w:cs="Calibri"/>
-          <w:sz w:val="28"/>
-          <w:szCs w:val="28"/>
-        </w:rPr>
-      </w:pPr>
-      <w:r>
-        <w:rPr>
-          <w:rFonts w:ascii="Calibri" w:hAnsi="Calibri" w:cs="Calibri"/>
-          <w:sz w:val="28"/>
-          <w:szCs w:val="28"/>
         </w:rPr>
         <w:t>TECHNICAL SKILLS</w:t>
       </w:r>
@@ -1552,8 +1604,8 @@
             <w:pPr>
               <w:rPr>
                 <w:rFonts w:ascii="Calibri" w:hAnsi="Calibri" w:cs="Calibri"/>
-                <w:sz w:val="22"/>
-                <w:szCs w:val="22"/>
+                <w:sz w:val="21"/>
+                <w:szCs w:val="21"/>
               </w:rPr>
             </w:pPr>
             <w:r>
@@ -1561,48 +1613,48 @@
                 <w:rFonts w:ascii="Calibri" w:hAnsi="Calibri" w:cs="Calibri"/>
                 <w:b/>
                 <w:bCs/>
-                <w:sz w:val="22"/>
-                <w:szCs w:val="22"/>
+                <w:sz w:val="21"/>
+                <w:szCs w:val="21"/>
               </w:rPr>
               <w:t xml:space="preserve">Languages: </w:t>
             </w:r>
             <w:r>
               <w:rPr>
                 <w:rFonts w:ascii="Calibri" w:hAnsi="Calibri" w:cs="Calibri"/>
-                <w:sz w:val="22"/>
-                <w:szCs w:val="22"/>
+                <w:sz w:val="21"/>
+                <w:szCs w:val="21"/>
               </w:rPr>
               <w:t xml:space="preserve">Python, </w:t>
             </w:r>
             <w:r>
               <w:rPr>
                 <w:rFonts w:ascii="Calibri" w:hAnsi="Calibri" w:cs="Calibri"/>
-                <w:sz w:val="22"/>
-                <w:szCs w:val="22"/>
+                <w:sz w:val="21"/>
+                <w:szCs w:val="21"/>
               </w:rPr>
               <w:t xml:space="preserve">Java, </w:t>
             </w:r>
             <w:r>
               <w:rPr>
                 <w:rFonts w:ascii="Calibri" w:hAnsi="Calibri" w:cs="Calibri"/>
-                <w:sz w:val="22"/>
-                <w:szCs w:val="22"/>
+                <w:sz w:val="21"/>
+                <w:szCs w:val="21"/>
               </w:rPr>
               <w:t xml:space="preserve">C++, </w:t>
             </w:r>
             <w:r>
               <w:rPr>
                 <w:rFonts w:ascii="Calibri" w:hAnsi="Calibri" w:cs="Calibri"/>
-                <w:sz w:val="22"/>
-                <w:szCs w:val="22"/>
+                <w:sz w:val="21"/>
+                <w:szCs w:val="21"/>
               </w:rPr>
               <w:t>R, SQL</w:t>
             </w:r>
             <w:r>
               <w:rPr>
                 <w:rFonts w:ascii="Calibri" w:hAnsi="Calibri" w:cs="Calibri"/>
-                <w:sz w:val="22"/>
-                <w:szCs w:val="22"/>
+                <w:sz w:val="21"/>
+                <w:szCs w:val="21"/>
               </w:rPr>
               <w:t>, HTML, JavaScript</w:t>
             </w:r>
@@ -1611,8 +1663,8 @@
             <w:pPr>
               <w:rPr>
                 <w:rFonts w:ascii="Calibri" w:hAnsi="Calibri" w:cs="Calibri"/>
-                <w:sz w:val="22"/>
-                <w:szCs w:val="22"/>
+                <w:sz w:val="21"/>
+                <w:szCs w:val="21"/>
               </w:rPr>
             </w:pPr>
             <w:r>
@@ -1620,16 +1672,16 @@
                 <w:rFonts w:ascii="Calibri" w:hAnsi="Calibri" w:cs="Calibri"/>
                 <w:b/>
                 <w:bCs/>
-                <w:sz w:val="22"/>
-                <w:szCs w:val="22"/>
+                <w:sz w:val="21"/>
+                <w:szCs w:val="21"/>
               </w:rPr>
               <w:t xml:space="preserve">Git &amp; GitHub: </w:t>
             </w:r>
             <w:r>
               <w:rPr>
                 <w:rFonts w:ascii="Calibri" w:hAnsi="Calibri" w:cs="Calibri"/>
-                <w:sz w:val="22"/>
-                <w:szCs w:val="22"/>
+                <w:sz w:val="21"/>
+                <w:szCs w:val="21"/>
               </w:rPr>
               <w:t>Proficient in Git for version control and GitHub for collaborative development.</w:t>
             </w:r>
@@ -1641,8 +1693,8 @@
               </w:tabs>
               <w:rPr>
                 <w:rFonts w:ascii="Calibri" w:hAnsi="Calibri" w:cs="Calibri"/>
-                <w:sz w:val="22"/>
-                <w:szCs w:val="22"/>
+                <w:sz w:val="21"/>
+                <w:szCs w:val="21"/>
               </w:rPr>
             </w:pPr>
             <w:r>
@@ -1650,16 +1702,16 @@
                 <w:rFonts w:ascii="Calibri" w:hAnsi="Calibri" w:cs="Calibri"/>
                 <w:b/>
                 <w:bCs/>
-                <w:sz w:val="22"/>
-                <w:szCs w:val="22"/>
+                <w:sz w:val="21"/>
+                <w:szCs w:val="21"/>
               </w:rPr>
               <w:t xml:space="preserve">Database Management &amp; Analytics: </w:t>
             </w:r>
             <w:r>
               <w:rPr>
                 <w:rFonts w:ascii="Calibri" w:hAnsi="Calibri" w:cs="Calibri"/>
-                <w:sz w:val="22"/>
-                <w:szCs w:val="22"/>
+                <w:sz w:val="21"/>
+                <w:szCs w:val="21"/>
               </w:rPr>
               <w:t>Skilled in SQL, R, Excel, and AWS (DynamoDB, RDS).</w:t>
             </w:r>
@@ -1670,8 +1722,8 @@
                 <w:rFonts w:ascii="Calibri" w:hAnsi="Calibri" w:cs="Calibri"/>
                 <w:b/>
                 <w:bCs/>
-                <w:sz w:val="22"/>
-                <w:szCs w:val="22"/>
+                <w:sz w:val="21"/>
+                <w:szCs w:val="21"/>
               </w:rPr>
             </w:pPr>
             <w:r>
@@ -1679,44 +1731,36 @@
                 <w:rFonts w:ascii="Calibri" w:hAnsi="Calibri" w:cs="Calibri"/>
                 <w:b/>
                 <w:bCs/>
-                <w:sz w:val="22"/>
-                <w:szCs w:val="22"/>
-              </w:rPr>
-              <w:t>Certified AWS cloud practitioner</w:t>
+                <w:sz w:val="21"/>
+                <w:szCs w:val="21"/>
+              </w:rPr>
+              <w:t>AI C</w:t>
             </w:r>
             <w:r>
               <w:rPr>
                 <w:rFonts w:ascii="Calibri" w:hAnsi="Calibri" w:cs="Calibri"/>
                 <w:b/>
                 <w:bCs/>
-                <w:sz w:val="22"/>
-                <w:szCs w:val="22"/>
-              </w:rPr>
-              <w:t xml:space="preserve">: </w:t>
-            </w:r>
-            <w:r>
-              <w:rPr>
-                <w:rFonts w:ascii="Calibri" w:hAnsi="Calibri" w:cs="Calibri"/>
-                <w:sz w:val="22"/>
-                <w:szCs w:val="22"/>
-              </w:rPr>
-              <w:t>Hands-on experience deploying scalable applications using industry bes</w:t>
-            </w:r>
-            <w:r>
-              <w:rPr>
-                <w:rFonts w:ascii="Calibri" w:hAnsi="Calibri" w:cs="Calibri"/>
-                <w:sz w:val="22"/>
-                <w:szCs w:val="22"/>
-              </w:rPr>
-              <w:t xml:space="preserve">t practices. </w:t>
+                <w:sz w:val="21"/>
+                <w:szCs w:val="21"/>
+              </w:rPr>
+              <w:t xml:space="preserve">loud practitioner: </w:t>
+            </w:r>
+            <w:r>
+              <w:rPr>
+                <w:rFonts w:ascii="Calibri" w:hAnsi="Calibri" w:cs="Calibri"/>
+                <w:sz w:val="21"/>
+                <w:szCs w:val="21"/>
+              </w:rPr>
+              <w:t xml:space="preserve">Hands-on experience deploying scalable applications using industry best practices. </w:t>
             </w:r>
           </w:p>
           <w:p>
             <w:pPr>
               <w:rPr>
                 <w:rFonts w:ascii="Calibri" w:hAnsi="Calibri" w:cs="Calibri"/>
-                <w:sz w:val="22"/>
-                <w:szCs w:val="22"/>
+                <w:sz w:val="21"/>
+                <w:szCs w:val="21"/>
               </w:rPr>
             </w:pPr>
             <w:r>
@@ -1724,8 +1768,8 @@
                 <w:rFonts w:ascii="Calibri" w:hAnsi="Calibri" w:cs="Calibri"/>
                 <w:b/>
                 <w:bCs/>
-                <w:sz w:val="22"/>
-                <w:szCs w:val="22"/>
+                <w:sz w:val="21"/>
+                <w:szCs w:val="21"/>
               </w:rPr>
               <w:t>Concep</w:t>
             </w:r>
@@ -1734,8 +1778,8 @@
                 <w:rFonts w:ascii="Calibri" w:hAnsi="Calibri" w:cs="Calibri"/>
                 <w:b/>
                 <w:bCs/>
-                <w:sz w:val="22"/>
-                <w:szCs w:val="22"/>
+                <w:sz w:val="21"/>
+                <w:szCs w:val="21"/>
               </w:rPr>
               <w:t>t</w:t>
             </w:r>
@@ -1744,18 +1788,44 @@
                 <w:rFonts w:ascii="Calibri" w:hAnsi="Calibri" w:cs="Calibri"/>
                 <w:b/>
                 <w:bCs/>
-                <w:sz w:val="22"/>
-                <w:szCs w:val="22"/>
+                <w:sz w:val="21"/>
+                <w:szCs w:val="21"/>
               </w:rPr>
               <w:t xml:space="preserve">s: </w:t>
             </w:r>
             <w:r>
               <w:rPr>
                 <w:rFonts w:ascii="Calibri" w:hAnsi="Calibri" w:cs="Calibri"/>
-                <w:sz w:val="22"/>
-                <w:szCs w:val="22"/>
-              </w:rPr>
-              <w:t>Machine Learning, Artificial Intelligence, Artificial Neural Networks, Human Computer Interaction, Data Science, Data Analysis, Software Engineering, Data Structures and Algorithms, Front-end, Systems.</w:t>
+                <w:sz w:val="21"/>
+                <w:szCs w:val="21"/>
+              </w:rPr>
+              <w:t>Retrieval Augmented Generation (RAG)</w:t>
+            </w:r>
+            <w:r>
+              <w:rPr>
+                <w:rFonts w:ascii="Calibri" w:hAnsi="Calibri" w:cs="Calibri"/>
+                <w:b/>
+                <w:bCs/>
+                <w:sz w:val="21"/>
+                <w:szCs w:val="21"/>
+              </w:rPr>
+              <w:t xml:space="preserve">, </w:t>
+            </w:r>
+            <w:r>
+              <w:rPr>
+                <w:rFonts w:ascii="Calibri" w:hAnsi="Calibri" w:cs="Calibri"/>
+                <w:sz w:val="21"/>
+                <w:szCs w:val="21"/>
+              </w:rPr>
+              <w:t>M</w:t>
+            </w:r>
+            <w:r>
+              <w:rPr>
+                <w:rFonts w:ascii="Calibri" w:hAnsi="Calibri" w:cs="Calibri"/>
+                <w:sz w:val="21"/>
+                <w:szCs w:val="21"/>
+              </w:rPr>
+              <w:t>achine Learning, Artificial Intelligence, Artificial Neural Networks, Human Computer Interaction, Data Science, Data Analysis, Software Engineering, Data Structures and Algorithms, Front-end, Systems.</w:t>
             </w:r>
           </w:p>
         </w:tc>
@@ -1768,8 +1838,8 @@
         </w:tabs>
         <w:rPr>
           <w:rFonts w:ascii="Calibri" w:hAnsi="Calibri" w:cs="Calibri"/>
-          <w:sz w:val="22"/>
-          <w:szCs w:val="22"/>
+          <w:sz w:val="21"/>
+          <w:szCs w:val="21"/>
         </w:rPr>
       </w:pPr>
     </w:p>
@@ -3742,6 +3812,18 @@
     <w:basedOn w:val="DefaultParagraphFont"/>
     <w:rsid w:val="00672C9E"/>
   </w:style>
+  <w:style w:type="character" w:styleId="UnresolvedMention">
+    <w:name w:val="Unresolved Mention"/>
+    <w:basedOn w:val="DefaultParagraphFont"/>
+    <w:uiPriority w:val="99"/>
+    <w:semiHidden/>
+    <w:unhideWhenUsed/>
+    <w:rsid w:val="00E9254F"/>
+    <w:rPr>
+      <w:color w:val="605E5C"/>
+      <w:shd w:val="clear" w:color="auto" w:fill="E1DFDD"/>
+    </w:rPr>
+  </w:style>
 </w:styles>
 </file>
 

</xml_diff>

<commit_message>
changed techm internship status to current to august 2025
</commit_message>
<xml_diff>
--- a/Current Resume_3:15:25.docx
+++ b/Current Resume_3:15:25.docx
@@ -88,16 +88,7 @@
           <w:szCs w:val="20"/>
           <w:shd w:val="clear" w:color="auto" w:fill="FFFFFF"/>
         </w:rPr>
-        <w:t xml:space="preserve">| </w:t>
-      </w:r>
-      <w:r>
-        <w:rPr>
-          <w:rFonts w:ascii="Segoe UI" w:hAnsi="Segoe UI" w:cs="Segoe UI"/>
-          <w:sz w:val="20"/>
-          <w:szCs w:val="20"/>
-          <w:shd w:val="clear" w:color="auto" w:fill="FFFFFF"/>
-        </w:rPr>
-        <w:t>https://github.com/SrijanGupta65/Personal-Projects</w:t>
+        <w:t>| https://github.com/SrijanGupta65/Personal-Projects</w:t>
       </w:r>
     </w:p>
     <w:p>
@@ -590,7 +581,7 @@
                 <w:sz w:val="21"/>
                 <w:szCs w:val="21"/>
               </w:rPr>
-              <w:t>Incoming Summer 2025</w:t>
+              <w:t>Current – August 2025</w:t>
             </w:r>
           </w:p>
         </w:tc>

</xml_diff>

<commit_message>
i added some new certifications and added the following: internship extended.
</commit_message>
<xml_diff>
--- a/Current Resume_3:15:25.docx
+++ b/Current Resume_3:15:25.docx
@@ -114,15 +114,7 @@
           <w:sz w:val="21"/>
           <w:szCs w:val="21"/>
         </w:rPr>
-        <w:t xml:space="preserve">Aspiring candidate seeking internship opportunities, currently </w:t>
-      </w:r>
-      <w:r>
-        <w:rPr>
-          <w:rFonts w:ascii="Calibri" w:hAnsi="Calibri" w:cs="Calibri"/>
-          <w:sz w:val="21"/>
-          <w:szCs w:val="21"/>
-        </w:rPr>
-        <w:t>taking advanced Data structures and Algorithms, Client-side development, and Database and Data Modeling courses at UW.</w:t>
+        <w:t>Aspiring candidate seeking internship opportunities, currently taking advanced Data structures and Algorithms, Client-side development, and Database and Data Modeling courses at UW.</w:t>
       </w:r>
     </w:p>
     <w:p>
@@ -264,7 +256,6 @@
             <w:pPr>
               <w:rPr>
                 <w:rFonts w:ascii="Calibri" w:hAnsi="Calibri" w:cs="Calibri"/>
-                <w:kern w:val="0"/>
                 <w:sz w:val="21"/>
                 <w:szCs w:val="21"/>
               </w:rPr>
@@ -277,43 +268,8 @@
                 <w:sz w:val="21"/>
                 <w:szCs w:val="21"/>
               </w:rPr>
-              <w:t xml:space="preserve">Relevant coursework at UW: </w:t>
-            </w:r>
-            <w:r>
-              <w:rPr>
-                <w:rFonts w:ascii="Calibri" w:hAnsi="Calibri" w:cs="Calibri"/>
-                <w:i/>
-                <w:iCs/>
-                <w:sz w:val="21"/>
-                <w:szCs w:val="21"/>
-              </w:rPr>
-              <w:t>Machine Learning</w:t>
-            </w:r>
-            <w:r>
-              <w:rPr>
-                <w:rFonts w:ascii="Calibri" w:hAnsi="Calibri" w:cs="Calibri"/>
-                <w:sz w:val="21"/>
-                <w:szCs w:val="21"/>
-              </w:rPr>
-              <w:t>, Client-side Development, Data Structures &amp; Algorithms, Discrete Math, Software Engineering, Linear Algebra &amp; Matrix applications.</w:t>
-            </w:r>
-          </w:p>
-        </w:tc>
-      </w:tr>
-      <w:tr>
-        <w:tc>
-          <w:tcPr>
-            <w:tcW w:w="10527" w:type="dxa"/>
-            <w:gridSpan w:val="2"/>
-          </w:tcPr>
-          <w:p>
-            <w:pPr>
-              <w:rPr>
-                <w:rFonts w:ascii="Calibri" w:hAnsi="Calibri" w:cs="Calibri"/>
-                <w:sz w:val="21"/>
-                <w:szCs w:val="21"/>
-              </w:rPr>
-            </w:pPr>
+              <w:t>Certifications:</w:t>
+            </w:r>
             <w:r>
               <w:rPr>
                 <w:rFonts w:ascii="Calibri" w:hAnsi="Calibri" w:cs="Calibri"/>
@@ -322,15 +278,32 @@
                 <w:sz w:val="21"/>
                 <w:szCs w:val="21"/>
               </w:rPr>
-              <w:t xml:space="preserve">Certifications: </w:t>
-            </w:r>
-            <w:r>
-              <w:rPr>
-                <w:rFonts w:ascii="Calibri" w:hAnsi="Calibri" w:cs="Calibri"/>
-                <w:sz w:val="21"/>
-                <w:szCs w:val="21"/>
-              </w:rPr>
-              <w:t>Amazon</w:t>
+              <w:t xml:space="preserve"> </w:t>
+            </w:r>
+            <w:r>
+              <w:rPr>
+                <w:rFonts w:ascii="Calibri" w:hAnsi="Calibri" w:cs="Calibri"/>
+                <w:sz w:val="21"/>
+                <w:szCs w:val="21"/>
+              </w:rPr>
+              <w:t>AWS</w:t>
+            </w:r>
+            <w:r>
+              <w:rPr>
+                <w:rFonts w:ascii="Calibri" w:hAnsi="Calibri" w:cs="Calibri"/>
+                <w:spacing w:val="-5"/>
+                <w:sz w:val="21"/>
+                <w:szCs w:val="21"/>
+              </w:rPr>
+              <w:t xml:space="preserve"> </w:t>
+            </w:r>
+            <w:r>
+              <w:rPr>
+                <w:rFonts w:ascii="Calibri" w:hAnsi="Calibri" w:cs="Calibri"/>
+                <w:sz w:val="21"/>
+                <w:szCs w:val="21"/>
+              </w:rPr>
+              <w:t>Cloud</w:t>
             </w:r>
             <w:r>
               <w:rPr>
@@ -347,12 +320,27 @@
                 <w:sz w:val="21"/>
                 <w:szCs w:val="21"/>
               </w:rPr>
-              <w:t>Web</w:t>
-            </w:r>
-            <w:r>
-              <w:rPr>
-                <w:rFonts w:ascii="Calibri" w:hAnsi="Calibri" w:cs="Calibri"/>
-                <w:spacing w:val="-7"/>
+              <w:t>Practitioner</w:t>
+            </w:r>
+            <w:r>
+              <w:rPr>
+                <w:rFonts w:ascii="Calibri" w:hAnsi="Calibri" w:cs="Calibri"/>
+                <w:sz w:val="21"/>
+                <w:szCs w:val="21"/>
+              </w:rPr>
+              <w:t>,</w:t>
+            </w:r>
+            <w:r>
+              <w:rPr>
+                <w:rFonts w:ascii="Calibri" w:hAnsi="Calibri" w:cs="Calibri"/>
+                <w:sz w:val="21"/>
+                <w:szCs w:val="21"/>
+              </w:rPr>
+              <w:t xml:space="preserve"> AWS</w:t>
+            </w:r>
+            <w:r>
+              <w:rPr>
+                <w:rFonts w:ascii="Calibri" w:hAnsi="Calibri" w:cs="Calibri"/>
                 <w:sz w:val="21"/>
                 <w:szCs w:val="21"/>
               </w:rPr>
@@ -364,84 +352,15 @@
                 <w:sz w:val="21"/>
                 <w:szCs w:val="21"/>
               </w:rPr>
-              <w:t>Services</w:t>
-            </w:r>
-            <w:r>
-              <w:rPr>
-                <w:rFonts w:ascii="Calibri" w:hAnsi="Calibri" w:cs="Calibri"/>
-                <w:spacing w:val="-5"/>
-                <w:sz w:val="21"/>
-                <w:szCs w:val="21"/>
-              </w:rPr>
-              <w:t xml:space="preserve"> </w:t>
-            </w:r>
-            <w:r>
-              <w:rPr>
-                <w:rFonts w:ascii="Calibri" w:hAnsi="Calibri" w:cs="Calibri"/>
-                <w:sz w:val="21"/>
-                <w:szCs w:val="21"/>
-              </w:rPr>
-              <w:t>(AWS)</w:t>
-            </w:r>
-            <w:r>
-              <w:rPr>
-                <w:rFonts w:ascii="Calibri" w:hAnsi="Calibri" w:cs="Calibri"/>
-                <w:spacing w:val="-5"/>
-                <w:sz w:val="21"/>
-                <w:szCs w:val="21"/>
-              </w:rPr>
-              <w:t xml:space="preserve"> </w:t>
-            </w:r>
-            <w:r>
-              <w:rPr>
-                <w:rFonts w:ascii="Calibri" w:hAnsi="Calibri" w:cs="Calibri"/>
-                <w:sz w:val="21"/>
-                <w:szCs w:val="21"/>
-              </w:rPr>
-              <w:t>Cloud</w:t>
-            </w:r>
-            <w:r>
-              <w:rPr>
-                <w:rFonts w:ascii="Calibri" w:hAnsi="Calibri" w:cs="Calibri"/>
-                <w:spacing w:val="-7"/>
-                <w:sz w:val="21"/>
-                <w:szCs w:val="21"/>
-              </w:rPr>
-              <w:t xml:space="preserve"> </w:t>
-            </w:r>
-            <w:r>
-              <w:rPr>
-                <w:rFonts w:ascii="Calibri" w:hAnsi="Calibri" w:cs="Calibri"/>
-                <w:sz w:val="21"/>
-                <w:szCs w:val="21"/>
-              </w:rPr>
-              <w:t>Practitioner</w:t>
-            </w:r>
-            <w:r>
-              <w:rPr>
-                <w:rFonts w:ascii="Calibri" w:hAnsi="Calibri" w:cs="Calibri"/>
-                <w:sz w:val="21"/>
-                <w:szCs w:val="21"/>
-              </w:rPr>
-              <w:t xml:space="preserve"> &amp; </w:t>
-            </w:r>
-            <w:r>
-              <w:rPr>
-                <w:rFonts w:ascii="Calibri" w:hAnsi="Calibri" w:cs="Calibri"/>
-                <w:sz w:val="21"/>
-                <w:szCs w:val="21"/>
-              </w:rPr>
-              <w:t>AI Cloud Practitioner,</w:t>
-            </w:r>
-            <w:r>
-              <w:rPr>
-                <w:rFonts w:ascii="Calibri" w:hAnsi="Calibri" w:cs="Calibri"/>
-                <w:b/>
-                <w:spacing w:val="-10"/>
-                <w:sz w:val="21"/>
-                <w:szCs w:val="21"/>
-              </w:rPr>
-              <w:t xml:space="preserve"> </w:t>
+              <w:t>AI Cloud Practitioner</w:t>
+            </w:r>
+            <w:r>
+              <w:rPr>
+                <w:rFonts w:ascii="Calibri" w:hAnsi="Calibri" w:cs="Calibri"/>
+                <w:sz w:val="21"/>
+                <w:szCs w:val="21"/>
+              </w:rPr>
+              <w:t xml:space="preserve">, AWS Machine Learning (expected September 2025), </w:t>
             </w:r>
             <w:r>
               <w:rPr>
@@ -451,7 +370,7 @@
                 <w:sz w:val="21"/>
                 <w:szCs w:val="21"/>
               </w:rPr>
-              <w:t>Generative AI: working with LLMs</w:t>
+              <w:t>Generative AI: working with LLMs (LinkedIn Learning)</w:t>
             </w:r>
             <w:r>
               <w:rPr>
@@ -461,7 +380,7 @@
                 <w:sz w:val="21"/>
                 <w:szCs w:val="21"/>
               </w:rPr>
-              <w:t xml:space="preserve"> (LinkedIn Learning)</w:t>
+              <w:t>, Spring Boot REST APIs (Udemy).</w:t>
             </w:r>
           </w:p>
         </w:tc>
@@ -504,13 +423,13 @@
         <w:tblLook w:val="04A0" w:firstRow="1" w:lastRow="0" w:firstColumn="1" w:lastColumn="0" w:noHBand="0" w:noVBand="1"/>
       </w:tblPr>
       <w:tblGrid>
-        <w:gridCol w:w="7382"/>
-        <w:gridCol w:w="3418"/>
+        <w:gridCol w:w="6665"/>
+        <w:gridCol w:w="4135"/>
       </w:tblGrid>
       <w:tr>
         <w:tc>
           <w:tcPr>
-            <w:tcW w:w="7382" w:type="dxa"/>
+            <w:tcW w:w="6665" w:type="dxa"/>
           </w:tcPr>
           <w:p>
             <w:pPr>
@@ -564,7 +483,7 @@
         </w:tc>
         <w:tc>
           <w:tcPr>
-            <w:tcW w:w="3418" w:type="dxa"/>
+            <w:tcW w:w="4135" w:type="dxa"/>
           </w:tcPr>
           <w:p>
             <w:pPr>
@@ -581,7 +500,7 @@
                 <w:sz w:val="21"/>
                 <w:szCs w:val="21"/>
               </w:rPr>
-              <w:t>Current – August 2025</w:t>
+              <w:t>Current – August 2025 (extended till October)</w:t>
             </w:r>
           </w:p>
         </w:tc>
@@ -611,39 +530,7 @@
                 <w:sz w:val="21"/>
                 <w:szCs w:val="21"/>
               </w:rPr>
-              <w:t xml:space="preserve">Develop and deploy </w:t>
-            </w:r>
-            <w:r>
-              <w:rPr>
-                <w:rFonts w:ascii="Calibri" w:hAnsi="Calibri" w:cs="Calibri"/>
-                <w:sz w:val="21"/>
-                <w:szCs w:val="21"/>
-              </w:rPr>
-              <w:t>AI</w:t>
-            </w:r>
-            <w:r>
-              <w:rPr>
-                <w:rFonts w:ascii="Calibri" w:hAnsi="Calibri" w:cs="Calibri"/>
-                <w:sz w:val="21"/>
-                <w:szCs w:val="21"/>
-              </w:rPr>
-              <w:t xml:space="preserve"> agents </w:t>
-            </w:r>
-            <w:r>
-              <w:rPr>
-                <w:rFonts w:ascii="Calibri" w:hAnsi="Calibri" w:cs="Calibri"/>
-                <w:sz w:val="21"/>
-                <w:szCs w:val="21"/>
-              </w:rPr>
-              <w:t>to make strategic</w:t>
-            </w:r>
-            <w:r>
-              <w:rPr>
-                <w:rFonts w:ascii="Calibri" w:hAnsi="Calibri" w:cs="Calibri"/>
-                <w:sz w:val="21"/>
-                <w:szCs w:val="21"/>
-              </w:rPr>
-              <w:t xml:space="preserve"> decisions on company’s behalf.</w:t>
+              <w:t>Develop and deploy AI agents to make strategic decisions on company’s behalf.</w:t>
             </w:r>
           </w:p>
           <w:p>
@@ -683,15 +570,7 @@
                 <w:sz w:val="21"/>
                 <w:szCs w:val="21"/>
               </w:rPr>
-              <w:t xml:space="preserve"> framework to using </w:t>
-            </w:r>
-            <w:r>
-              <w:rPr>
-                <w:rFonts w:ascii="Calibri" w:hAnsi="Calibri" w:cs="Calibri"/>
-                <w:sz w:val="21"/>
-                <w:szCs w:val="21"/>
-              </w:rPr>
-              <w:t xml:space="preserve">AWS services like </w:t>
+              <w:t xml:space="preserve"> framework to using AWS services like </w:t>
             </w:r>
             <w:r>
               <w:rPr>
@@ -745,23 +624,7 @@
                 <w:sz w:val="21"/>
                 <w:szCs w:val="21"/>
               </w:rPr>
-              <w:t>custom ML models</w:t>
-            </w:r>
-            <w:r>
-              <w:rPr>
-                <w:rFonts w:ascii="Calibri" w:hAnsi="Calibri" w:cs="Calibri"/>
-                <w:sz w:val="21"/>
-                <w:szCs w:val="21"/>
-              </w:rPr>
-              <w:t xml:space="preserve"> (RAG)</w:t>
-            </w:r>
-            <w:r>
-              <w:rPr>
-                <w:rFonts w:ascii="Calibri" w:hAnsi="Calibri" w:cs="Calibri"/>
-                <w:sz w:val="21"/>
-                <w:szCs w:val="21"/>
-              </w:rPr>
-              <w:t xml:space="preserve"> to detect anomalies, surface errors, and perform automated root-cause analysis.</w:t>
+              <w:t>custom ML models (RAG) to detect anomalies, surface errors, and perform automated root-cause analysis.</w:t>
             </w:r>
           </w:p>
           <w:p>
@@ -791,7 +654,7 @@
       <w:tr>
         <w:tc>
           <w:tcPr>
-            <w:tcW w:w="7382" w:type="dxa"/>
+            <w:tcW w:w="6665" w:type="dxa"/>
           </w:tcPr>
           <w:p>
             <w:pPr>
@@ -835,7 +698,7 @@
         </w:tc>
         <w:tc>
           <w:tcPr>
-            <w:tcW w:w="3418" w:type="dxa"/>
+            <w:tcW w:w="4135" w:type="dxa"/>
           </w:tcPr>
           <w:p>
             <w:pPr>
@@ -978,7 +841,7 @@
       <w:tr>
         <w:tc>
           <w:tcPr>
-            <w:tcW w:w="7382" w:type="dxa"/>
+            <w:tcW w:w="6665" w:type="dxa"/>
           </w:tcPr>
           <w:p>
             <w:pPr>
@@ -1014,7 +877,7 @@
         </w:tc>
         <w:tc>
           <w:tcPr>
-            <w:tcW w:w="3418" w:type="dxa"/>
+            <w:tcW w:w="4135" w:type="dxa"/>
           </w:tcPr>
           <w:p>
             <w:pPr>
@@ -1148,37 +1011,7 @@
                 <w:sz w:val="21"/>
                 <w:szCs w:val="21"/>
               </w:rPr>
-              <w:t>Plant Parenthood</w:t>
-            </w:r>
-            <w:r>
-              <w:rPr>
-                <w:rFonts w:ascii="Calibri" w:hAnsi="Calibri" w:cs="Calibri"/>
-                <w:b/>
-                <w:bCs/>
-                <w:sz w:val="21"/>
-                <w:szCs w:val="21"/>
-              </w:rPr>
-              <w:t xml:space="preserve"> </w:t>
-            </w:r>
-            <w:r>
-              <w:rPr>
-                <w:rFonts w:ascii="Calibri" w:hAnsi="Calibri" w:cs="Calibri"/>
-                <w:b/>
-                <w:bCs/>
-                <w:sz w:val="21"/>
-                <w:szCs w:val="21"/>
-              </w:rPr>
-              <w:t xml:space="preserve">Web </w:t>
-            </w:r>
-            <w:r>
-              <w:rPr>
-                <w:rFonts w:ascii="Calibri" w:hAnsi="Calibri" w:cs="Calibri"/>
-                <w:b/>
-                <w:bCs/>
-                <w:sz w:val="21"/>
-                <w:szCs w:val="21"/>
-              </w:rPr>
-              <w:t xml:space="preserve">App </w:t>
+              <w:t xml:space="preserve">Plant Parenthood Web App </w:t>
             </w:r>
             <w:r>
               <w:rPr>
@@ -1209,39 +1042,7 @@
                 <w:sz w:val="21"/>
                 <w:szCs w:val="21"/>
               </w:rPr>
-              <w:t>February</w:t>
-            </w:r>
-            <w:r>
-              <w:rPr>
-                <w:rFonts w:ascii="Calibri" w:hAnsi="Calibri" w:cs="Calibri"/>
-                <w:sz w:val="21"/>
-                <w:szCs w:val="21"/>
-              </w:rPr>
-              <w:t xml:space="preserve"> 2025 </w:t>
-            </w:r>
-            <w:r>
-              <w:rPr>
-                <w:rFonts w:ascii="Calibri" w:hAnsi="Calibri" w:cs="Calibri"/>
-                <w:sz w:val="21"/>
-                <w:szCs w:val="21"/>
-              </w:rPr>
-              <w:t>–</w:t>
-            </w:r>
-            <w:r>
-              <w:rPr>
-                <w:rFonts w:ascii="Calibri" w:hAnsi="Calibri" w:cs="Calibri"/>
-                <w:sz w:val="21"/>
-                <w:szCs w:val="21"/>
-              </w:rPr>
-              <w:t xml:space="preserve"> </w:t>
-            </w:r>
-            <w:r>
-              <w:rPr>
-                <w:rFonts w:ascii="Calibri" w:hAnsi="Calibri" w:cs="Calibri"/>
-                <w:sz w:val="21"/>
-                <w:szCs w:val="21"/>
-              </w:rPr>
-              <w:t>June 2025</w:t>
+              <w:t>February 2025 – June 2025</w:t>
             </w:r>
           </w:p>
         </w:tc>
@@ -1271,15 +1072,7 @@
                 <w:sz w:val="21"/>
                 <w:szCs w:val="21"/>
               </w:rPr>
-              <w:t>React and Firebase application</w:t>
-            </w:r>
-            <w:r>
-              <w:rPr>
-                <w:rFonts w:ascii="Calibri" w:hAnsi="Calibri" w:cs="Calibri"/>
-                <w:sz w:val="21"/>
-                <w:szCs w:val="21"/>
-              </w:rPr>
-              <w:t xml:space="preserve"> empowering plant enthusiasts to track care routines, discover new species, and engage with a vibrant community.</w:t>
+              <w:t>React and Firebase application empowering plant enthusiasts to track care routines, discover new species, and engage with a vibrant community.</w:t>
             </w:r>
           </w:p>
           <w:p>
@@ -1615,39 +1408,7 @@
                 <w:sz w:val="21"/>
                 <w:szCs w:val="21"/>
               </w:rPr>
-              <w:t xml:space="preserve">Python, </w:t>
-            </w:r>
-            <w:r>
-              <w:rPr>
-                <w:rFonts w:ascii="Calibri" w:hAnsi="Calibri" w:cs="Calibri"/>
-                <w:sz w:val="21"/>
-                <w:szCs w:val="21"/>
-              </w:rPr>
-              <w:t xml:space="preserve">Java, </w:t>
-            </w:r>
-            <w:r>
-              <w:rPr>
-                <w:rFonts w:ascii="Calibri" w:hAnsi="Calibri" w:cs="Calibri"/>
-                <w:sz w:val="21"/>
-                <w:szCs w:val="21"/>
-              </w:rPr>
-              <w:t xml:space="preserve">C++, </w:t>
-            </w:r>
-            <w:r>
-              <w:rPr>
-                <w:rFonts w:ascii="Calibri" w:hAnsi="Calibri" w:cs="Calibri"/>
-                <w:sz w:val="21"/>
-                <w:szCs w:val="21"/>
-              </w:rPr>
-              <w:t>R, SQL</w:t>
-            </w:r>
-            <w:r>
-              <w:rPr>
-                <w:rFonts w:ascii="Calibri" w:hAnsi="Calibri" w:cs="Calibri"/>
-                <w:sz w:val="21"/>
-                <w:szCs w:val="21"/>
-              </w:rPr>
-              <w:t>, HTML, JavaScript</w:t>
+              <w:t>Python, Java, C++, R, SQL, HTML, JavaScript</w:t>
             </w:r>
           </w:p>
           <w:p>
@@ -1725,17 +1486,7 @@
                 <w:sz w:val="21"/>
                 <w:szCs w:val="21"/>
               </w:rPr>
-              <w:t>AI C</w:t>
-            </w:r>
-            <w:r>
-              <w:rPr>
-                <w:rFonts w:ascii="Calibri" w:hAnsi="Calibri" w:cs="Calibri"/>
-                <w:b/>
-                <w:bCs/>
-                <w:sz w:val="21"/>
-                <w:szCs w:val="21"/>
-              </w:rPr>
-              <w:t xml:space="preserve">loud practitioner: </w:t>
+              <w:t xml:space="preserve">AI Cloud practitioner: </w:t>
             </w:r>
             <w:r>
               <w:rPr>
@@ -1762,7 +1513,15 @@
                 <w:sz w:val="21"/>
                 <w:szCs w:val="21"/>
               </w:rPr>
-              <w:t>Concep</w:t>
+              <w:t xml:space="preserve">Concepts: </w:t>
+            </w:r>
+            <w:r>
+              <w:rPr>
+                <w:rFonts w:ascii="Calibri" w:hAnsi="Calibri" w:cs="Calibri"/>
+                <w:sz w:val="21"/>
+                <w:szCs w:val="21"/>
+              </w:rPr>
+              <w:t>Retrieval Augmented Generation (RAG)</w:t>
             </w:r>
             <w:r>
               <w:rPr>
@@ -1772,34 +1531,6 @@
                 <w:sz w:val="21"/>
                 <w:szCs w:val="21"/>
               </w:rPr>
-              <w:t>t</w:t>
-            </w:r>
-            <w:r>
-              <w:rPr>
-                <w:rFonts w:ascii="Calibri" w:hAnsi="Calibri" w:cs="Calibri"/>
-                <w:b/>
-                <w:bCs/>
-                <w:sz w:val="21"/>
-                <w:szCs w:val="21"/>
-              </w:rPr>
-              <w:t xml:space="preserve">s: </w:t>
-            </w:r>
-            <w:r>
-              <w:rPr>
-                <w:rFonts w:ascii="Calibri" w:hAnsi="Calibri" w:cs="Calibri"/>
-                <w:sz w:val="21"/>
-                <w:szCs w:val="21"/>
-              </w:rPr>
-              <w:t>Retrieval Augmented Generation (RAG)</w:t>
-            </w:r>
-            <w:r>
-              <w:rPr>
-                <w:rFonts w:ascii="Calibri" w:hAnsi="Calibri" w:cs="Calibri"/>
-                <w:b/>
-                <w:bCs/>
-                <w:sz w:val="21"/>
-                <w:szCs w:val="21"/>
-              </w:rPr>
               <w:t xml:space="preserve">, </w:t>
             </w:r>
             <w:r>
@@ -1808,15 +1539,7 @@
                 <w:sz w:val="21"/>
                 <w:szCs w:val="21"/>
               </w:rPr>
-              <w:t>M</w:t>
-            </w:r>
-            <w:r>
-              <w:rPr>
-                <w:rFonts w:ascii="Calibri" w:hAnsi="Calibri" w:cs="Calibri"/>
-                <w:sz w:val="21"/>
-                <w:szCs w:val="21"/>
-              </w:rPr>
-              <w:t>achine Learning, Artificial Intelligence, Artificial Neural Networks, Human Computer Interaction, Data Science, Data Analysis, Software Engineering, Data Structures and Algorithms, Front-end, Systems.</w:t>
+              <w:t>Machine Learning, Artificial Intelligence, Artificial Neural Networks, Human Computer Interaction, Data Science, Data Analysis, Software Engineering, Data Structures and Algorithms, Front-end, Systems.</w:t>
             </w:r>
           </w:p>
         </w:tc>
@@ -1834,6 +1557,7 @@
         </w:rPr>
       </w:pPr>
     </w:p>
+    <w:p/>
     <w:sectPr>
       <w:pgSz w:w="12240" w:h="15840"/>
       <w:pgMar w:top="720" w:right="720" w:bottom="576" w:left="720" w:header="720" w:footer="720" w:gutter="0"/>

</xml_diff>

<commit_message>
added letter of recommendation file as well as made updates to teh resume. added 2 sections to tech mahindra internship section
</commit_message>
<xml_diff>
--- a/Current Resume_3:15:25.docx
+++ b/Current Resume_3:15:25.docx
@@ -423,13 +423,14 @@
         <w:tblLook w:val="04A0" w:firstRow="1" w:lastRow="0" w:firstColumn="1" w:lastColumn="0" w:noHBand="0" w:noVBand="1"/>
       </w:tblPr>
       <w:tblGrid>
-        <w:gridCol w:w="6665"/>
+        <w:gridCol w:w="6125"/>
+        <w:gridCol w:w="540"/>
         <w:gridCol w:w="4135"/>
       </w:tblGrid>
       <w:tr>
         <w:tc>
           <w:tcPr>
-            <w:tcW w:w="6665" w:type="dxa"/>
+            <w:tcW w:w="6125" w:type="dxa"/>
           </w:tcPr>
           <w:p>
             <w:pPr>
@@ -437,8 +438,8 @@
                 <w:rFonts w:ascii="Calibri" w:hAnsi="Calibri" w:cs="Calibri"/>
                 <w:b/>
                 <w:bCs/>
-                <w:sz w:val="21"/>
-                <w:szCs w:val="21"/>
+                <w:sz w:val="22"/>
+                <w:szCs w:val="22"/>
               </w:rPr>
             </w:pPr>
             <w:r>
@@ -446,18 +447,125 @@
                 <w:rFonts w:ascii="Calibri" w:hAnsi="Calibri" w:cs="Calibri"/>
                 <w:b/>
                 <w:bCs/>
-                <w:sz w:val="21"/>
-                <w:szCs w:val="21"/>
-              </w:rPr>
-              <w:t xml:space="preserve">AI/ML Engineer Intern </w:t>
-            </w:r>
-            <w:r>
-              <w:rPr>
-                <w:rFonts w:ascii="Calibri" w:hAnsi="Calibri" w:cs="Calibri"/>
-                <w:sz w:val="21"/>
-                <w:szCs w:val="21"/>
-              </w:rPr>
-              <w:t>|</w:t>
+                <w:sz w:val="22"/>
+                <w:szCs w:val="22"/>
+              </w:rPr>
+              <w:t>Tech Mahindra</w:t>
+            </w:r>
+          </w:p>
+        </w:tc>
+        <w:tc>
+          <w:tcPr>
+            <w:tcW w:w="4675" w:type="dxa"/>
+            <w:gridSpan w:val="2"/>
+          </w:tcPr>
+          <w:p>
+            <w:pPr>
+              <w:jc w:val="right"/>
+              <w:rPr>
+                <w:rFonts w:ascii="Calibri" w:hAnsi="Calibri" w:cs="Calibri"/>
+                <w:sz w:val="22"/>
+                <w:szCs w:val="22"/>
+              </w:rPr>
+            </w:pPr>
+            <w:r>
+              <w:rPr>
+                <w:rFonts w:ascii="Calibri" w:hAnsi="Calibri" w:cs="Calibri"/>
+                <w:sz w:val="22"/>
+                <w:szCs w:val="22"/>
+              </w:rPr>
+              <w:t>Current – August 2025 (extended till October)</w:t>
+            </w:r>
+          </w:p>
+        </w:tc>
+      </w:tr>
+      <w:tr>
+        <w:tc>
+          <w:tcPr>
+            <w:tcW w:w="10800" w:type="dxa"/>
+            <w:gridSpan w:val="3"/>
+          </w:tcPr>
+          <w:p>
+            <w:pPr>
+              <w:rPr>
+                <w:rFonts w:ascii="Calibri" w:hAnsi="Calibri" w:cs="Calibri"/>
+                <w:sz w:val="21"/>
+                <w:szCs w:val="21"/>
+              </w:rPr>
+            </w:pPr>
+            <w:r>
+              <w:rPr>
+                <w:rFonts w:ascii="Calibri" w:hAnsi="Calibri" w:cs="Calibri"/>
+                <w:sz w:val="21"/>
+                <w:szCs w:val="21"/>
+              </w:rPr>
+              <w:t>Software Developer Intern</w:t>
+            </w:r>
+          </w:p>
+          <w:p>
+            <w:pPr>
+              <w:pStyle w:val="ListParagraph"/>
+              <w:numPr>
+                <w:ilvl w:val="0"/>
+                <w:numId w:val="4"/>
+              </w:numPr>
+              <w:rPr>
+                <w:rFonts w:ascii="Calibri" w:hAnsi="Calibri" w:cs="Calibri"/>
+                <w:sz w:val="21"/>
+                <w:szCs w:val="21"/>
+              </w:rPr>
+            </w:pPr>
+            <w:r>
+              <w:rPr>
+                <w:rFonts w:ascii="Calibri" w:hAnsi="Calibri" w:cs="Calibri"/>
+                <w:sz w:val="21"/>
+                <w:szCs w:val="21"/>
+              </w:rPr>
+              <w:t>Built RESTful APIs with full CRUD functionality to support scalable multi-account architecture.</w:t>
+            </w:r>
+          </w:p>
+          <w:p>
+            <w:pPr>
+              <w:pStyle w:val="ListParagraph"/>
+              <w:numPr>
+                <w:ilvl w:val="0"/>
+                <w:numId w:val="4"/>
+              </w:numPr>
+              <w:rPr>
+                <w:rFonts w:ascii="Calibri" w:hAnsi="Calibri" w:cs="Calibri"/>
+                <w:sz w:val="21"/>
+                <w:szCs w:val="21"/>
+              </w:rPr>
+            </w:pPr>
+            <w:r>
+              <w:rPr>
+                <w:rFonts w:ascii="Calibri" w:hAnsi="Calibri" w:cs="Calibri"/>
+                <w:sz w:val="21"/>
+                <w:szCs w:val="21"/>
+              </w:rPr>
+              <w:t>Implemented input validation and exception handling to improve reliability and user experience.</w:t>
+            </w:r>
+          </w:p>
+          <w:p>
+            <w:pPr>
+              <w:pStyle w:val="ListParagraph"/>
+              <w:numPr>
+                <w:ilvl w:val="0"/>
+                <w:numId w:val="4"/>
+              </w:numPr>
+              <w:rPr>
+                <w:rFonts w:ascii="Calibri" w:hAnsi="Calibri" w:cs="Calibri"/>
+                <w:sz w:val="21"/>
+                <w:szCs w:val="21"/>
+              </w:rPr>
+            </w:pPr>
+            <w:r>
+              <w:rPr>
+                <w:rFonts w:ascii="Calibri" w:hAnsi="Calibri" w:cs="Calibri"/>
+                <w:sz w:val="21"/>
+                <w:szCs w:val="21"/>
+              </w:rPr>
+              <w:t>Built authentication and authorization layers to</w:t>
             </w:r>
             <w:r>
               <w:rPr>
@@ -472,12 +580,246 @@
             <w:r>
               <w:rPr>
                 <w:rFonts w:ascii="Calibri" w:hAnsi="Calibri" w:cs="Calibri"/>
+                <w:sz w:val="21"/>
+                <w:szCs w:val="21"/>
+              </w:rPr>
+              <w:t>secure API endpoints.</w:t>
+            </w:r>
+          </w:p>
+        </w:tc>
+      </w:tr>
+      <w:tr>
+        <w:tc>
+          <w:tcPr>
+            <w:tcW w:w="10800" w:type="dxa"/>
+            <w:gridSpan w:val="3"/>
+          </w:tcPr>
+          <w:p>
+            <w:pPr>
+              <w:rPr>
+                <w:rFonts w:ascii="Calibri" w:hAnsi="Calibri" w:cs="Calibri"/>
+                <w:sz w:val="21"/>
+                <w:szCs w:val="21"/>
+              </w:rPr>
+            </w:pPr>
+            <w:r>
+              <w:rPr>
+                <w:rFonts w:ascii="Calibri" w:hAnsi="Calibri" w:cs="Calibri"/>
+                <w:sz w:val="21"/>
+                <w:szCs w:val="21"/>
+              </w:rPr>
+              <w:t>AI/ML Engineer Intern (Extended Role)</w:t>
+            </w:r>
+          </w:p>
+          <w:p>
+            <w:pPr>
+              <w:pStyle w:val="ListParagraph"/>
+              <w:numPr>
+                <w:ilvl w:val="0"/>
+                <w:numId w:val="4"/>
+              </w:numPr>
+              <w:rPr>
+                <w:rFonts w:ascii="Calibri" w:hAnsi="Calibri" w:cs="Calibri"/>
+                <w:sz w:val="21"/>
+                <w:szCs w:val="21"/>
+              </w:rPr>
+            </w:pPr>
+            <w:r>
+              <w:rPr>
+                <w:rFonts w:ascii="Calibri" w:hAnsi="Calibri" w:cs="Calibri"/>
+                <w:sz w:val="21"/>
+                <w:szCs w:val="21"/>
+              </w:rPr>
+              <w:t>Develop</w:t>
+            </w:r>
+            <w:r>
+              <w:rPr>
+                <w:rFonts w:ascii="Calibri" w:hAnsi="Calibri" w:cs="Calibri"/>
+                <w:sz w:val="21"/>
+                <w:szCs w:val="21"/>
+              </w:rPr>
+              <w:t>ed</w:t>
+            </w:r>
+            <w:r>
+              <w:rPr>
+                <w:rFonts w:ascii="Calibri" w:hAnsi="Calibri" w:cs="Calibri"/>
+                <w:sz w:val="21"/>
+                <w:szCs w:val="21"/>
+              </w:rPr>
+              <w:t xml:space="preserve"> and deploy</w:t>
+            </w:r>
+            <w:r>
+              <w:rPr>
+                <w:rFonts w:ascii="Calibri" w:hAnsi="Calibri" w:cs="Calibri"/>
+                <w:sz w:val="21"/>
+                <w:szCs w:val="21"/>
+              </w:rPr>
+              <w:t>ed</w:t>
+            </w:r>
+            <w:r>
+              <w:rPr>
+                <w:rFonts w:ascii="Calibri" w:hAnsi="Calibri" w:cs="Calibri"/>
+                <w:sz w:val="21"/>
+                <w:szCs w:val="21"/>
+              </w:rPr>
+              <w:t xml:space="preserve"> AI agents to make strategic decisions on company’s behalf.</w:t>
+            </w:r>
+          </w:p>
+          <w:p>
+            <w:pPr>
+              <w:pStyle w:val="ListParagraph"/>
+              <w:numPr>
+                <w:ilvl w:val="0"/>
+                <w:numId w:val="4"/>
+              </w:numPr>
+              <w:rPr>
+                <w:rFonts w:ascii="Calibri" w:hAnsi="Calibri" w:cs="Calibri"/>
+                <w:sz w:val="21"/>
+                <w:szCs w:val="21"/>
+              </w:rPr>
+            </w:pPr>
+            <w:r>
+              <w:rPr>
+                <w:rFonts w:ascii="Calibri" w:hAnsi="Calibri" w:cs="Calibri"/>
+                <w:sz w:val="21"/>
+                <w:szCs w:val="21"/>
+              </w:rPr>
+              <w:t>Design</w:t>
+            </w:r>
+            <w:r>
+              <w:rPr>
+                <w:rFonts w:ascii="Calibri" w:hAnsi="Calibri" w:cs="Calibri"/>
+                <w:sz w:val="21"/>
+                <w:szCs w:val="21"/>
+              </w:rPr>
+              <w:t>ed</w:t>
+            </w:r>
+            <w:r>
+              <w:rPr>
+                <w:rFonts w:ascii="Calibri" w:hAnsi="Calibri" w:cs="Calibri"/>
+                <w:sz w:val="21"/>
+                <w:szCs w:val="21"/>
+              </w:rPr>
+              <w:t xml:space="preserve"> AI-powered </w:t>
+            </w:r>
+            <w:r>
+              <w:rPr>
+                <w:rFonts w:ascii="Calibri" w:hAnsi="Calibri" w:cs="Calibri"/>
+                <w:b/>
+                <w:bCs/>
+                <w:sz w:val="21"/>
+                <w:szCs w:val="21"/>
+              </w:rPr>
+              <w:t>observability</w:t>
+            </w:r>
+            <w:r>
+              <w:rPr>
+                <w:rFonts w:ascii="Calibri" w:hAnsi="Calibri" w:cs="Calibri"/>
+                <w:sz w:val="21"/>
+                <w:szCs w:val="21"/>
+              </w:rPr>
+              <w:t xml:space="preserve"> framework using </w:t>
+            </w:r>
+            <w:r>
+              <w:rPr>
+                <w:rFonts w:ascii="Calibri" w:hAnsi="Calibri" w:cs="Calibri"/>
+                <w:b/>
+                <w:bCs/>
+                <w:sz w:val="21"/>
+                <w:szCs w:val="21"/>
+              </w:rPr>
+              <w:t>CloudWatch</w:t>
+            </w:r>
+            <w:r>
+              <w:rPr>
+                <w:rFonts w:ascii="Calibri" w:hAnsi="Calibri" w:cs="Calibri"/>
+                <w:sz w:val="21"/>
+                <w:szCs w:val="21"/>
+              </w:rPr>
+              <w:t xml:space="preserve">, </w:t>
+            </w:r>
+            <w:r>
+              <w:rPr>
+                <w:rFonts w:ascii="Calibri" w:hAnsi="Calibri" w:cs="Calibri"/>
+                <w:b/>
+                <w:bCs/>
+                <w:sz w:val="21"/>
+                <w:szCs w:val="21"/>
+              </w:rPr>
+              <w:t>X-Ray</w:t>
+            </w:r>
+            <w:r>
+              <w:rPr>
+                <w:rFonts w:ascii="Calibri" w:hAnsi="Calibri" w:cs="Calibri"/>
+                <w:sz w:val="21"/>
+                <w:szCs w:val="21"/>
+              </w:rPr>
+              <w:t xml:space="preserve"> and </w:t>
+            </w:r>
+            <w:r>
+              <w:rPr>
+                <w:rFonts w:ascii="Calibri" w:hAnsi="Calibri" w:cs="Calibri"/>
+                <w:b/>
+                <w:bCs/>
+                <w:sz w:val="21"/>
+                <w:szCs w:val="21"/>
+              </w:rPr>
+              <w:t xml:space="preserve">Bedrock </w:t>
+            </w:r>
+            <w:r>
+              <w:rPr>
+                <w:rFonts w:ascii="Calibri" w:hAnsi="Calibri" w:cs="Calibri"/>
+                <w:sz w:val="21"/>
+                <w:szCs w:val="21"/>
+              </w:rPr>
+              <w:t>custom ML models (RAG) to detect anomalies, surface errors, and perform automated root-cause analysis.</w:t>
+            </w:r>
+          </w:p>
+        </w:tc>
+      </w:tr>
+      <w:tr>
+        <w:tc>
+          <w:tcPr>
+            <w:tcW w:w="6665" w:type="dxa"/>
+            <w:gridSpan w:val="2"/>
+          </w:tcPr>
+          <w:p>
+            <w:pPr>
+              <w:rPr>
+                <w:rFonts w:ascii="Calibri" w:hAnsi="Calibri" w:cs="Calibri"/>
+                <w:b/>
+                <w:bCs/>
+                <w:sz w:val="22"/>
+                <w:szCs w:val="22"/>
+              </w:rPr>
+            </w:pPr>
+            <w:r>
+              <w:rPr>
+                <w:rFonts w:ascii="Calibri" w:hAnsi="Calibri" w:cs="Calibri"/>
+                <w:b/>
+                <w:bCs/>
+                <w:sz w:val="22"/>
+                <w:szCs w:val="22"/>
+              </w:rPr>
+              <w:t xml:space="preserve">Automation Agency </w:t>
+            </w:r>
+            <w:r>
+              <w:rPr>
+                <w:rFonts w:ascii="Calibri" w:hAnsi="Calibri" w:cs="Calibri"/>
+                <w:sz w:val="22"/>
+                <w:szCs w:val="22"/>
+              </w:rPr>
+              <w:t xml:space="preserve">| </w:t>
+            </w:r>
+            <w:r>
+              <w:rPr>
+                <w:rFonts w:ascii="Calibri" w:hAnsi="Calibri" w:cs="Calibri"/>
                 <w:i/>
                 <w:iCs/>
-                <w:sz w:val="21"/>
-                <w:szCs w:val="21"/>
-              </w:rPr>
-              <w:t>Tech Mahindra</w:t>
+                <w:sz w:val="22"/>
+                <w:szCs w:val="22"/>
+              </w:rPr>
+              <w:t>Self-employed</w:t>
             </w:r>
           </w:p>
         </w:tc>
@@ -490,17 +832,17 @@
               <w:jc w:val="right"/>
               <w:rPr>
                 <w:rFonts w:ascii="Calibri" w:hAnsi="Calibri" w:cs="Calibri"/>
-                <w:sz w:val="21"/>
-                <w:szCs w:val="21"/>
+                <w:sz w:val="22"/>
+                <w:szCs w:val="22"/>
               </w:rPr>
             </w:pPr>
             <w:r>
               <w:rPr>
                 <w:rFonts w:ascii="Calibri" w:hAnsi="Calibri" w:cs="Calibri"/>
-                <w:sz w:val="21"/>
-                <w:szCs w:val="21"/>
-              </w:rPr>
-              <w:t>Current – August 2025 (extended till October)</w:t>
+                <w:sz w:val="22"/>
+                <w:szCs w:val="22"/>
+              </w:rPr>
+              <w:t>January 2025 – March 2025</w:t>
             </w:r>
           </w:p>
         </w:tc>
@@ -509,28 +851,58 @@
         <w:tc>
           <w:tcPr>
             <w:tcW w:w="10800" w:type="dxa"/>
-            <w:gridSpan w:val="2"/>
+            <w:gridSpan w:val="3"/>
           </w:tcPr>
           <w:p>
             <w:pPr>
-              <w:pStyle w:val="ListParagraph"/>
+              <w:pStyle w:val="NormalWeb"/>
               <w:numPr>
                 <w:ilvl w:val="0"/>
                 <w:numId w:val="4"/>
               </w:numPr>
               <w:rPr>
-                <w:rFonts w:ascii="Calibri" w:hAnsi="Calibri" w:cs="Calibri"/>
-                <w:sz w:val="21"/>
-                <w:szCs w:val="21"/>
+                <w:rFonts w:ascii="Calibri" w:eastAsiaTheme="minorHAnsi" w:hAnsi="Calibri" w:cs="Calibri"/>
+                <w:kern w:val="2"/>
+                <w:sz w:val="21"/>
+                <w:szCs w:val="21"/>
+                <w14:ligatures w14:val="standardContextual"/>
               </w:rPr>
             </w:pPr>
             <w:r>
               <w:rPr>
-                <w:rFonts w:ascii="Calibri" w:hAnsi="Calibri" w:cs="Calibri"/>
-                <w:sz w:val="21"/>
-                <w:szCs w:val="21"/>
-              </w:rPr>
-              <w:t>Develop and deploy AI agents to make strategic decisions on company’s behalf.</w:t>
+                <w:rFonts w:ascii="Calibri" w:eastAsiaTheme="minorHAnsi" w:hAnsi="Calibri" w:cs="Calibri"/>
+                <w:kern w:val="2"/>
+                <w:sz w:val="21"/>
+                <w:szCs w:val="21"/>
+                <w14:ligatures w14:val="standardContextual"/>
+              </w:rPr>
+              <w:t>Automated marketing for Maintain Home Services, a startup in Seattle.</w:t>
+            </w:r>
+          </w:p>
+          <w:p>
+            <w:pPr>
+              <w:pStyle w:val="NormalWeb"/>
+              <w:numPr>
+                <w:ilvl w:val="0"/>
+                <w:numId w:val="4"/>
+              </w:numPr>
+              <w:rPr>
+                <w:rFonts w:ascii="Calibri" w:eastAsiaTheme="minorHAnsi" w:hAnsi="Calibri" w:cs="Calibri"/>
+                <w:kern w:val="2"/>
+                <w:sz w:val="21"/>
+                <w:szCs w:val="21"/>
+                <w14:ligatures w14:val="standardContextual"/>
+              </w:rPr>
+            </w:pPr>
+            <w:r>
+              <w:rPr>
+                <w:rFonts w:ascii="Calibri" w:eastAsiaTheme="minorHAnsi" w:hAnsi="Calibri" w:cs="Calibri"/>
+                <w:kern w:val="2"/>
+                <w:sz w:val="21"/>
+                <w:szCs w:val="21"/>
+                <w14:ligatures w14:val="standardContextual"/>
+              </w:rPr>
+              <w:t>Saved them $600/month by eliminating the need for a marketing team.</w:t>
             </w:r>
           </w:p>
           <w:p>
@@ -552,101 +924,43 @@
                 <w:sz w:val="21"/>
                 <w:szCs w:val="21"/>
               </w:rPr>
-              <w:t xml:space="preserve">Design AI-powered </w:t>
-            </w:r>
-            <w:r>
-              <w:rPr>
-                <w:rFonts w:ascii="Calibri" w:hAnsi="Calibri" w:cs="Calibri"/>
-                <w:b/>
-                <w:bCs/>
-                <w:sz w:val="21"/>
-                <w:szCs w:val="21"/>
-              </w:rPr>
-              <w:t>observability</w:t>
-            </w:r>
-            <w:r>
-              <w:rPr>
-                <w:rFonts w:ascii="Calibri" w:hAnsi="Calibri" w:cs="Calibri"/>
-                <w:sz w:val="21"/>
-                <w:szCs w:val="21"/>
-              </w:rPr>
-              <w:t xml:space="preserve"> framework to using AWS services like </w:t>
-            </w:r>
-            <w:r>
-              <w:rPr>
-                <w:rFonts w:ascii="Calibri" w:hAnsi="Calibri" w:cs="Calibri"/>
-                <w:b/>
-                <w:bCs/>
-                <w:sz w:val="21"/>
-                <w:szCs w:val="21"/>
-              </w:rPr>
-              <w:t>CloudWatch</w:t>
-            </w:r>
-            <w:r>
-              <w:rPr>
-                <w:rFonts w:ascii="Calibri" w:hAnsi="Calibri" w:cs="Calibri"/>
-                <w:sz w:val="21"/>
-                <w:szCs w:val="21"/>
-              </w:rPr>
-              <w:t xml:space="preserve">, </w:t>
-            </w:r>
-            <w:r>
-              <w:rPr>
-                <w:rFonts w:ascii="Calibri" w:hAnsi="Calibri" w:cs="Calibri"/>
-                <w:b/>
-                <w:bCs/>
-                <w:sz w:val="21"/>
-                <w:szCs w:val="21"/>
-              </w:rPr>
-              <w:t>X-Ray</w:t>
-            </w:r>
-            <w:r>
-              <w:rPr>
-                <w:rFonts w:ascii="Calibri" w:hAnsi="Calibri" w:cs="Calibri"/>
-                <w:sz w:val="21"/>
-                <w:szCs w:val="21"/>
-              </w:rPr>
-              <w:t xml:space="preserve"> and </w:t>
-            </w:r>
-            <w:r>
-              <w:rPr>
-                <w:rFonts w:ascii="Calibri" w:hAnsi="Calibri" w:cs="Calibri"/>
-                <w:b/>
-                <w:bCs/>
-                <w:sz w:val="21"/>
-                <w:szCs w:val="21"/>
-              </w:rPr>
-              <w:t xml:space="preserve">Bedrock </w:t>
-            </w:r>
-            <w:r>
-              <w:rPr>
-                <w:rFonts w:ascii="Calibri" w:hAnsi="Calibri" w:cs="Calibri"/>
-                <w:sz w:val="21"/>
-                <w:szCs w:val="21"/>
-              </w:rPr>
-              <w:t>custom ML models (RAG) to detect anomalies, surface errors, and perform automated root-cause analysis.</w:t>
-            </w:r>
-          </w:p>
-          <w:p>
-            <w:pPr>
-              <w:pStyle w:val="ListParagraph"/>
-              <w:numPr>
-                <w:ilvl w:val="0"/>
-                <w:numId w:val="4"/>
-              </w:numPr>
-              <w:rPr>
-                <w:rFonts w:ascii="Calibri" w:hAnsi="Calibri" w:cs="Calibri"/>
-                <w:sz w:val="21"/>
-                <w:szCs w:val="21"/>
-              </w:rPr>
-            </w:pPr>
-            <w:r>
-              <w:rPr>
-                <w:rFonts w:ascii="Calibri" w:hAnsi="Calibri" w:cs="Calibri"/>
-                <w:sz w:val="21"/>
-                <w:szCs w:val="21"/>
-              </w:rPr>
-              <w:t>Collaborated with cross-functional teams to integrate AI capabilities into existing systems, accelerating decision-making and improving operational efficiency.</w:t>
+              <w:t xml:space="preserve">Utilized </w:t>
+            </w:r>
+            <w:r>
+              <w:rPr>
+                <w:rFonts w:ascii="Calibri" w:hAnsi="Calibri" w:cs="Calibri"/>
+                <w:i/>
+                <w:iCs/>
+                <w:sz w:val="21"/>
+                <w:szCs w:val="21"/>
+              </w:rPr>
+              <w:t xml:space="preserve">make &amp; N8N </w:t>
+            </w:r>
+            <w:r>
+              <w:rPr>
+                <w:rFonts w:ascii="Calibri" w:hAnsi="Calibri" w:cs="Calibri"/>
+                <w:sz w:val="21"/>
+                <w:szCs w:val="21"/>
+              </w:rPr>
+              <w:t>software</w:t>
+            </w:r>
+            <w:r>
+              <w:rPr>
+                <w:rFonts w:ascii="Calibri" w:hAnsi="Calibri" w:cs="Calibri"/>
+                <w:i/>
+                <w:iCs/>
+                <w:sz w:val="21"/>
+                <w:szCs w:val="21"/>
+              </w:rPr>
+              <w:t xml:space="preserve"> </w:t>
+            </w:r>
+            <w:r>
+              <w:rPr>
+                <w:rFonts w:ascii="Calibri" w:hAnsi="Calibri" w:cs="Calibri"/>
+                <w:sz w:val="21"/>
+                <w:szCs w:val="21"/>
+              </w:rPr>
+              <w:t>to auto-generate content and publish it across multiple social media platforms using a single input from the owner.</w:t>
             </w:r>
           </w:p>
         </w:tc>
@@ -655,44 +969,37 @@
         <w:tc>
           <w:tcPr>
             <w:tcW w:w="6665" w:type="dxa"/>
+            <w:gridSpan w:val="2"/>
           </w:tcPr>
           <w:p>
             <w:pPr>
               <w:rPr>
                 <w:rFonts w:ascii="Calibri" w:hAnsi="Calibri" w:cs="Calibri"/>
+                <w:i/>
+                <w:iCs/>
+                <w:sz w:val="22"/>
+                <w:szCs w:val="22"/>
+              </w:rPr>
+            </w:pPr>
+            <w:r>
+              <w:rPr>
+                <w:rFonts w:ascii="Calibri" w:hAnsi="Calibri" w:cs="Calibri"/>
                 <w:b/>
                 <w:bCs/>
-                <w:sz w:val="21"/>
-                <w:szCs w:val="21"/>
-              </w:rPr>
-            </w:pPr>
-            <w:r>
-              <w:rPr>
-                <w:rFonts w:ascii="Calibri" w:hAnsi="Calibri" w:cs="Calibri"/>
-                <w:b/>
-                <w:bCs/>
-                <w:sz w:val="21"/>
-                <w:szCs w:val="21"/>
-              </w:rPr>
-              <w:t xml:space="preserve">Automation Agency </w:t>
-            </w:r>
-            <w:r>
-              <w:rPr>
-                <w:rFonts w:ascii="Calibri" w:hAnsi="Calibri" w:cs="Calibri"/>
-                <w:sz w:val="21"/>
-                <w:szCs w:val="21"/>
-              </w:rPr>
-              <w:t xml:space="preserve">| </w:t>
+                <w:sz w:val="22"/>
+                <w:szCs w:val="22"/>
+              </w:rPr>
+              <w:t xml:space="preserve">Coding Club Teaching Assistant - </w:t>
             </w:r>
             <w:r>
               <w:rPr>
                 <w:rFonts w:ascii="Calibri" w:hAnsi="Calibri" w:cs="Calibri"/>
                 <w:i/>
                 <w:iCs/>
-                <w:sz w:val="21"/>
-                <w:szCs w:val="21"/>
-              </w:rPr>
-              <w:t>Self-employed</w:t>
+                <w:sz w:val="22"/>
+                <w:szCs w:val="22"/>
+              </w:rPr>
+              <w:t>House of Wisdom</w:t>
             </w:r>
           </w:p>
         </w:tc>
@@ -705,17 +1012,17 @@
               <w:jc w:val="right"/>
               <w:rPr>
                 <w:rFonts w:ascii="Calibri" w:hAnsi="Calibri" w:cs="Calibri"/>
-                <w:sz w:val="21"/>
-                <w:szCs w:val="21"/>
+                <w:sz w:val="22"/>
+                <w:szCs w:val="22"/>
               </w:rPr>
             </w:pPr>
             <w:r>
               <w:rPr>
                 <w:rFonts w:ascii="Calibri" w:hAnsi="Calibri" w:cs="Calibri"/>
-                <w:sz w:val="21"/>
-                <w:szCs w:val="21"/>
-              </w:rPr>
-              <w:t>January 2025 – March 2025</w:t>
+                <w:sz w:val="22"/>
+                <w:szCs w:val="22"/>
+              </w:rPr>
+              <w:t>March 2024 – June 2024</w:t>
             </w:r>
           </w:p>
         </w:tc>
@@ -724,186 +1031,7 @@
         <w:tc>
           <w:tcPr>
             <w:tcW w:w="10800" w:type="dxa"/>
-            <w:gridSpan w:val="2"/>
-          </w:tcPr>
-          <w:p>
-            <w:pPr>
-              <w:pStyle w:val="NormalWeb"/>
-              <w:numPr>
-                <w:ilvl w:val="0"/>
-                <w:numId w:val="4"/>
-              </w:numPr>
-              <w:rPr>
-                <w:rFonts w:ascii="Calibri" w:eastAsiaTheme="minorHAnsi" w:hAnsi="Calibri" w:cs="Calibri"/>
-                <w:kern w:val="2"/>
-                <w:sz w:val="21"/>
-                <w:szCs w:val="21"/>
-                <w14:ligatures w14:val="standardContextual"/>
-              </w:rPr>
-            </w:pPr>
-            <w:r>
-              <w:rPr>
-                <w:rFonts w:ascii="Calibri" w:eastAsiaTheme="minorHAnsi" w:hAnsi="Calibri" w:cs="Calibri"/>
-                <w:kern w:val="2"/>
-                <w:sz w:val="21"/>
-                <w:szCs w:val="21"/>
-                <w14:ligatures w14:val="standardContextual"/>
-              </w:rPr>
-              <w:t>Automated marketing for Maintain Home Services, a startup in Seattle.</w:t>
-            </w:r>
-          </w:p>
-          <w:p>
-            <w:pPr>
-              <w:pStyle w:val="NormalWeb"/>
-              <w:numPr>
-                <w:ilvl w:val="0"/>
-                <w:numId w:val="4"/>
-              </w:numPr>
-              <w:rPr>
-                <w:rFonts w:ascii="Calibri" w:eastAsiaTheme="minorHAnsi" w:hAnsi="Calibri" w:cs="Calibri"/>
-                <w:kern w:val="2"/>
-                <w:sz w:val="21"/>
-                <w:szCs w:val="21"/>
-                <w14:ligatures w14:val="standardContextual"/>
-              </w:rPr>
-            </w:pPr>
-            <w:r>
-              <w:rPr>
-                <w:rFonts w:ascii="Calibri" w:eastAsiaTheme="minorHAnsi" w:hAnsi="Calibri" w:cs="Calibri"/>
-                <w:kern w:val="2"/>
-                <w:sz w:val="21"/>
-                <w:szCs w:val="21"/>
-                <w14:ligatures w14:val="standardContextual"/>
-              </w:rPr>
-              <w:t>Saved them $600/month by eliminating the need for a marketing team.</w:t>
-            </w:r>
-          </w:p>
-          <w:p>
-            <w:pPr>
-              <w:pStyle w:val="ListParagraph"/>
-              <w:numPr>
-                <w:ilvl w:val="0"/>
-                <w:numId w:val="4"/>
-              </w:numPr>
-              <w:rPr>
-                <w:rFonts w:ascii="Calibri" w:hAnsi="Calibri" w:cs="Calibri"/>
-                <w:sz w:val="21"/>
-                <w:szCs w:val="21"/>
-              </w:rPr>
-            </w:pPr>
-            <w:r>
-              <w:rPr>
-                <w:rFonts w:ascii="Calibri" w:hAnsi="Calibri" w:cs="Calibri"/>
-                <w:sz w:val="21"/>
-                <w:szCs w:val="21"/>
-              </w:rPr>
-              <w:t xml:space="preserve">Utilized </w:t>
-            </w:r>
-            <w:r>
-              <w:rPr>
-                <w:rFonts w:ascii="Calibri" w:hAnsi="Calibri" w:cs="Calibri"/>
-                <w:i/>
-                <w:iCs/>
-                <w:sz w:val="21"/>
-                <w:szCs w:val="21"/>
-              </w:rPr>
-              <w:t xml:space="preserve">make &amp; N8N </w:t>
-            </w:r>
-            <w:r>
-              <w:rPr>
-                <w:rFonts w:ascii="Calibri" w:hAnsi="Calibri" w:cs="Calibri"/>
-                <w:sz w:val="21"/>
-                <w:szCs w:val="21"/>
-              </w:rPr>
-              <w:t>software</w:t>
-            </w:r>
-            <w:r>
-              <w:rPr>
-                <w:rFonts w:ascii="Calibri" w:hAnsi="Calibri" w:cs="Calibri"/>
-                <w:i/>
-                <w:iCs/>
-                <w:sz w:val="21"/>
-                <w:szCs w:val="21"/>
-              </w:rPr>
-              <w:t xml:space="preserve"> </w:t>
-            </w:r>
-            <w:r>
-              <w:rPr>
-                <w:rFonts w:ascii="Calibri" w:hAnsi="Calibri" w:cs="Calibri"/>
-                <w:sz w:val="21"/>
-                <w:szCs w:val="21"/>
-              </w:rPr>
-              <w:t>to auto-generate content and publish it across multiple social media platforms using a single input from the owner.</w:t>
-            </w:r>
-          </w:p>
-        </w:tc>
-      </w:tr>
-      <w:tr>
-        <w:tc>
-          <w:tcPr>
-            <w:tcW w:w="6665" w:type="dxa"/>
-          </w:tcPr>
-          <w:p>
-            <w:pPr>
-              <w:rPr>
-                <w:rFonts w:ascii="Calibri" w:hAnsi="Calibri" w:cs="Calibri"/>
-                <w:i/>
-                <w:iCs/>
-                <w:sz w:val="21"/>
-                <w:szCs w:val="21"/>
-              </w:rPr>
-            </w:pPr>
-            <w:r>
-              <w:rPr>
-                <w:rFonts w:ascii="Calibri" w:hAnsi="Calibri" w:cs="Calibri"/>
-                <w:b/>
-                <w:bCs/>
-                <w:sz w:val="21"/>
-                <w:szCs w:val="21"/>
-              </w:rPr>
-              <w:t xml:space="preserve">Coding Club Teaching Assistant - </w:t>
-            </w:r>
-            <w:r>
-              <w:rPr>
-                <w:rFonts w:ascii="Calibri" w:hAnsi="Calibri" w:cs="Calibri"/>
-                <w:i/>
-                <w:iCs/>
-                <w:sz w:val="21"/>
-                <w:szCs w:val="21"/>
-              </w:rPr>
-              <w:t>House of Wisdom</w:t>
-            </w:r>
-          </w:p>
-        </w:tc>
-        <w:tc>
-          <w:tcPr>
-            <w:tcW w:w="4135" w:type="dxa"/>
-          </w:tcPr>
-          <w:p>
-            <w:pPr>
-              <w:jc w:val="right"/>
-              <w:rPr>
-                <w:rFonts w:ascii="Calibri" w:hAnsi="Calibri" w:cs="Calibri"/>
-                <w:sz w:val="21"/>
-                <w:szCs w:val="21"/>
-              </w:rPr>
-            </w:pPr>
-            <w:r>
-              <w:rPr>
-                <w:rFonts w:ascii="Calibri" w:hAnsi="Calibri" w:cs="Calibri"/>
-                <w:sz w:val="21"/>
-                <w:szCs w:val="21"/>
-              </w:rPr>
-              <w:t>March 2024 – June 2024</w:t>
-            </w:r>
-          </w:p>
-        </w:tc>
-      </w:tr>
-      <w:tr>
-        <w:tc>
-          <w:tcPr>
-            <w:tcW w:w="10800" w:type="dxa"/>
-            <w:gridSpan w:val="2"/>
+            <w:gridSpan w:val="3"/>
           </w:tcPr>
           <w:p>
             <w:pPr>
@@ -1472,20 +1600,18 @@
             <w:pPr>
               <w:rPr>
                 <w:rFonts w:ascii="Calibri" w:hAnsi="Calibri" w:cs="Calibri"/>
+                <w:sz w:val="21"/>
+                <w:szCs w:val="21"/>
+              </w:rPr>
+            </w:pPr>
+            <w:r>
+              <w:rPr>
+                <w:rFonts w:ascii="Calibri" w:hAnsi="Calibri" w:cs="Calibri"/>
                 <w:b/>
                 <w:bCs/>
                 <w:sz w:val="21"/>
                 <w:szCs w:val="21"/>
               </w:rPr>
-            </w:pPr>
-            <w:r>
-              <w:rPr>
-                <w:rFonts w:ascii="Calibri" w:hAnsi="Calibri" w:cs="Calibri"/>
-                <w:b/>
-                <w:bCs/>
-                <w:sz w:val="21"/>
-                <w:szCs w:val="21"/>
-              </w:rPr>
               <w:t xml:space="preserve">AI Cloud practitioner: </w:t>
             </w:r>
             <w:r>
@@ -1494,35 +1620,19 @@
                 <w:sz w:val="21"/>
                 <w:szCs w:val="21"/>
               </w:rPr>
-              <w:t xml:space="preserve">Hands-on experience deploying scalable applications using industry best practices. </w:t>
+              <w:t>Hands-on experience deploying scalable applications using industry best practices.</w:t>
             </w:r>
           </w:p>
           <w:p>
             <w:pPr>
               <w:rPr>
                 <w:rFonts w:ascii="Calibri" w:hAnsi="Calibri" w:cs="Calibri"/>
-                <w:sz w:val="21"/>
-                <w:szCs w:val="21"/>
-              </w:rPr>
-            </w:pPr>
-            <w:r>
-              <w:rPr>
-                <w:rFonts w:ascii="Calibri" w:hAnsi="Calibri" w:cs="Calibri"/>
                 <w:b/>
                 <w:bCs/>
                 <w:sz w:val="21"/>
                 <w:szCs w:val="21"/>
               </w:rPr>
-              <w:t xml:space="preserve">Concepts: </w:t>
-            </w:r>
-            <w:r>
-              <w:rPr>
-                <w:rFonts w:ascii="Calibri" w:hAnsi="Calibri" w:cs="Calibri"/>
-                <w:sz w:val="21"/>
-                <w:szCs w:val="21"/>
-              </w:rPr>
-              <w:t>Retrieval Augmented Generation (RAG)</w:t>
-            </w:r>
+            </w:pPr>
             <w:r>
               <w:rPr>
                 <w:rFonts w:ascii="Calibri" w:hAnsi="Calibri" w:cs="Calibri"/>
@@ -1531,16 +1641,45 @@
                 <w:sz w:val="21"/>
                 <w:szCs w:val="21"/>
               </w:rPr>
-              <w:t xml:space="preserve">, </w:t>
-            </w:r>
-            <w:r>
-              <w:rPr>
-                <w:rFonts w:ascii="Calibri" w:hAnsi="Calibri" w:cs="Calibri"/>
-                <w:sz w:val="21"/>
-                <w:szCs w:val="21"/>
-              </w:rPr>
-              <w:t>Machine Learning, Artificial Intelligence, Artificial Neural Networks, Human Computer Interaction, Data Science, Data Analysis, Software Engineering, Data Structures and Algorithms, Front-end, Systems.</w:t>
-            </w:r>
+              <w:t xml:space="preserve">Tools: </w:t>
+            </w:r>
+            <w:r>
+              <w:rPr>
+                <w:rFonts w:ascii="Calibri" w:hAnsi="Calibri" w:cs="Calibri"/>
+                <w:sz w:val="21"/>
+                <w:szCs w:val="21"/>
+              </w:rPr>
+              <w:t xml:space="preserve">Amazon Q &amp; GitHub co-pilot for faster development; Postman &amp; Swagger for testing API </w:t>
+            </w:r>
+            <w:proofErr w:type="gramStart"/>
+            <w:r>
+              <w:rPr>
+                <w:rFonts w:ascii="Calibri" w:hAnsi="Calibri" w:cs="Calibri"/>
+                <w:sz w:val="21"/>
+                <w:szCs w:val="21"/>
+              </w:rPr>
+              <w:t>endpoints;</w:t>
+            </w:r>
+            <w:proofErr w:type="gramEnd"/>
+            <w:r>
+              <w:rPr>
+                <w:rFonts w:ascii="Calibri" w:hAnsi="Calibri" w:cs="Calibri"/>
+                <w:sz w:val="21"/>
+                <w:szCs w:val="21"/>
+              </w:rPr>
+              <w:t xml:space="preserve"> </w:t>
+            </w:r>
+          </w:p>
+          <w:p>
+            <w:pPr>
+              <w:rPr>
+                <w:rFonts w:ascii="Calibri" w:hAnsi="Calibri" w:cs="Calibri"/>
+                <w:b/>
+                <w:bCs/>
+                <w:sz w:val="21"/>
+                <w:szCs w:val="21"/>
+              </w:rPr>
+            </w:pPr>
           </w:p>
         </w:tc>
       </w:tr>
@@ -1548,13 +1687,8 @@
     <w:p>
       <w:pPr>
         <w:tabs>
-          <w:tab w:val="left" w:pos="7095"/>
+          <w:tab w:val="left" w:pos="8132"/>
         </w:tabs>
-        <w:rPr>
-          <w:rFonts w:ascii="Calibri" w:hAnsi="Calibri" w:cs="Calibri"/>
-          <w:sz w:val="21"/>
-          <w:szCs w:val="21"/>
-        </w:rPr>
       </w:pPr>
     </w:p>
     <w:p/>

</xml_diff>